<commit_message>
Add Stage 1: The Basics
</commit_message>
<xml_diff>
--- a/Play-with-Docker.docx
+++ b/Play-with-Docker.docx
@@ -18,41 +18,1027 @@
         <w:t>First Alpine Linux Containers</w:t>
       </w:r>
     </w:p>
-    <w:sdt>
-      <w:sdtPr>
-        <w:alias w:val="Main text:"/>
-        <w:tag w:val="Main text:"/>
-        <w:id w:val="137851586"/>
-        <w:placeholder>
-          <w:docPart w:val="CBDBC94112F2408493499D59518EC1E5"/>
-        </w:placeholder>
-        <w:temporary/>
-        <w:showingPlcHdr/>
-        <w15:appearance w15:val="hidden"/>
-      </w:sdtPr>
-      <w:sdtEndPr/>
-      <w:sdtContent>
-        <w:bookmarkStart w:id="0" w:name="_GoBack" w:displacedByCustomXml="prev"/>
-        <w:p>
-          <w:r>
-            <w:t>To get started right away, just tap any placeholder text (such as this) and start typing to replace it with your own.</w:t>
-          </w:r>
-        </w:p>
-        <w:p>
-          <w:r>
-            <w:t xml:space="preserve">Want to insert a picture from your files or add a shape, text box, or table? You got it! On the Insert tab of the ribbon, just tap the option you need. </w:t>
-          </w:r>
-        </w:p>
-        <w:p>
-          <w:r>
-            <w:t>Find even more easy-to-use tools on the Insert tab, such as to add a hyperlink, or insert a comment.</w:t>
-          </w:r>
-        </w:p>
-        <w:bookmarkEnd w:id="0" w:displacedByCustomXml="next"/>
-      </w:sdtContent>
-    </w:sdt>
+    <w:p>
+      <w:r>
+        <w:tab/>
+        <w:t>Primeira aula do tutorial Play with Docker</w:t>
+      </w:r>
+    </w:p>
+    <w:p>
+      <w:pPr>
+        <w:pStyle w:val="Heading2"/>
+        <w:rPr>
+          <w:lang w:val="pt-BR"/>
+        </w:rPr>
+      </w:pPr>
+      <w:r>
+        <w:rPr>
+          <w:lang w:val="pt-BR"/>
+        </w:rPr>
+        <w:t>Link</w:t>
+      </w:r>
+    </w:p>
+    <w:p>
+      <w:pPr>
+        <w:rPr>
+          <w:lang w:val="pt-BR"/>
+        </w:rPr>
+      </w:pPr>
+      <w:hyperlink r:id="rId10" w:history="1">
+        <w:r>
+          <w:rPr>
+            <w:rStyle w:val="Hyperlink"/>
+            <w:lang w:val="pt-BR"/>
+          </w:rPr>
+          <w:t>https://training.play-with-docker.com/ops-s1-hello/</w:t>
+        </w:r>
+      </w:hyperlink>
+    </w:p>
+    <w:p>
+      <w:pPr>
+        <w:pStyle w:val="Heading2"/>
+        <w:rPr>
+          <w:lang w:val="pt-BR"/>
+        </w:rPr>
+      </w:pPr>
+      <w:r>
+        <w:rPr>
+          <w:lang w:val="pt-BR"/>
+        </w:rPr>
+        <w:t>Containers</w:t>
+      </w:r>
+    </w:p>
+    <w:p>
+      <w:pPr>
+        <w:ind w:firstLine="708"/>
+        <w:rPr>
+          <w:lang w:val="pt-BR"/>
+        </w:rPr>
+      </w:pPr>
+      <w:r>
+        <w:rPr>
+          <w:lang w:val="pt-BR"/>
+        </w:rPr>
+        <w:t>Executar um container:</w:t>
+      </w:r>
+    </w:p>
+    <w:p>
+      <w:pPr>
+        <w:pStyle w:val="Code"/>
+        <w:rPr>
+          <w:i/>
+        </w:rPr>
+      </w:pPr>
+      <w:r>
+        <w:t xml:space="preserve">docker container run </w:t>
+      </w:r>
+      <w:r>
+        <w:rPr>
+          <w:i/>
+        </w:rPr>
+        <w:t>&lt;image-name&gt;</w:t>
+      </w:r>
+    </w:p>
+    <w:p>
+      <w:r>
+        <w:tab/>
+        <w:t>Exemplo do Play with Docker:</w:t>
+      </w:r>
+    </w:p>
+    <w:p>
+      <w:pPr>
+        <w:pStyle w:val="Code"/>
+      </w:pPr>
+      <w:r>
+        <w:t>docker container run hello-world</w:t>
+      </w:r>
+    </w:p>
+    <w:p>
+      <w:pPr>
+        <w:rPr>
+          <w:lang w:val="pt-BR"/>
+        </w:rPr>
+      </w:pPr>
+      <w:r>
+        <w:tab/>
+      </w:r>
+      <w:r>
+        <w:rPr>
+          <w:lang w:val="pt-BR"/>
+        </w:rPr>
+        <w:t>Ao rodar o comando no terminal o docker ir</w:t>
+      </w:r>
+      <w:r>
+        <w:rPr>
+          <w:lang w:val="pt-BR"/>
+        </w:rPr>
+        <w:t xml:space="preserve">á  procurar localmente uma imagem (image) chamada “hello-world”. </w:t>
+      </w:r>
+    </w:p>
+    <w:p>
+      <w:pPr>
+        <w:ind w:firstLine="708"/>
+        <w:rPr>
+          <w:lang w:val="pt-BR"/>
+        </w:rPr>
+      </w:pPr>
+      <w:r>
+        <w:rPr>
+          <w:lang w:val="pt-BR"/>
+        </w:rPr>
+        <w:t>Quando não encontra é procurado no Docker Store,  o registro docker (docker registry) padrão. Se a image é encontrada, ela é baixa</w:t>
+      </w:r>
+      <w:r>
+        <w:rPr>
+          <w:lang w:val="pt-BR"/>
+        </w:rPr>
+        <w:t>da</w:t>
+      </w:r>
+      <w:r>
+        <w:rPr>
+          <w:lang w:val="pt-BR"/>
+        </w:rPr>
+        <w:t xml:space="preserve"> e executada num container.</w:t>
+      </w:r>
+    </w:p>
+    <w:p>
+      <w:pPr>
+        <w:pStyle w:val="ListParagraph"/>
+        <w:numPr>
+          <w:ilvl w:val="0"/>
+          <w:numId w:val="30"/>
+        </w:numPr>
+        <w:rPr>
+          <w:lang w:val="pt-BR"/>
+        </w:rPr>
+      </w:pPr>
+      <w:r>
+        <w:rPr>
+          <w:lang w:val="pt-BR"/>
+        </w:rPr>
+        <w:t xml:space="preserve">VM: abstração de </w:t>
+      </w:r>
+      <w:r>
+        <w:rPr>
+          <w:i/>
+          <w:lang w:val="pt-BR"/>
+        </w:rPr>
+        <w:t>hardware</w:t>
+      </w:r>
+    </w:p>
+    <w:p>
+      <w:pPr>
+        <w:pStyle w:val="ListParagraph"/>
+        <w:numPr>
+          <w:ilvl w:val="0"/>
+          <w:numId w:val="30"/>
+        </w:numPr>
+        <w:rPr>
+          <w:lang w:val="pt-BR"/>
+        </w:rPr>
+      </w:pPr>
+      <w:r>
+        <w:rPr>
+          <w:lang w:val="pt-BR"/>
+        </w:rPr>
+        <w:t xml:space="preserve">Container: abstração de </w:t>
+      </w:r>
+      <w:r>
+        <w:rPr>
+          <w:i/>
+          <w:lang w:val="pt-BR"/>
+        </w:rPr>
+        <w:t>aplicação</w:t>
+      </w:r>
+    </w:p>
+    <w:p>
+      <w:pPr>
+        <w:pStyle w:val="Heading2"/>
+        <w:rPr>
+          <w:lang w:val="pt-BR"/>
+        </w:rPr>
+      </w:pPr>
+      <w:r>
+        <w:rPr>
+          <w:lang w:val="pt-BR"/>
+        </w:rPr>
+        <w:t>Images</w:t>
+      </w:r>
+    </w:p>
+    <w:p>
+      <w:pPr>
+        <w:rPr>
+          <w:lang w:val="pt-BR"/>
+        </w:rPr>
+      </w:pPr>
+      <w:r>
+        <w:rPr>
+          <w:lang w:val="pt-BR"/>
+        </w:rPr>
+        <w:tab/>
+        <w:t>Baixar uma image:</w:t>
+      </w:r>
+    </w:p>
+    <w:p>
+      <w:pPr>
+        <w:pStyle w:val="Code"/>
+      </w:pPr>
+      <w:r>
+        <w:t xml:space="preserve">docker image pull </w:t>
+      </w:r>
+      <w:r>
+        <w:rPr>
+          <w:i/>
+        </w:rPr>
+        <w:t>&lt;image-name&gt;</w:t>
+      </w:r>
+    </w:p>
+    <w:p>
+      <w:pPr>
+        <w:ind w:firstLine="708"/>
+      </w:pPr>
+      <w:r>
+        <w:t>Exemplo do Play with Docker:</w:t>
+      </w:r>
+    </w:p>
+    <w:p>
+      <w:pPr>
+        <w:pStyle w:val="Code"/>
+      </w:pPr>
+      <w:r>
+        <w:t xml:space="preserve">docker </w:t>
+      </w:r>
+      <w:r>
+        <w:t>image pull alpine</w:t>
+      </w:r>
+    </w:p>
+    <w:p>
+      <w:pPr>
+        <w:rPr>
+          <w:lang w:val="pt-BR"/>
+        </w:rPr>
+      </w:pPr>
+      <w:r>
+        <w:tab/>
+      </w:r>
+      <w:r>
+        <w:rPr>
+          <w:lang w:val="pt-BR"/>
+        </w:rPr>
+        <w:t>Alpine é um linux leve disponível no docker registry</w:t>
+      </w:r>
+      <w:r>
+        <w:rPr>
+          <w:lang w:val="pt-BR"/>
+        </w:rPr>
+        <w:t xml:space="preserve"> padrão</w:t>
+      </w:r>
+      <w:r>
+        <w:rPr>
+          <w:lang w:val="pt-BR"/>
+        </w:rPr>
+        <w:t>,</w:t>
+      </w:r>
+      <w:r>
+        <w:rPr>
+          <w:lang w:val="pt-BR"/>
+        </w:rPr>
+        <w:t xml:space="preserve"> o</w:t>
+      </w:r>
+      <w:r>
+        <w:rPr>
+          <w:lang w:val="pt-BR"/>
+        </w:rPr>
+        <w:t xml:space="preserve"> Docker Store.</w:t>
+      </w:r>
+    </w:p>
+    <w:p>
+      <w:pPr>
+        <w:rPr>
+          <w:lang w:val="pt-BR"/>
+        </w:rPr>
+      </w:pPr>
+      <w:r>
+        <w:rPr>
+          <w:lang w:val="pt-BR"/>
+        </w:rPr>
+        <w:tab/>
+        <w:t>Listando todas as images no sistema:</w:t>
+      </w:r>
+    </w:p>
+    <w:p>
+      <w:pPr>
+        <w:pStyle w:val="Code"/>
+        <w:rPr>
+          <w:lang w:val="pt-BR"/>
+        </w:rPr>
+      </w:pPr>
+      <w:r>
+        <w:rPr>
+          <w:lang w:val="pt-BR"/>
+        </w:rPr>
+        <w:t>docker image ls</w:t>
+      </w:r>
+    </w:p>
+    <w:p>
+      <w:pPr>
+        <w:pStyle w:val="Heading2"/>
+        <w:rPr>
+          <w:lang w:val="pt-BR"/>
+        </w:rPr>
+      </w:pPr>
+      <w:r>
+        <w:rPr>
+          <w:lang w:val="pt-BR"/>
+        </w:rPr>
+        <w:t>Executando um container</w:t>
+      </w:r>
+    </w:p>
+    <w:p>
+      <w:r>
+        <w:rPr>
+          <w:lang w:val="pt-BR"/>
+        </w:rPr>
+        <w:tab/>
+      </w:r>
+      <w:r>
+        <w:t>Executando:</w:t>
+      </w:r>
+    </w:p>
+    <w:p>
+      <w:pPr>
+        <w:pStyle w:val="Code"/>
+      </w:pPr>
+      <w:r>
+        <w:lastRenderedPageBreak/>
+        <w:t xml:space="preserve">docker container run </w:t>
+      </w:r>
+      <w:r>
+        <w:rPr>
+          <w:i/>
+        </w:rPr>
+        <w:t>&lt;image-name&gt;</w:t>
+      </w:r>
+      <w:r>
+        <w:rPr>
+          <w:i/>
+        </w:rPr>
+        <w:t xml:space="preserve"> &lt;extra-commands&gt;</w:t>
+      </w:r>
+    </w:p>
+    <w:p>
+      <w:pPr>
+        <w:ind w:firstLine="708"/>
+      </w:pPr>
+      <w:r>
+        <w:t>Exemplo do Play with Docker:</w:t>
+      </w:r>
+    </w:p>
+    <w:p>
+      <w:pPr>
+        <w:pStyle w:val="Code"/>
+      </w:pPr>
+      <w:r>
+        <w:t xml:space="preserve">docker </w:t>
+      </w:r>
+      <w:r>
+        <w:t>container run alpine ls -l</w:t>
+      </w:r>
+    </w:p>
+    <w:p>
+      <w:pPr>
+        <w:rPr>
+          <w:lang w:val="pt-BR"/>
+        </w:rPr>
+      </w:pPr>
+      <w:r>
+        <w:rPr>
+          <w:lang w:val="pt-BR"/>
+        </w:rPr>
+        <w:tab/>
+      </w:r>
+      <w:r>
+        <w:rPr>
+          <w:lang w:val="pt-BR"/>
+        </w:rPr>
+        <w:t>Ao executar o comando são realizados os seguintes passos:</w:t>
+      </w:r>
+    </w:p>
+    <w:p>
+      <w:pPr>
+        <w:pStyle w:val="ListParagraph"/>
+        <w:numPr>
+          <w:ilvl w:val="0"/>
+          <w:numId w:val="30"/>
+        </w:numPr>
+        <w:rPr>
+          <w:lang w:val="pt-BR"/>
+        </w:rPr>
+      </w:pPr>
+      <w:r>
+        <w:rPr>
+          <w:lang w:val="pt-BR"/>
+        </w:rPr>
+        <w:t>O comando run procura um image com o nome indicado</w:t>
+      </w:r>
+    </w:p>
+    <w:p>
+      <w:pPr>
+        <w:pStyle w:val="ListParagraph"/>
+        <w:numPr>
+          <w:ilvl w:val="0"/>
+          <w:numId w:val="30"/>
+        </w:numPr>
+        <w:rPr>
+          <w:lang w:val="pt-BR"/>
+        </w:rPr>
+      </w:pPr>
+      <w:r>
+        <w:rPr>
+          <w:lang w:val="pt-BR"/>
+        </w:rPr>
+        <w:t>Cria um container</w:t>
+      </w:r>
+    </w:p>
+    <w:p>
+      <w:pPr>
+        <w:pStyle w:val="ListParagraph"/>
+        <w:numPr>
+          <w:ilvl w:val="0"/>
+          <w:numId w:val="30"/>
+        </w:numPr>
+        <w:rPr>
+          <w:lang w:val="pt-BR"/>
+        </w:rPr>
+      </w:pPr>
+      <w:r>
+        <w:rPr>
+          <w:lang w:val="pt-BR"/>
+        </w:rPr>
+        <w:t>Executa o comando no container</w:t>
+      </w:r>
+    </w:p>
+    <w:p>
+      <w:pPr>
+        <w:pStyle w:val="ListParagraph"/>
+        <w:numPr>
+          <w:ilvl w:val="0"/>
+          <w:numId w:val="30"/>
+        </w:numPr>
+        <w:rPr>
+          <w:lang w:val="pt-BR"/>
+        </w:rPr>
+      </w:pPr>
+      <w:r>
+        <w:rPr>
+          <w:lang w:val="pt-BR"/>
+        </w:rPr>
+        <w:t>Finaliza o container</w:t>
+      </w:r>
+    </w:p>
+    <w:p>
+      <w:pPr>
+        <w:ind w:firstLine="708"/>
+        <w:rPr>
+          <w:lang w:val="pt-BR"/>
+        </w:rPr>
+      </w:pPr>
+      <w:r>
+        <w:rPr>
+          <w:lang w:val="pt-BR"/>
+        </w:rPr>
+        <w:t>Para utilizar o terminal interativo dentro de um container com Linux é necessário utilizar a flag “-it”. Exemplo:</w:t>
+      </w:r>
+    </w:p>
+    <w:p>
+      <w:pPr>
+        <w:pStyle w:val="Code"/>
+      </w:pPr>
+      <w:r>
+        <w:t>docker container –it alpine /bin/sh</w:t>
+      </w:r>
+    </w:p>
+    <w:p>
+      <w:pPr>
+        <w:pStyle w:val="Heading2"/>
+        <w:rPr>
+          <w:lang w:val="pt-BR"/>
+        </w:rPr>
+      </w:pPr>
+      <w:r>
+        <w:rPr>
+          <w:lang w:val="pt-BR"/>
+        </w:rPr>
+        <w:t>Containers Isolados</w:t>
+      </w:r>
+    </w:p>
+    <w:p>
+      <w:pPr>
+        <w:rPr>
+          <w:lang w:val="pt-BR"/>
+        </w:rPr>
+      </w:pPr>
+      <w:r>
+        <w:rPr>
+          <w:lang w:val="pt-BR"/>
+        </w:rPr>
+        <w:tab/>
+      </w:r>
+      <w:r>
+        <w:rPr>
+          <w:lang w:val="pt-BR"/>
+        </w:rPr>
+        <w:t>Toda vez que o run é executado, é criado um novo container com a image indicada. Cada container é isolado, possuindo seu próprio filesystem e namespace. Por padrão, um container não possui meios de se comunicar com outro containers, mesmo que eles sejam criados de uma mesma image.</w:t>
+      </w:r>
+    </w:p>
+    <w:p>
+      <w:pPr>
+        <w:rPr>
+          <w:lang w:val="pt-BR"/>
+        </w:rPr>
+      </w:pPr>
+      <w:r>
+        <w:rPr>
+          <w:lang w:val="pt-BR"/>
+        </w:rPr>
+        <w:tab/>
+        <w:t>Exemplo de isolação de containers:</w:t>
+      </w:r>
+    </w:p>
+    <w:p>
+      <w:pPr>
+        <w:pStyle w:val="Code"/>
+      </w:pPr>
+      <w:r>
+        <w:t>docker container run –it alpine /bin/ash</w:t>
+      </w:r>
+    </w:p>
+    <w:p>
+      <w:pPr>
+        <w:pStyle w:val="Code"/>
+      </w:pPr>
+      <w:r>
+        <w:t>echo “hello world” &gt; helloworld.txt</w:t>
+      </w:r>
+    </w:p>
+    <w:p>
+      <w:pPr>
+        <w:pStyle w:val="Code"/>
+      </w:pPr>
+      <w:r>
+        <w:t>ls</w:t>
+      </w:r>
+    </w:p>
+    <w:p>
+      <w:pPr>
+        <w:pStyle w:val="Code"/>
+      </w:pPr>
+      <w:r>
+        <w:t>exit</w:t>
+      </w:r>
+    </w:p>
+    <w:p>
+      <w:pPr>
+        <w:rPr>
+          <w:lang w:val="pt-BR"/>
+        </w:rPr>
+      </w:pPr>
+      <w:r>
+        <w:tab/>
+      </w:r>
+      <w:r>
+        <w:rPr>
+          <w:lang w:val="pt-BR"/>
+        </w:rPr>
+        <w:t>O trecho de código</w:t>
+      </w:r>
+      <w:r>
+        <w:rPr>
+          <w:lang w:val="pt-BR"/>
+        </w:rPr>
+        <w:t>:</w:t>
+      </w:r>
+    </w:p>
+    <w:p>
+      <w:pPr>
+        <w:pStyle w:val="ListParagraph"/>
+        <w:numPr>
+          <w:ilvl w:val="0"/>
+          <w:numId w:val="32"/>
+        </w:numPr>
+        <w:rPr>
+          <w:lang w:val="pt-BR"/>
+        </w:rPr>
+      </w:pPr>
+      <w:r>
+        <w:rPr>
+          <w:lang w:val="pt-BR"/>
+        </w:rPr>
+        <w:t>C</w:t>
+      </w:r>
+      <w:r>
+        <w:rPr>
+          <w:lang w:val="pt-BR"/>
+        </w:rPr>
+        <w:t>ria um conta</w:t>
+      </w:r>
+      <w:r>
+        <w:rPr>
+          <w:lang w:val="pt-BR"/>
+        </w:rPr>
+        <w:t>iner de alpine</w:t>
+      </w:r>
+    </w:p>
+    <w:p>
+      <w:pPr>
+        <w:pStyle w:val="ListParagraph"/>
+        <w:numPr>
+          <w:ilvl w:val="0"/>
+          <w:numId w:val="32"/>
+        </w:numPr>
+        <w:rPr>
+          <w:lang w:val="pt-BR"/>
+        </w:rPr>
+      </w:pPr>
+      <w:r>
+        <w:rPr>
+          <w:lang w:val="pt-BR"/>
+        </w:rPr>
+        <w:t>Abre o terminal do alpine dentro do container</w:t>
+      </w:r>
+    </w:p>
+    <w:p>
+      <w:pPr>
+        <w:pStyle w:val="ListParagraph"/>
+        <w:numPr>
+          <w:ilvl w:val="0"/>
+          <w:numId w:val="32"/>
+        </w:numPr>
+        <w:rPr>
+          <w:lang w:val="pt-BR"/>
+        </w:rPr>
+      </w:pPr>
+      <w:r>
+        <w:rPr>
+          <w:lang w:val="pt-BR"/>
+        </w:rPr>
+        <w:t>C</w:t>
+      </w:r>
+      <w:r>
+        <w:rPr>
+          <w:lang w:val="pt-BR"/>
+        </w:rPr>
+        <w:t>r</w:t>
+      </w:r>
+      <w:r>
+        <w:rPr>
+          <w:lang w:val="pt-BR"/>
+        </w:rPr>
+        <w:t>ia um arquivo .txt com o conteúdo “hello world”</w:t>
+      </w:r>
+    </w:p>
+    <w:p>
+      <w:pPr>
+        <w:pStyle w:val="ListParagraph"/>
+        <w:numPr>
+          <w:ilvl w:val="0"/>
+          <w:numId w:val="32"/>
+        </w:numPr>
+        <w:rPr>
+          <w:lang w:val="pt-BR"/>
+        </w:rPr>
+      </w:pPr>
+      <w:r>
+        <w:rPr>
+          <w:lang w:val="pt-BR"/>
+        </w:rPr>
+        <w:t>Lista os arquivos no container</w:t>
+      </w:r>
+    </w:p>
+    <w:p>
+      <w:pPr>
+        <w:pStyle w:val="ListParagraph"/>
+        <w:numPr>
+          <w:ilvl w:val="0"/>
+          <w:numId w:val="32"/>
+        </w:numPr>
+        <w:rPr>
+          <w:lang w:val="pt-BR"/>
+        </w:rPr>
+      </w:pPr>
+      <w:r>
+        <w:rPr>
+          <w:lang w:val="pt-BR"/>
+        </w:rPr>
+        <w:t>Encerra o shell</w:t>
+      </w:r>
+    </w:p>
+    <w:p>
+      <w:pPr>
+        <w:ind w:left="765"/>
+        <w:rPr>
+          <w:lang w:val="pt-BR"/>
+        </w:rPr>
+      </w:pPr>
+      <w:r>
+        <w:rPr>
+          <w:lang w:val="pt-BR"/>
+        </w:rPr>
+        <w:t>Em seguida, executar o comando:</w:t>
+      </w:r>
+    </w:p>
+    <w:p>
+      <w:pPr>
+        <w:pStyle w:val="Code"/>
+        <w:rPr>
+          <w:lang w:val="pt-BR"/>
+        </w:rPr>
+      </w:pPr>
+      <w:r>
+        <w:rPr>
+          <w:lang w:val="pt-BR"/>
+        </w:rPr>
+        <w:t>docker container run alpine ls</w:t>
+      </w:r>
+    </w:p>
+    <w:p>
+      <w:pPr>
+        <w:rPr>
+          <w:lang w:val="pt-BR"/>
+        </w:rPr>
+      </w:pPr>
+      <w:r>
+        <w:rPr>
+          <w:lang w:val="pt-BR"/>
+        </w:rPr>
+        <w:tab/>
+        <w:t>O código irá listar novamente as arquivos no container, no entanto não haverá o arquivo .txt, visto que é criado um novo container. Ou seja, é uma nova instância completamente separada do container criado anteriormente.</w:t>
+      </w:r>
+    </w:p>
+    <w:p>
+      <w:pPr>
+        <w:rPr>
+          <w:lang w:val="pt-BR"/>
+        </w:rPr>
+      </w:pPr>
+      <w:r>
+        <w:rPr>
+          <w:lang w:val="pt-BR"/>
+        </w:rPr>
+        <w:tab/>
+        <w:t>Esse conceito é importante para manter a segurança no sistema.</w:t>
+      </w:r>
+    </w:p>
+    <w:p>
+      <w:pPr>
+        <w:rPr>
+          <w:lang w:val="pt-BR"/>
+        </w:rPr>
+      </w:pPr>
+      <w:r>
+        <w:rPr>
+          <w:lang w:val="pt-BR"/>
+        </w:rPr>
+        <w:lastRenderedPageBreak/>
+        <w:tab/>
+        <w:t>Executando novamente o container com o arquivo de texto:</w:t>
+      </w:r>
+    </w:p>
+    <w:p>
+      <w:pPr>
+        <w:pStyle w:val="Code"/>
+        <w:rPr>
+          <w:i/>
+        </w:rPr>
+      </w:pPr>
+      <w:r>
+        <w:t>d</w:t>
+      </w:r>
+      <w:r>
+        <w:t xml:space="preserve">ocker container start </w:t>
+      </w:r>
+      <w:r>
+        <w:rPr>
+          <w:i/>
+        </w:rPr>
+        <w:t>&lt;container-id&gt;</w:t>
+      </w:r>
+    </w:p>
+    <w:p>
+      <w:pPr>
+        <w:rPr>
+          <w:lang w:val="pt-BR"/>
+        </w:rPr>
+      </w:pPr>
+      <w:r>
+        <w:tab/>
+      </w:r>
+      <w:r>
+        <w:rPr>
+          <w:lang w:val="pt-BR"/>
+        </w:rPr>
+        <w:t xml:space="preserve">O id do container pode ser identificado </w:t>
+      </w:r>
+      <w:r>
+        <w:rPr>
+          <w:lang w:val="pt-BR"/>
+        </w:rPr>
+        <w:t xml:space="preserve">com o código que lista os containers: </w:t>
+      </w:r>
+    </w:p>
+    <w:p>
+      <w:pPr>
+        <w:pStyle w:val="Code"/>
+        <w:rPr>
+          <w:lang w:val="pt-BR"/>
+        </w:rPr>
+      </w:pPr>
+      <w:r>
+        <w:rPr>
+          <w:lang w:val="pt-BR"/>
+        </w:rPr>
+        <w:t>docker container ls –a</w:t>
+      </w:r>
+    </w:p>
+    <w:p>
+      <w:pPr>
+        <w:rPr>
+          <w:lang w:val="pt-BR"/>
+        </w:rPr>
+      </w:pPr>
+      <w:r>
+        <w:rPr>
+          <w:lang w:val="pt-BR"/>
+        </w:rPr>
+        <w:t xml:space="preserve"> </w:t>
+      </w:r>
+      <w:r>
+        <w:rPr>
+          <w:lang w:val="pt-BR"/>
+        </w:rPr>
+        <w:tab/>
+      </w:r>
+      <w:r>
+        <w:rPr>
+          <w:lang w:val="pt-BR"/>
+        </w:rPr>
+        <w:t>Após executar o comando start, é possível verificar que o container continua ativo:</w:t>
+      </w:r>
+    </w:p>
+    <w:p>
+      <w:pPr>
+        <w:pStyle w:val="Code"/>
+        <w:rPr>
+          <w:lang w:val="pt-BR"/>
+        </w:rPr>
+      </w:pPr>
+      <w:r>
+        <w:rPr>
+          <w:lang w:val="pt-BR"/>
+        </w:rPr>
+        <w:t>docker container ls</w:t>
+      </w:r>
+    </w:p>
+    <w:p>
+      <w:pPr>
+        <w:rPr>
+          <w:lang w:val="pt-BR"/>
+        </w:rPr>
+      </w:pPr>
+      <w:r>
+        <w:rPr>
+          <w:lang w:val="pt-BR"/>
+        </w:rPr>
+        <w:tab/>
+        <w:t xml:space="preserve">Isso ocorre porque o shell </w:t>
+      </w:r>
+      <w:r>
+        <w:rPr>
+          <w:lang w:val="pt-BR"/>
+        </w:rPr>
+        <w:t xml:space="preserve">do tipo </w:t>
+      </w:r>
+      <w:r>
+        <w:rPr>
+          <w:lang w:val="pt-BR"/>
+        </w:rPr>
+        <w:t>“/ash” fica aguardando um comando para ser executado.</w:t>
+      </w:r>
+    </w:p>
+    <w:p>
+      <w:pPr>
+        <w:rPr>
+          <w:lang w:val="pt-BR"/>
+        </w:rPr>
+      </w:pPr>
+      <w:r>
+        <w:rPr>
+          <w:lang w:val="pt-BR"/>
+        </w:rPr>
+        <w:tab/>
+        <w:t xml:space="preserve">Para enviar um comando </w:t>
+      </w:r>
+      <w:r>
+        <w:rPr>
+          <w:lang w:val="pt-BR"/>
+        </w:rPr>
+        <w:t>nesse</w:t>
+      </w:r>
+      <w:r>
+        <w:rPr>
+          <w:lang w:val="pt-BR"/>
+        </w:rPr>
+        <w:t xml:space="preserve"> container, deve ser utilizado o comando “exec”: </w:t>
+      </w:r>
+    </w:p>
+    <w:p>
+      <w:pPr>
+        <w:pStyle w:val="Code"/>
+        <w:rPr>
+          <w:i/>
+        </w:rPr>
+      </w:pPr>
+      <w:r>
+        <w:t xml:space="preserve">docker </w:t>
+      </w:r>
+      <w:r>
+        <w:t xml:space="preserve">container exec </w:t>
+      </w:r>
+      <w:r>
+        <w:rPr>
+          <w:i/>
+        </w:rPr>
+        <w:t>&lt;container-id&gt;</w:t>
+      </w:r>
+      <w:r>
+        <w:t xml:space="preserve"> </w:t>
+      </w:r>
+      <w:r>
+        <w:rPr>
+          <w:i/>
+        </w:rPr>
+        <w:t>&lt;command&gt;</w:t>
+      </w:r>
+    </w:p>
+    <w:p>
+      <w:pPr>
+        <w:rPr>
+          <w:lang w:val="pt-BR"/>
+        </w:rPr>
+      </w:pPr>
+      <w:r>
+        <w:tab/>
+      </w:r>
+      <w:r>
+        <w:rPr>
+          <w:lang w:val="pt-BR"/>
+        </w:rPr>
+        <w:t>No e</w:t>
+      </w:r>
+      <w:r>
+        <w:rPr>
+          <w:lang w:val="pt-BR"/>
+        </w:rPr>
+        <w:t xml:space="preserve">xemplo, para listar novamente os arquivos no container com o arquivo .txt: </w:t>
+      </w:r>
+    </w:p>
+    <w:p>
+      <w:pPr>
+        <w:pStyle w:val="Code"/>
+        <w:rPr>
+          <w:i/>
+        </w:rPr>
+      </w:pPr>
+      <w:r>
+        <w:t xml:space="preserve">docker container exec </w:t>
+      </w:r>
+      <w:r>
+        <w:rPr>
+          <w:i/>
+        </w:rPr>
+        <w:t>&lt;container-id&gt;</w:t>
+      </w:r>
+      <w:r>
+        <w:t xml:space="preserve"> </w:t>
+      </w:r>
+      <w:r>
+        <w:rPr>
+          <w:i/>
+        </w:rPr>
+        <w:t>ls</w:t>
+      </w:r>
+    </w:p>
+    <w:p>
+      <w:r>
+        <w:tab/>
+      </w:r>
+    </w:p>
+    <w:p>
+      <w:bookmarkStart w:id="0" w:name="_GoBack"/>
+      <w:bookmarkEnd w:id="0"/>
+    </w:p>
     <w:sectPr>
-      <w:footerReference w:type="default" r:id="rId10"/>
+      <w:footerReference w:type="default" r:id="rId11"/>
       <w:pgSz w:w="12240" w:h="15840"/>
       <w:pgMar w:top="1440" w:right="1440" w:bottom="1440" w:left="1440" w:header="720" w:footer="720" w:gutter="0"/>
       <w:cols w:space="720"/>
@@ -121,7 +1107,7 @@
           <w:rPr>
             <w:noProof/>
           </w:rPr>
-          <w:t>2</w:t>
+          <w:t>3</w:t>
         </w:r>
         <w:r>
           <w:rPr>
@@ -521,6 +1507,119 @@
     </w:lvl>
   </w:abstractNum>
   <w:abstractNum w:abstractNumId="12" w15:restartNumberingAfterBreak="0">
+    <w:nsid w:val="0ADB35B5"/>
+    <w:multiLevelType w:val="hybridMultilevel"/>
+    <w:tmpl w:val="61707E88"/>
+    <w:lvl w:ilvl="0" w:tplc="04160001">
+      <w:start w:val="1"/>
+      <w:numFmt w:val="bullet"/>
+      <w:lvlText w:val=""/>
+      <w:lvlJc w:val="left"/>
+      <w:pPr>
+        <w:ind w:left="1428" w:hanging="360"/>
+      </w:pPr>
+      <w:rPr>
+        <w:rFonts w:ascii="Symbol" w:hAnsi="Symbol" w:hint="default"/>
+      </w:rPr>
+    </w:lvl>
+    <w:lvl w:ilvl="1" w:tplc="04160003" w:tentative="1">
+      <w:start w:val="1"/>
+      <w:numFmt w:val="bullet"/>
+      <w:lvlText w:val="o"/>
+      <w:lvlJc w:val="left"/>
+      <w:pPr>
+        <w:ind w:left="2148" w:hanging="360"/>
+      </w:pPr>
+      <w:rPr>
+        <w:rFonts w:ascii="Courier New" w:hAnsi="Courier New" w:cs="Courier New" w:hint="default"/>
+      </w:rPr>
+    </w:lvl>
+    <w:lvl w:ilvl="2" w:tplc="04160005" w:tentative="1">
+      <w:start w:val="1"/>
+      <w:numFmt w:val="bullet"/>
+      <w:lvlText w:val=""/>
+      <w:lvlJc w:val="left"/>
+      <w:pPr>
+        <w:ind w:left="2868" w:hanging="360"/>
+      </w:pPr>
+      <w:rPr>
+        <w:rFonts w:ascii="Wingdings" w:hAnsi="Wingdings" w:hint="default"/>
+      </w:rPr>
+    </w:lvl>
+    <w:lvl w:ilvl="3" w:tplc="04160001" w:tentative="1">
+      <w:start w:val="1"/>
+      <w:numFmt w:val="bullet"/>
+      <w:lvlText w:val=""/>
+      <w:lvlJc w:val="left"/>
+      <w:pPr>
+        <w:ind w:left="3588" w:hanging="360"/>
+      </w:pPr>
+      <w:rPr>
+        <w:rFonts w:ascii="Symbol" w:hAnsi="Symbol" w:hint="default"/>
+      </w:rPr>
+    </w:lvl>
+    <w:lvl w:ilvl="4" w:tplc="04160003" w:tentative="1">
+      <w:start w:val="1"/>
+      <w:numFmt w:val="bullet"/>
+      <w:lvlText w:val="o"/>
+      <w:lvlJc w:val="left"/>
+      <w:pPr>
+        <w:ind w:left="4308" w:hanging="360"/>
+      </w:pPr>
+      <w:rPr>
+        <w:rFonts w:ascii="Courier New" w:hAnsi="Courier New" w:cs="Courier New" w:hint="default"/>
+      </w:rPr>
+    </w:lvl>
+    <w:lvl w:ilvl="5" w:tplc="04160005" w:tentative="1">
+      <w:start w:val="1"/>
+      <w:numFmt w:val="bullet"/>
+      <w:lvlText w:val=""/>
+      <w:lvlJc w:val="left"/>
+      <w:pPr>
+        <w:ind w:left="5028" w:hanging="360"/>
+      </w:pPr>
+      <w:rPr>
+        <w:rFonts w:ascii="Wingdings" w:hAnsi="Wingdings" w:hint="default"/>
+      </w:rPr>
+    </w:lvl>
+    <w:lvl w:ilvl="6" w:tplc="04160001" w:tentative="1">
+      <w:start w:val="1"/>
+      <w:numFmt w:val="bullet"/>
+      <w:lvlText w:val=""/>
+      <w:lvlJc w:val="left"/>
+      <w:pPr>
+        <w:ind w:left="5748" w:hanging="360"/>
+      </w:pPr>
+      <w:rPr>
+        <w:rFonts w:ascii="Symbol" w:hAnsi="Symbol" w:hint="default"/>
+      </w:rPr>
+    </w:lvl>
+    <w:lvl w:ilvl="7" w:tplc="04160003" w:tentative="1">
+      <w:start w:val="1"/>
+      <w:numFmt w:val="bullet"/>
+      <w:lvlText w:val="o"/>
+      <w:lvlJc w:val="left"/>
+      <w:pPr>
+        <w:ind w:left="6468" w:hanging="360"/>
+      </w:pPr>
+      <w:rPr>
+        <w:rFonts w:ascii="Courier New" w:hAnsi="Courier New" w:cs="Courier New" w:hint="default"/>
+      </w:rPr>
+    </w:lvl>
+    <w:lvl w:ilvl="8" w:tplc="04160005" w:tentative="1">
+      <w:start w:val="1"/>
+      <w:numFmt w:val="bullet"/>
+      <w:lvlText w:val=""/>
+      <w:lvlJc w:val="left"/>
+      <w:pPr>
+        <w:ind w:left="7188" w:hanging="360"/>
+      </w:pPr>
+      <w:rPr>
+        <w:rFonts w:ascii="Wingdings" w:hAnsi="Wingdings" w:hint="default"/>
+      </w:rPr>
+    </w:lvl>
+  </w:abstractNum>
+  <w:abstractNum w:abstractNumId="13" w15:restartNumberingAfterBreak="0">
     <w:nsid w:val="0B086CCA"/>
     <w:multiLevelType w:val="multilevel"/>
     <w:tmpl w:val="04090023"/>
@@ -607,7 +1706,7 @@
       </w:pPr>
     </w:lvl>
   </w:abstractNum>
-  <w:abstractNum w:abstractNumId="13" w15:restartNumberingAfterBreak="0">
+  <w:abstractNum w:abstractNumId="14" w15:restartNumberingAfterBreak="0">
     <w:nsid w:val="0DBE68A0"/>
     <w:multiLevelType w:val="multilevel"/>
     <w:tmpl w:val="0409001F"/>
@@ -693,7 +1792,7 @@
       </w:pPr>
     </w:lvl>
   </w:abstractNum>
-  <w:abstractNum w:abstractNumId="14" w15:restartNumberingAfterBreak="0">
+  <w:abstractNum w:abstractNumId="15" w15:restartNumberingAfterBreak="0">
     <w:nsid w:val="1482775B"/>
     <w:multiLevelType w:val="multilevel"/>
     <w:tmpl w:val="0EBA3C40"/>
@@ -779,7 +1878,7 @@
       </w:pPr>
     </w:lvl>
   </w:abstractNum>
-  <w:abstractNum w:abstractNumId="15" w15:restartNumberingAfterBreak="0">
+  <w:abstractNum w:abstractNumId="16" w15:restartNumberingAfterBreak="0">
     <w:nsid w:val="157272BF"/>
     <w:multiLevelType w:val="multilevel"/>
     <w:tmpl w:val="0409001D"/>
@@ -865,7 +1964,120 @@
       </w:pPr>
     </w:lvl>
   </w:abstractNum>
-  <w:abstractNum w:abstractNumId="16" w15:restartNumberingAfterBreak="0">
+  <w:abstractNum w:abstractNumId="17" w15:restartNumberingAfterBreak="0">
+    <w:nsid w:val="15731755"/>
+    <w:multiLevelType w:val="hybridMultilevel"/>
+    <w:tmpl w:val="AAA29834"/>
+    <w:lvl w:ilvl="0" w:tplc="04160001">
+      <w:start w:val="1"/>
+      <w:numFmt w:val="bullet"/>
+      <w:lvlText w:val=""/>
+      <w:lvlJc w:val="left"/>
+      <w:pPr>
+        <w:ind w:left="765" w:hanging="360"/>
+      </w:pPr>
+      <w:rPr>
+        <w:rFonts w:ascii="Symbol" w:hAnsi="Symbol" w:hint="default"/>
+      </w:rPr>
+    </w:lvl>
+    <w:lvl w:ilvl="1" w:tplc="04160003" w:tentative="1">
+      <w:start w:val="1"/>
+      <w:numFmt w:val="bullet"/>
+      <w:lvlText w:val="o"/>
+      <w:lvlJc w:val="left"/>
+      <w:pPr>
+        <w:ind w:left="1485" w:hanging="360"/>
+      </w:pPr>
+      <w:rPr>
+        <w:rFonts w:ascii="Courier New" w:hAnsi="Courier New" w:cs="Courier New" w:hint="default"/>
+      </w:rPr>
+    </w:lvl>
+    <w:lvl w:ilvl="2" w:tplc="04160005" w:tentative="1">
+      <w:start w:val="1"/>
+      <w:numFmt w:val="bullet"/>
+      <w:lvlText w:val=""/>
+      <w:lvlJc w:val="left"/>
+      <w:pPr>
+        <w:ind w:left="2205" w:hanging="360"/>
+      </w:pPr>
+      <w:rPr>
+        <w:rFonts w:ascii="Wingdings" w:hAnsi="Wingdings" w:hint="default"/>
+      </w:rPr>
+    </w:lvl>
+    <w:lvl w:ilvl="3" w:tplc="04160001" w:tentative="1">
+      <w:start w:val="1"/>
+      <w:numFmt w:val="bullet"/>
+      <w:lvlText w:val=""/>
+      <w:lvlJc w:val="left"/>
+      <w:pPr>
+        <w:ind w:left="2925" w:hanging="360"/>
+      </w:pPr>
+      <w:rPr>
+        <w:rFonts w:ascii="Symbol" w:hAnsi="Symbol" w:hint="default"/>
+      </w:rPr>
+    </w:lvl>
+    <w:lvl w:ilvl="4" w:tplc="04160003" w:tentative="1">
+      <w:start w:val="1"/>
+      <w:numFmt w:val="bullet"/>
+      <w:lvlText w:val="o"/>
+      <w:lvlJc w:val="left"/>
+      <w:pPr>
+        <w:ind w:left="3645" w:hanging="360"/>
+      </w:pPr>
+      <w:rPr>
+        <w:rFonts w:ascii="Courier New" w:hAnsi="Courier New" w:cs="Courier New" w:hint="default"/>
+      </w:rPr>
+    </w:lvl>
+    <w:lvl w:ilvl="5" w:tplc="04160005" w:tentative="1">
+      <w:start w:val="1"/>
+      <w:numFmt w:val="bullet"/>
+      <w:lvlText w:val=""/>
+      <w:lvlJc w:val="left"/>
+      <w:pPr>
+        <w:ind w:left="4365" w:hanging="360"/>
+      </w:pPr>
+      <w:rPr>
+        <w:rFonts w:ascii="Wingdings" w:hAnsi="Wingdings" w:hint="default"/>
+      </w:rPr>
+    </w:lvl>
+    <w:lvl w:ilvl="6" w:tplc="04160001" w:tentative="1">
+      <w:start w:val="1"/>
+      <w:numFmt w:val="bullet"/>
+      <w:lvlText w:val=""/>
+      <w:lvlJc w:val="left"/>
+      <w:pPr>
+        <w:ind w:left="5085" w:hanging="360"/>
+      </w:pPr>
+      <w:rPr>
+        <w:rFonts w:ascii="Symbol" w:hAnsi="Symbol" w:hint="default"/>
+      </w:rPr>
+    </w:lvl>
+    <w:lvl w:ilvl="7" w:tplc="04160003" w:tentative="1">
+      <w:start w:val="1"/>
+      <w:numFmt w:val="bullet"/>
+      <w:lvlText w:val="o"/>
+      <w:lvlJc w:val="left"/>
+      <w:pPr>
+        <w:ind w:left="5805" w:hanging="360"/>
+      </w:pPr>
+      <w:rPr>
+        <w:rFonts w:ascii="Courier New" w:hAnsi="Courier New" w:cs="Courier New" w:hint="default"/>
+      </w:rPr>
+    </w:lvl>
+    <w:lvl w:ilvl="8" w:tplc="04160005" w:tentative="1">
+      <w:start w:val="1"/>
+      <w:numFmt w:val="bullet"/>
+      <w:lvlText w:val=""/>
+      <w:lvlJc w:val="left"/>
+      <w:pPr>
+        <w:ind w:left="6525" w:hanging="360"/>
+      </w:pPr>
+      <w:rPr>
+        <w:rFonts w:ascii="Wingdings" w:hAnsi="Wingdings" w:hint="default"/>
+      </w:rPr>
+    </w:lvl>
+  </w:abstractNum>
+  <w:abstractNum w:abstractNumId="18" w15:restartNumberingAfterBreak="0">
     <w:nsid w:val="3F9A3F7E"/>
     <w:multiLevelType w:val="multilevel"/>
     <w:tmpl w:val="04090023"/>
@@ -952,7 +2164,7 @@
       </w:pPr>
     </w:lvl>
   </w:abstractNum>
-  <w:abstractNum w:abstractNumId="17" w15:restartNumberingAfterBreak="0">
+  <w:abstractNum w:abstractNumId="19" w15:restartNumberingAfterBreak="0">
     <w:nsid w:val="4986523D"/>
     <w:multiLevelType w:val="multilevel"/>
     <w:tmpl w:val="0409001D"/>
@@ -1038,11 +2250,124 @@
       </w:pPr>
     </w:lvl>
   </w:abstractNum>
+  <w:abstractNum w:abstractNumId="20" w15:restartNumberingAfterBreak="0">
+    <w:nsid w:val="712A1F6D"/>
+    <w:multiLevelType w:val="hybridMultilevel"/>
+    <w:tmpl w:val="A9D024B2"/>
+    <w:lvl w:ilvl="0" w:tplc="04160001">
+      <w:start w:val="1"/>
+      <w:numFmt w:val="bullet"/>
+      <w:lvlText w:val=""/>
+      <w:lvlJc w:val="left"/>
+      <w:pPr>
+        <w:ind w:left="1425" w:hanging="360"/>
+      </w:pPr>
+      <w:rPr>
+        <w:rFonts w:ascii="Symbol" w:hAnsi="Symbol" w:hint="default"/>
+      </w:rPr>
+    </w:lvl>
+    <w:lvl w:ilvl="1" w:tplc="04160003" w:tentative="1">
+      <w:start w:val="1"/>
+      <w:numFmt w:val="bullet"/>
+      <w:lvlText w:val="o"/>
+      <w:lvlJc w:val="left"/>
+      <w:pPr>
+        <w:ind w:left="2145" w:hanging="360"/>
+      </w:pPr>
+      <w:rPr>
+        <w:rFonts w:ascii="Courier New" w:hAnsi="Courier New" w:cs="Courier New" w:hint="default"/>
+      </w:rPr>
+    </w:lvl>
+    <w:lvl w:ilvl="2" w:tplc="04160005" w:tentative="1">
+      <w:start w:val="1"/>
+      <w:numFmt w:val="bullet"/>
+      <w:lvlText w:val=""/>
+      <w:lvlJc w:val="left"/>
+      <w:pPr>
+        <w:ind w:left="2865" w:hanging="360"/>
+      </w:pPr>
+      <w:rPr>
+        <w:rFonts w:ascii="Wingdings" w:hAnsi="Wingdings" w:hint="default"/>
+      </w:rPr>
+    </w:lvl>
+    <w:lvl w:ilvl="3" w:tplc="04160001" w:tentative="1">
+      <w:start w:val="1"/>
+      <w:numFmt w:val="bullet"/>
+      <w:lvlText w:val=""/>
+      <w:lvlJc w:val="left"/>
+      <w:pPr>
+        <w:ind w:left="3585" w:hanging="360"/>
+      </w:pPr>
+      <w:rPr>
+        <w:rFonts w:ascii="Symbol" w:hAnsi="Symbol" w:hint="default"/>
+      </w:rPr>
+    </w:lvl>
+    <w:lvl w:ilvl="4" w:tplc="04160003" w:tentative="1">
+      <w:start w:val="1"/>
+      <w:numFmt w:val="bullet"/>
+      <w:lvlText w:val="o"/>
+      <w:lvlJc w:val="left"/>
+      <w:pPr>
+        <w:ind w:left="4305" w:hanging="360"/>
+      </w:pPr>
+      <w:rPr>
+        <w:rFonts w:ascii="Courier New" w:hAnsi="Courier New" w:cs="Courier New" w:hint="default"/>
+      </w:rPr>
+    </w:lvl>
+    <w:lvl w:ilvl="5" w:tplc="04160005" w:tentative="1">
+      <w:start w:val="1"/>
+      <w:numFmt w:val="bullet"/>
+      <w:lvlText w:val=""/>
+      <w:lvlJc w:val="left"/>
+      <w:pPr>
+        <w:ind w:left="5025" w:hanging="360"/>
+      </w:pPr>
+      <w:rPr>
+        <w:rFonts w:ascii="Wingdings" w:hAnsi="Wingdings" w:hint="default"/>
+      </w:rPr>
+    </w:lvl>
+    <w:lvl w:ilvl="6" w:tplc="04160001" w:tentative="1">
+      <w:start w:val="1"/>
+      <w:numFmt w:val="bullet"/>
+      <w:lvlText w:val=""/>
+      <w:lvlJc w:val="left"/>
+      <w:pPr>
+        <w:ind w:left="5745" w:hanging="360"/>
+      </w:pPr>
+      <w:rPr>
+        <w:rFonts w:ascii="Symbol" w:hAnsi="Symbol" w:hint="default"/>
+      </w:rPr>
+    </w:lvl>
+    <w:lvl w:ilvl="7" w:tplc="04160003" w:tentative="1">
+      <w:start w:val="1"/>
+      <w:numFmt w:val="bullet"/>
+      <w:lvlText w:val="o"/>
+      <w:lvlJc w:val="left"/>
+      <w:pPr>
+        <w:ind w:left="6465" w:hanging="360"/>
+      </w:pPr>
+      <w:rPr>
+        <w:rFonts w:ascii="Courier New" w:hAnsi="Courier New" w:cs="Courier New" w:hint="default"/>
+      </w:rPr>
+    </w:lvl>
+    <w:lvl w:ilvl="8" w:tplc="04160005" w:tentative="1">
+      <w:start w:val="1"/>
+      <w:numFmt w:val="bullet"/>
+      <w:lvlText w:val=""/>
+      <w:lvlJc w:val="left"/>
+      <w:pPr>
+        <w:ind w:left="7185" w:hanging="360"/>
+      </w:pPr>
+      <w:rPr>
+        <w:rFonts w:ascii="Wingdings" w:hAnsi="Wingdings" w:hint="default"/>
+      </w:rPr>
+    </w:lvl>
+  </w:abstractNum>
   <w:num w:numId="1">
-    <w:abstractNumId w:val="14"/>
+    <w:abstractNumId w:val="15"/>
   </w:num>
   <w:num w:numId="2">
-    <w:abstractNumId w:val="14"/>
+    <w:abstractNumId w:val="15"/>
     <w:lvlOverride w:ilvl="0">
       <w:startOverride w:val="1"/>
     </w:lvlOverride>
@@ -1072,46 +2397,46 @@
     </w:lvlOverride>
   </w:num>
   <w:num w:numId="3">
-    <w:abstractNumId w:val="14"/>
+    <w:abstractNumId w:val="15"/>
   </w:num>
   <w:num w:numId="4">
-    <w:abstractNumId w:val="14"/>
+    <w:abstractNumId w:val="15"/>
   </w:num>
   <w:num w:numId="5">
-    <w:abstractNumId w:val="14"/>
+    <w:abstractNumId w:val="15"/>
   </w:num>
   <w:num w:numId="6">
-    <w:abstractNumId w:val="14"/>
+    <w:abstractNumId w:val="15"/>
   </w:num>
   <w:num w:numId="7">
-    <w:abstractNumId w:val="14"/>
+    <w:abstractNumId w:val="15"/>
   </w:num>
   <w:num w:numId="8">
-    <w:abstractNumId w:val="14"/>
+    <w:abstractNumId w:val="15"/>
   </w:num>
   <w:num w:numId="9">
-    <w:abstractNumId w:val="14"/>
+    <w:abstractNumId w:val="15"/>
   </w:num>
   <w:num w:numId="10">
-    <w:abstractNumId w:val="14"/>
+    <w:abstractNumId w:val="15"/>
   </w:num>
   <w:num w:numId="11">
-    <w:abstractNumId w:val="14"/>
+    <w:abstractNumId w:val="15"/>
   </w:num>
   <w:num w:numId="12">
-    <w:abstractNumId w:val="14"/>
+    <w:abstractNumId w:val="15"/>
   </w:num>
   <w:num w:numId="13">
     <w:abstractNumId w:val="10"/>
   </w:num>
   <w:num w:numId="14">
-    <w:abstractNumId w:val="17"/>
+    <w:abstractNumId w:val="19"/>
   </w:num>
   <w:num w:numId="15">
     <w:abstractNumId w:val="11"/>
   </w:num>
   <w:num w:numId="16">
-    <w:abstractNumId w:val="12"/>
+    <w:abstractNumId w:val="13"/>
   </w:num>
   <w:num w:numId="17">
     <w:abstractNumId w:val="9"/>
@@ -1144,13 +2469,22 @@
     <w:abstractNumId w:val="0"/>
   </w:num>
   <w:num w:numId="27">
-    <w:abstractNumId w:val="13"/>
+    <w:abstractNumId w:val="14"/>
   </w:num>
   <w:num w:numId="28">
-    <w:abstractNumId w:val="15"/>
+    <w:abstractNumId w:val="16"/>
   </w:num>
   <w:num w:numId="29">
-    <w:abstractNumId w:val="16"/>
+    <w:abstractNumId w:val="18"/>
+  </w:num>
+  <w:num w:numId="30">
+    <w:abstractNumId w:val="12"/>
+  </w:num>
+  <w:num w:numId="31">
+    <w:abstractNumId w:val="20"/>
+  </w:num>
+  <w:num w:numId="32">
+    <w:abstractNumId w:val="17"/>
   </w:num>
 </w:numbering>
 </file>
@@ -1548,7 +2882,10 @@
   <w:style w:type="paragraph" w:default="1" w:styleId="Normal">
     <w:name w:val="Normal"/>
     <w:qFormat/>
-    <w:rsid w:val="00FD262C"/>
+    <w:rsid w:val="00480D22"/>
+    <w:pPr>
+      <w:jc w:val="both"/>
+    </w:pPr>
   </w:style>
   <w:style w:type="paragraph" w:styleId="Heading1">
     <w:name w:val="heading 1"/>
@@ -1582,7 +2919,6 @@
     <w:next w:val="Normal"/>
     <w:link w:val="Heading2Char"/>
     <w:uiPriority w:val="9"/>
-    <w:semiHidden/>
     <w:unhideWhenUsed/>
     <w:qFormat/>
     <w:rsid w:val="00FD262C"/>
@@ -1763,7 +3099,6 @@
   <w:style w:type="character" w:default="1" w:styleId="DefaultParagraphFont">
     <w:name w:val="Default Paragraph Font"/>
     <w:uiPriority w:val="1"/>
-    <w:semiHidden/>
     <w:unhideWhenUsed/>
   </w:style>
   <w:style w:type="table" w:default="1" w:styleId="TableNormal">
@@ -1854,7 +3189,6 @@
     <w:basedOn w:val="DefaultParagraphFont"/>
     <w:link w:val="Heading2"/>
     <w:uiPriority w:val="9"/>
-    <w:semiHidden/>
     <w:rsid w:val="00FD262C"/>
     <w:rPr>
       <w:rFonts w:asciiTheme="majorHAnsi" w:eastAsiaTheme="majorEastAsia" w:hAnsiTheme="majorHAnsi" w:cstheme="majorBidi"/>
@@ -2421,7 +3755,6 @@
     <w:name w:val="Hyperlink"/>
     <w:basedOn w:val="DefaultParagraphFont"/>
     <w:uiPriority w:val="99"/>
-    <w:semiHidden/>
     <w:unhideWhenUsed/>
     <w:rsid w:val="007833A7"/>
     <w:rPr>
@@ -2507,50 +3840,50 @@
       <w:spacing w:val="5"/>
     </w:rPr>
   </w:style>
+  <w:style w:type="paragraph" w:customStyle="1" w:styleId="Code">
+    <w:name w:val="Code"/>
+    <w:basedOn w:val="Normal"/>
+    <w:link w:val="CodeChar"/>
+    <w:qFormat/>
+    <w:rsid w:val="00070CAB"/>
+    <w:pPr>
+      <w:pBdr>
+        <w:top w:val="single" w:sz="4" w:space="1" w:color="auto"/>
+        <w:left w:val="single" w:sz="4" w:space="4" w:color="auto"/>
+        <w:bottom w:val="single" w:sz="4" w:space="1" w:color="auto"/>
+        <w:right w:val="single" w:sz="4" w:space="4" w:color="auto"/>
+      </w:pBdr>
+    </w:pPr>
+    <w:rPr>
+      <w:rFonts w:ascii="Consolas" w:hAnsi="Consolas"/>
+    </w:rPr>
+  </w:style>
+  <w:style w:type="paragraph" w:styleId="ListParagraph">
+    <w:name w:val="List Paragraph"/>
+    <w:basedOn w:val="Normal"/>
+    <w:uiPriority w:val="34"/>
+    <w:unhideWhenUsed/>
+    <w:qFormat/>
+    <w:rsid w:val="00C650BC"/>
+    <w:pPr>
+      <w:ind w:left="720"/>
+      <w:contextualSpacing/>
+    </w:pPr>
+  </w:style>
+  <w:style w:type="character" w:customStyle="1" w:styleId="CodeChar">
+    <w:name w:val="Code Char"/>
+    <w:basedOn w:val="DefaultParagraphFont"/>
+    <w:link w:val="Code"/>
+    <w:rsid w:val="00070CAB"/>
+    <w:rPr>
+      <w:rFonts w:ascii="Consolas" w:hAnsi="Consolas"/>
+    </w:rPr>
+  </w:style>
 </w:styles>
 </file>
 
 <file path=word/glossary/document.xml><?xml version="1.0" encoding="utf-8"?>
-<w:glossaryDocument xmlns:wpc="http://schemas.microsoft.com/office/word/2010/wordprocessingCanvas" xmlns:cx="http://schemas.microsoft.com/office/drawing/2014/chartex" xmlns:cx1="http://schemas.microsoft.com/office/drawing/2015/9/8/chartex" xmlns:mc="http://schemas.openxmlformats.org/markup-compatibility/2006" xmlns:o="urn:schemas-microsoft-com:office:office" xmlns:r="http://schemas.openxmlformats.org/officeDocument/2006/relationships" xmlns:m="http://schemas.openxmlformats.org/officeDocument/2006/math" xmlns:v="urn:schemas-microsoft-com:vml" xmlns:wp14="http://schemas.microsoft.com/office/word/2010/wordprocessingDrawing" xmlns:wp="http://schemas.openxmlformats.org/drawingml/2006/wordprocessingDrawing" xmlns:w10="urn:schemas-microsoft-com:office:word" xmlns:w="http://schemas.openxmlformats.org/wordprocessingml/2006/main" xmlns:w14="http://schemas.microsoft.com/office/word/2010/wordml" xmlns:w15="http://schemas.microsoft.com/office/word/2012/wordml" xmlns:w16se="http://schemas.microsoft.com/office/word/2015/wordml/symex" xmlns:wpg="http://schemas.microsoft.com/office/word/2010/wordprocessingGroup" xmlns:wpi="http://schemas.microsoft.com/office/word/2010/wordprocessingInk" xmlns:wne="http://schemas.microsoft.com/office/word/2006/wordml" xmlns:wps="http://schemas.microsoft.com/office/word/2010/wordprocessingShape" mc:Ignorable="w14 w15 w16se wp14">
-  <w:docParts>
-    <w:docPart>
-      <w:docPartPr>
-        <w:name w:val="CBDBC94112F2408493499D59518EC1E5"/>
-        <w:category>
-          <w:name w:val="General"/>
-          <w:gallery w:val="placeholder"/>
-        </w:category>
-        <w:types>
-          <w:type w:val="bbPlcHdr"/>
-        </w:types>
-        <w:behaviors>
-          <w:behavior w:val="content"/>
-        </w:behaviors>
-        <w:guid w:val="{136536EB-2467-4CDB-9059-F577A2F65525}"/>
-      </w:docPartPr>
-      <w:docPartBody>
-        <w:p>
-          <w:r>
-            <w:t>To get started right away, just tap any placeholder text (such as this) and start typing to replace it with your own.</w:t>
-          </w:r>
-        </w:p>
-        <w:p>
-          <w:r>
-            <w:t xml:space="preserve">Want to insert a picture from your files or add a shape, text box, or table? You got it! On the Insert tab of the ribbon, just tap the option you need. </w:t>
-          </w:r>
-        </w:p>
-        <w:p>
-          <w:pPr>
-            <w:pStyle w:val="CBDBC94112F2408493499D59518EC1E5"/>
-          </w:pPr>
-          <w:r>
-            <w:t>Find even more easy-to-use tools on the Insert tab, such as to add a hyperlink, or insert a comment.</w:t>
-          </w:r>
-        </w:p>
-      </w:docPartBody>
-    </w:docPart>
-  </w:docParts>
-</w:glossaryDocument>
+<w:glossaryDocument xmlns:wpc="http://schemas.microsoft.com/office/word/2010/wordprocessingCanvas" xmlns:cx="http://schemas.microsoft.com/office/drawing/2014/chartex" xmlns:cx1="http://schemas.microsoft.com/office/drawing/2015/9/8/chartex" xmlns:mc="http://schemas.openxmlformats.org/markup-compatibility/2006" xmlns:o="urn:schemas-microsoft-com:office:office" xmlns:r="http://schemas.openxmlformats.org/officeDocument/2006/relationships" xmlns:m="http://schemas.openxmlformats.org/officeDocument/2006/math" xmlns:v="urn:schemas-microsoft-com:vml" xmlns:wp14="http://schemas.microsoft.com/office/word/2010/wordprocessingDrawing" xmlns:wp="http://schemas.openxmlformats.org/drawingml/2006/wordprocessingDrawing" xmlns:w10="urn:schemas-microsoft-com:office:word" xmlns:w="http://schemas.openxmlformats.org/wordprocessingml/2006/main" xmlns:w14="http://schemas.microsoft.com/office/word/2010/wordml" xmlns:w15="http://schemas.microsoft.com/office/word/2012/wordml" xmlns:w16se="http://schemas.microsoft.com/office/word/2015/wordml/symex" xmlns:wpg="http://schemas.microsoft.com/office/word/2010/wordprocessingGroup" xmlns:wpi="http://schemas.microsoft.com/office/word/2010/wordprocessingInk" xmlns:wne="http://schemas.microsoft.com/office/word/2006/wordml" xmlns:wps="http://schemas.microsoft.com/office/word/2010/wordprocessingShape" mc:Ignorable="w14 w15 w16se wp14"/>
 </file>
 
 <file path=word/glossary/fontTable.xml><?xml version="1.0" encoding="utf-8"?>
@@ -2567,14 +3900,28 @@
     <w:charset w:val="00"/>
     <w:family w:val="roman"/>
     <w:pitch w:val="variable"/>
-    <w:sig w:usb0="E0002AFF" w:usb1="C0007843" w:usb2="00000009" w:usb3="00000000" w:csb0="000001FF" w:csb1="00000000"/>
+    <w:sig w:usb0="E0002EFF" w:usb1="C000785B" w:usb2="00000009" w:usb3="00000000" w:csb0="000001FF" w:csb1="00000000"/>
+  </w:font>
+  <w:font w:name="Courier New">
+    <w:panose1 w:val="02070309020205020404"/>
+    <w:charset w:val="00"/>
+    <w:family w:val="modern"/>
+    <w:pitch w:val="fixed"/>
+    <w:sig w:usb0="E0002EFF" w:usb1="C0007843" w:usb2="00000009" w:usb3="00000000" w:csb0="000001FF" w:csb1="00000000"/>
+  </w:font>
+  <w:font w:name="Wingdings">
+    <w:panose1 w:val="05000000000000000000"/>
+    <w:charset w:val="02"/>
+    <w:family w:val="auto"/>
+    <w:pitch w:val="variable"/>
+    <w:sig w:usb0="00000000" w:usb1="10000000" w:usb2="00000000" w:usb3="00000000" w:csb0="80000000" w:csb1="00000000"/>
   </w:font>
   <w:font w:name="Calibri">
     <w:panose1 w:val="020F0502020204030204"/>
     <w:charset w:val="00"/>
     <w:family w:val="swiss"/>
     <w:pitch w:val="variable"/>
-    <w:sig w:usb0="E0002AFF" w:usb1="4000ACFF" w:usb2="00000001" w:usb3="00000000" w:csb0="000001FF" w:csb1="00000000"/>
+    <w:sig w:usb0="E0002AFF" w:usb1="C000247B" w:usb2="00000009" w:usb3="00000000" w:csb0="000001FF" w:csb1="00000000"/>
   </w:font>
   <w:font w:name="SimSun">
     <w:altName w:val="宋体"/>
@@ -2589,14 +3936,14 @@
     <w:charset w:val="00"/>
     <w:family w:val="swiss"/>
     <w:pitch w:val="variable"/>
-    <w:sig w:usb0="E0002AFF" w:usb1="C0007843" w:usb2="00000009" w:usb3="00000000" w:csb0="000001FF" w:csb1="00000000"/>
+    <w:sig w:usb0="E0002EFF" w:usb1="C0007843" w:usb2="00000009" w:usb3="00000000" w:csb0="000001FF" w:csb1="00000000"/>
   </w:font>
   <w:font w:name="Calibri Light">
     <w:panose1 w:val="020F0302020204030204"/>
     <w:charset w:val="00"/>
     <w:family w:val="swiss"/>
     <w:pitch w:val="variable"/>
-    <w:sig w:usb0="A0002AEF" w:usb1="4000207B" w:usb2="00000000" w:usb3="00000000" w:csb0="000001FF" w:csb1="00000000"/>
+    <w:sig w:usb0="E0002AFF" w:usb1="C000247B" w:usb2="00000009" w:usb3="00000000" w:csb0="000001FF" w:csb1="00000000"/>
   </w:font>
   <w:font w:name="Segoe UI">
     <w:panose1 w:val="020B0502040204020203"/>
@@ -2648,6 +3995,8 @@
   <w:rsids>
     <w:rsidRoot w:val="001E4277"/>
     <w:rsid w:val="001E4277"/>
+    <w:rsid w:val="002E4981"/>
+    <w:rsid w:val="007842AB"/>
   </w:rsids>
   <m:mathPr>
     <m:mathFont m:val="Cambria Math"/>
@@ -3372,6 +4721,141 @@
 </file>
 
 <file path=customXml/item1.xml><?xml version="1.0" encoding="utf-8"?>
+<p:properties xmlns:p="http://schemas.microsoft.com/office/2006/metadata/properties" xmlns:xsi="http://www.w3.org/2001/XMLSchema-instance" xmlns:pc="http://schemas.microsoft.com/office/infopath/2007/PartnerControls">
+  <documentManagement>
+    <APDescription xmlns="4873beb7-5857-4685-be1f-d57550cc96cc" xsi:nil="true"/>
+    <AssetExpire xmlns="4873beb7-5857-4685-be1f-d57550cc96cc">2029-01-01T08:00:00+00:00</AssetExpire>
+    <CampaignTagsTaxHTField0 xmlns="4873beb7-5857-4685-be1f-d57550cc96cc">
+      <Terms xmlns="http://schemas.microsoft.com/office/infopath/2007/PartnerControls"/>
+    </CampaignTagsTaxHTField0>
+    <IntlLangReviewDate xmlns="4873beb7-5857-4685-be1f-d57550cc96cc" xsi:nil="true"/>
+    <TPFriendlyName xmlns="4873beb7-5857-4685-be1f-d57550cc96cc" xsi:nil="true"/>
+    <IntlLangReview xmlns="4873beb7-5857-4685-be1f-d57550cc96cc">false</IntlLangReview>
+    <LocLastLocAttemptVersionLookup xmlns="4873beb7-5857-4685-be1f-d57550cc96cc">856581</LocLastLocAttemptVersionLookup>
+    <PolicheckWords xmlns="4873beb7-5857-4685-be1f-d57550cc96cc" xsi:nil="true"/>
+    <SubmitterId xmlns="4873beb7-5857-4685-be1f-d57550cc96cc" xsi:nil="true"/>
+    <AcquiredFrom xmlns="4873beb7-5857-4685-be1f-d57550cc96cc">Internal MS</AcquiredFrom>
+    <EditorialStatus xmlns="4873beb7-5857-4685-be1f-d57550cc96cc">Complete</EditorialStatus>
+    <Markets xmlns="4873beb7-5857-4685-be1f-d57550cc96cc"/>
+    <OriginAsset xmlns="4873beb7-5857-4685-be1f-d57550cc96cc" xsi:nil="true"/>
+    <AssetStart xmlns="4873beb7-5857-4685-be1f-d57550cc96cc">2012-09-19T07:42:00+00:00</AssetStart>
+    <FriendlyTitle xmlns="4873beb7-5857-4685-be1f-d57550cc96cc" xsi:nil="true"/>
+    <MarketSpecific xmlns="4873beb7-5857-4685-be1f-d57550cc96cc">false</MarketSpecific>
+    <TPNamespace xmlns="4873beb7-5857-4685-be1f-d57550cc96cc" xsi:nil="true"/>
+    <PublishStatusLookup xmlns="4873beb7-5857-4685-be1f-d57550cc96cc">
+      <Value>1622610</Value>
+    </PublishStatusLookup>
+    <APAuthor xmlns="4873beb7-5857-4685-be1f-d57550cc96cc">
+      <UserInfo>
+        <DisplayName>REDMOND\v-aptall</DisplayName>
+        <AccountId>2566</AccountId>
+        <AccountType/>
+      </UserInfo>
+    </APAuthor>
+    <TPCommandLine xmlns="4873beb7-5857-4685-be1f-d57550cc96cc" xsi:nil="true"/>
+    <IntlLangReviewer xmlns="4873beb7-5857-4685-be1f-d57550cc96cc" xsi:nil="true"/>
+    <OpenTemplate xmlns="4873beb7-5857-4685-be1f-d57550cc96cc">true</OpenTemplate>
+    <CSXSubmissionDate xmlns="4873beb7-5857-4685-be1f-d57550cc96cc" xsi:nil="true"/>
+    <TaxCatchAll xmlns="4873beb7-5857-4685-be1f-d57550cc96cc"/>
+    <Manager xmlns="4873beb7-5857-4685-be1f-d57550cc96cc" xsi:nil="true"/>
+    <NumericId xmlns="4873beb7-5857-4685-be1f-d57550cc96cc" xsi:nil="true"/>
+    <ParentAssetId xmlns="4873beb7-5857-4685-be1f-d57550cc96cc" xsi:nil="true"/>
+    <OriginalSourceMarket xmlns="4873beb7-5857-4685-be1f-d57550cc96cc" xsi:nil="true"/>
+    <ApprovalStatus xmlns="4873beb7-5857-4685-be1f-d57550cc96cc">InProgress</ApprovalStatus>
+    <TPComponent xmlns="4873beb7-5857-4685-be1f-d57550cc96cc" xsi:nil="true"/>
+    <EditorialTags xmlns="4873beb7-5857-4685-be1f-d57550cc96cc" xsi:nil="true"/>
+    <TPExecutable xmlns="4873beb7-5857-4685-be1f-d57550cc96cc" xsi:nil="true"/>
+    <TPLaunchHelpLink xmlns="4873beb7-5857-4685-be1f-d57550cc96cc" xsi:nil="true"/>
+    <LocComments xmlns="4873beb7-5857-4685-be1f-d57550cc96cc" xsi:nil="true"/>
+    <LocRecommendedHandoff xmlns="4873beb7-5857-4685-be1f-d57550cc96cc" xsi:nil="true"/>
+    <SourceTitle xmlns="4873beb7-5857-4685-be1f-d57550cc96cc" xsi:nil="true"/>
+    <CSXUpdate xmlns="4873beb7-5857-4685-be1f-d57550cc96cc">false</CSXUpdate>
+    <IntlLocPriority xmlns="4873beb7-5857-4685-be1f-d57550cc96cc" xsi:nil="true"/>
+    <UAProjectedTotalWords xmlns="4873beb7-5857-4685-be1f-d57550cc96cc" xsi:nil="true"/>
+    <AssetType xmlns="4873beb7-5857-4685-be1f-d57550cc96cc">TP</AssetType>
+    <MachineTranslated xmlns="4873beb7-5857-4685-be1f-d57550cc96cc">false</MachineTranslated>
+    <OutputCachingOn xmlns="4873beb7-5857-4685-be1f-d57550cc96cc">false</OutputCachingOn>
+    <TemplateStatus xmlns="4873beb7-5857-4685-be1f-d57550cc96cc">Complete</TemplateStatus>
+    <IsSearchable xmlns="4873beb7-5857-4685-be1f-d57550cc96cc">true</IsSearchable>
+    <ContentItem xmlns="4873beb7-5857-4685-be1f-d57550cc96cc" xsi:nil="true"/>
+    <HandoffToMSDN xmlns="4873beb7-5857-4685-be1f-d57550cc96cc" xsi:nil="true"/>
+    <ShowIn xmlns="4873beb7-5857-4685-be1f-d57550cc96cc">Show everywhere</ShowIn>
+    <ThumbnailAssetId xmlns="4873beb7-5857-4685-be1f-d57550cc96cc" xsi:nil="true"/>
+    <UALocComments xmlns="4873beb7-5857-4685-be1f-d57550cc96cc" xsi:nil="true"/>
+    <UALocRecommendation xmlns="4873beb7-5857-4685-be1f-d57550cc96cc">Localize</UALocRecommendation>
+    <LastModifiedDateTime xmlns="4873beb7-5857-4685-be1f-d57550cc96cc" xsi:nil="true"/>
+    <LegacyData xmlns="4873beb7-5857-4685-be1f-d57550cc96cc" xsi:nil="true"/>
+    <LocManualTestRequired xmlns="4873beb7-5857-4685-be1f-d57550cc96cc">false</LocManualTestRequired>
+    <LocMarketGroupTiers2 xmlns="4873beb7-5857-4685-be1f-d57550cc96cc" xsi:nil="true"/>
+    <ClipArtFilename xmlns="4873beb7-5857-4685-be1f-d57550cc96cc" xsi:nil="true"/>
+    <TPApplication xmlns="4873beb7-5857-4685-be1f-d57550cc96cc" xsi:nil="true"/>
+    <CSXHash xmlns="4873beb7-5857-4685-be1f-d57550cc96cc" xsi:nil="true"/>
+    <DirectSourceMarket xmlns="4873beb7-5857-4685-be1f-d57550cc96cc" xsi:nil="true"/>
+    <PrimaryImageGen xmlns="4873beb7-5857-4685-be1f-d57550cc96cc">true</PrimaryImageGen>
+    <PlannedPubDate xmlns="4873beb7-5857-4685-be1f-d57550cc96cc" xsi:nil="true"/>
+    <CSXSubmissionMarket xmlns="4873beb7-5857-4685-be1f-d57550cc96cc" xsi:nil="true"/>
+    <Downloads xmlns="4873beb7-5857-4685-be1f-d57550cc96cc">0</Downloads>
+    <ArtSampleDocs xmlns="4873beb7-5857-4685-be1f-d57550cc96cc" xsi:nil="true"/>
+    <TrustLevel xmlns="4873beb7-5857-4685-be1f-d57550cc96cc">1 Microsoft Managed Content</TrustLevel>
+    <BlockPublish xmlns="4873beb7-5857-4685-be1f-d57550cc96cc">false</BlockPublish>
+    <TPLaunchHelpLinkType xmlns="4873beb7-5857-4685-be1f-d57550cc96cc">Template</TPLaunchHelpLinkType>
+    <LocalizationTagsTaxHTField0 xmlns="4873beb7-5857-4685-be1f-d57550cc96cc">
+      <Terms xmlns="http://schemas.microsoft.com/office/infopath/2007/PartnerControls"/>
+    </LocalizationTagsTaxHTField0>
+    <BusinessGroup xmlns="4873beb7-5857-4685-be1f-d57550cc96cc" xsi:nil="true"/>
+    <Providers xmlns="4873beb7-5857-4685-be1f-d57550cc96cc" xsi:nil="true"/>
+    <TemplateTemplateType xmlns="4873beb7-5857-4685-be1f-d57550cc96cc">Word Document Template</TemplateTemplateType>
+    <TimesCloned xmlns="4873beb7-5857-4685-be1f-d57550cc96cc" xsi:nil="true"/>
+    <TPAppVersion xmlns="4873beb7-5857-4685-be1f-d57550cc96cc" xsi:nil="true"/>
+    <VoteCount xmlns="4873beb7-5857-4685-be1f-d57550cc96cc" xsi:nil="true"/>
+    <AverageRating xmlns="4873beb7-5857-4685-be1f-d57550cc96cc" xsi:nil="true"/>
+    <FeatureTagsTaxHTField0 xmlns="4873beb7-5857-4685-be1f-d57550cc96cc">
+      <Terms xmlns="http://schemas.microsoft.com/office/infopath/2007/PartnerControls"/>
+    </FeatureTagsTaxHTField0>
+    <Provider xmlns="4873beb7-5857-4685-be1f-d57550cc96cc" xsi:nil="true"/>
+    <UACurrentWords xmlns="4873beb7-5857-4685-be1f-d57550cc96cc" xsi:nil="true"/>
+    <AssetId xmlns="4873beb7-5857-4685-be1f-d57550cc96cc">TP103457714</AssetId>
+    <TPClientViewer xmlns="4873beb7-5857-4685-be1f-d57550cc96cc" xsi:nil="true"/>
+    <DSATActionTaken xmlns="4873beb7-5857-4685-be1f-d57550cc96cc" xsi:nil="true"/>
+    <APEditor xmlns="4873beb7-5857-4685-be1f-d57550cc96cc">
+      <UserInfo>
+        <DisplayName/>
+        <AccountId xsi:nil="true"/>
+        <AccountType/>
+      </UserInfo>
+    </APEditor>
+    <TPInstallLocation xmlns="4873beb7-5857-4685-be1f-d57550cc96cc" xsi:nil="true"/>
+    <OOCacheId xmlns="4873beb7-5857-4685-be1f-d57550cc96cc" xsi:nil="true"/>
+    <IsDeleted xmlns="4873beb7-5857-4685-be1f-d57550cc96cc">false</IsDeleted>
+    <PublishTargets xmlns="4873beb7-5857-4685-be1f-d57550cc96cc">OfficeOnlineVNext</PublishTargets>
+    <ApprovalLog xmlns="4873beb7-5857-4685-be1f-d57550cc96cc" xsi:nil="true"/>
+    <BugNumber xmlns="4873beb7-5857-4685-be1f-d57550cc96cc" xsi:nil="true"/>
+    <CrawlForDependencies xmlns="4873beb7-5857-4685-be1f-d57550cc96cc">false</CrawlForDependencies>
+    <InternalTagsTaxHTField0 xmlns="4873beb7-5857-4685-be1f-d57550cc96cc">
+      <Terms xmlns="http://schemas.microsoft.com/office/infopath/2007/PartnerControls"/>
+    </InternalTagsTaxHTField0>
+    <LastHandOff xmlns="4873beb7-5857-4685-be1f-d57550cc96cc" xsi:nil="true"/>
+    <Milestone xmlns="4873beb7-5857-4685-be1f-d57550cc96cc" xsi:nil="true"/>
+    <OriginalRelease xmlns="4873beb7-5857-4685-be1f-d57550cc96cc">15</OriginalRelease>
+    <RecommendationsModifier xmlns="4873beb7-5857-4685-be1f-d57550cc96cc" xsi:nil="true"/>
+    <ScenarioTagsTaxHTField0 xmlns="4873beb7-5857-4685-be1f-d57550cc96cc">
+      <Terms xmlns="http://schemas.microsoft.com/office/infopath/2007/PartnerControls"/>
+    </ScenarioTagsTaxHTField0>
+    <UANotes xmlns="4873beb7-5857-4685-be1f-d57550cc96cc" xsi:nil="true"/>
+  </documentManagement>
+</p:properties>
+</file>
+
+<file path=customXml/item2.xml><?xml version="1.0" encoding="utf-8"?>
+<?mso-contentType ?>
+<FormTemplates xmlns="http://schemas.microsoft.com/sharepoint/v3/contenttype/forms">
+  <Display>DocumentLibraryForm</Display>
+  <Edit>AssetEditForm</Edit>
+  <New>DocumentLibraryForm</New>
+</FormTemplates>
+</file>
+
+<file path=customXml/item3.xml><?xml version="1.0" encoding="utf-8"?>
 <ct:contentTypeSchema xmlns:ct="http://schemas.microsoft.com/office/2006/metadata/contentType" xmlns:ma="http://schemas.microsoft.com/office/2006/metadata/properties/metaAttributes" ct:_="" ma:_="" ma:contentTypeName="TemplateFile" ma:contentTypeID="0x0101006EDDDB5EE6D98C44930B742096920B300400F5B6D36B3EF94B4E9A635CDF2A18F5B8" ma:contentTypeVersion="72" ma:contentTypeDescription="Create a new document." ma:contentTypeScope="" ma:versionID="a23e56308344d904b51738559c3d67c9">
   <xsd:schema xmlns:xsd="http://www.w3.org/2001/XMLSchema" xmlns:xs="http://www.w3.org/2001/XMLSchema" xmlns:p="http://schemas.microsoft.com/office/2006/metadata/properties" xmlns:ns2="4873beb7-5857-4685-be1f-d57550cc96cc" targetNamespace="http://schemas.microsoft.com/office/2006/metadata/properties" ma:root="true" ma:fieldsID="cd0908cc4600e77bf5da051303e00c8d" ns2:_="">
     <xsd:import namespace="4873beb7-5857-4685-be1f-d57550cc96cc"/>
@@ -4411,142 +5895,25 @@
 </ct:contentTypeSchema>
 </file>
 
-<file path=customXml/item2.xml><?xml version="1.0" encoding="utf-8"?>
-<?mso-contentType ?>
-<FormTemplates xmlns="http://schemas.microsoft.com/sharepoint/v3/contenttype/forms">
-  <Display>DocumentLibraryForm</Display>
-  <Edit>AssetEditForm</Edit>
-  <New>DocumentLibraryForm</New>
-</FormTemplates>
+<file path=customXml/itemProps1.xml><?xml version="1.0" encoding="utf-8"?>
+<ds:datastoreItem xmlns:ds="http://schemas.openxmlformats.org/officeDocument/2006/customXml" ds:itemID="{63671810-3EF7-4C8E-BCBA-248ABE2BAB39}">
+  <ds:schemaRefs>
+    <ds:schemaRef ds:uri="http://schemas.microsoft.com/office/2006/metadata/properties"/>
+    <ds:schemaRef ds:uri="http://schemas.microsoft.com/office/infopath/2007/PartnerControls"/>
+    <ds:schemaRef ds:uri="4873beb7-5857-4685-be1f-d57550cc96cc"/>
+  </ds:schemaRefs>
+</ds:datastoreItem>
 </file>
 
-<file path=customXml/item3.xml><?xml version="1.0" encoding="utf-8"?>
-<p:properties xmlns:p="http://schemas.microsoft.com/office/2006/metadata/properties" xmlns:xsi="http://www.w3.org/2001/XMLSchema-instance" xmlns:pc="http://schemas.microsoft.com/office/infopath/2007/PartnerControls">
-  <documentManagement>
-    <APDescription xmlns="4873beb7-5857-4685-be1f-d57550cc96cc" xsi:nil="true"/>
-    <AssetExpire xmlns="4873beb7-5857-4685-be1f-d57550cc96cc">2029-01-01T08:00:00+00:00</AssetExpire>
-    <CampaignTagsTaxHTField0 xmlns="4873beb7-5857-4685-be1f-d57550cc96cc">
-      <Terms xmlns="http://schemas.microsoft.com/office/infopath/2007/PartnerControls"/>
-    </CampaignTagsTaxHTField0>
-    <IntlLangReviewDate xmlns="4873beb7-5857-4685-be1f-d57550cc96cc" xsi:nil="true"/>
-    <TPFriendlyName xmlns="4873beb7-5857-4685-be1f-d57550cc96cc" xsi:nil="true"/>
-    <IntlLangReview xmlns="4873beb7-5857-4685-be1f-d57550cc96cc">false</IntlLangReview>
-    <LocLastLocAttemptVersionLookup xmlns="4873beb7-5857-4685-be1f-d57550cc96cc">856581</LocLastLocAttemptVersionLookup>
-    <PolicheckWords xmlns="4873beb7-5857-4685-be1f-d57550cc96cc" xsi:nil="true"/>
-    <SubmitterId xmlns="4873beb7-5857-4685-be1f-d57550cc96cc" xsi:nil="true"/>
-    <AcquiredFrom xmlns="4873beb7-5857-4685-be1f-d57550cc96cc">Internal MS</AcquiredFrom>
-    <EditorialStatus xmlns="4873beb7-5857-4685-be1f-d57550cc96cc">Complete</EditorialStatus>
-    <Markets xmlns="4873beb7-5857-4685-be1f-d57550cc96cc"/>
-    <OriginAsset xmlns="4873beb7-5857-4685-be1f-d57550cc96cc" xsi:nil="true"/>
-    <AssetStart xmlns="4873beb7-5857-4685-be1f-d57550cc96cc">2012-09-19T07:42:00+00:00</AssetStart>
-    <FriendlyTitle xmlns="4873beb7-5857-4685-be1f-d57550cc96cc" xsi:nil="true"/>
-    <MarketSpecific xmlns="4873beb7-5857-4685-be1f-d57550cc96cc">false</MarketSpecific>
-    <TPNamespace xmlns="4873beb7-5857-4685-be1f-d57550cc96cc" xsi:nil="true"/>
-    <PublishStatusLookup xmlns="4873beb7-5857-4685-be1f-d57550cc96cc">
-      <Value>1622610</Value>
-    </PublishStatusLookup>
-    <APAuthor xmlns="4873beb7-5857-4685-be1f-d57550cc96cc">
-      <UserInfo>
-        <DisplayName>REDMOND\v-aptall</DisplayName>
-        <AccountId>2566</AccountId>
-        <AccountType/>
-      </UserInfo>
-    </APAuthor>
-    <TPCommandLine xmlns="4873beb7-5857-4685-be1f-d57550cc96cc" xsi:nil="true"/>
-    <IntlLangReviewer xmlns="4873beb7-5857-4685-be1f-d57550cc96cc" xsi:nil="true"/>
-    <OpenTemplate xmlns="4873beb7-5857-4685-be1f-d57550cc96cc">true</OpenTemplate>
-    <CSXSubmissionDate xmlns="4873beb7-5857-4685-be1f-d57550cc96cc" xsi:nil="true"/>
-    <TaxCatchAll xmlns="4873beb7-5857-4685-be1f-d57550cc96cc"/>
-    <Manager xmlns="4873beb7-5857-4685-be1f-d57550cc96cc" xsi:nil="true"/>
-    <NumericId xmlns="4873beb7-5857-4685-be1f-d57550cc96cc" xsi:nil="true"/>
-    <ParentAssetId xmlns="4873beb7-5857-4685-be1f-d57550cc96cc" xsi:nil="true"/>
-    <OriginalSourceMarket xmlns="4873beb7-5857-4685-be1f-d57550cc96cc" xsi:nil="true"/>
-    <ApprovalStatus xmlns="4873beb7-5857-4685-be1f-d57550cc96cc">InProgress</ApprovalStatus>
-    <TPComponent xmlns="4873beb7-5857-4685-be1f-d57550cc96cc" xsi:nil="true"/>
-    <EditorialTags xmlns="4873beb7-5857-4685-be1f-d57550cc96cc" xsi:nil="true"/>
-    <TPExecutable xmlns="4873beb7-5857-4685-be1f-d57550cc96cc" xsi:nil="true"/>
-    <TPLaunchHelpLink xmlns="4873beb7-5857-4685-be1f-d57550cc96cc" xsi:nil="true"/>
-    <LocComments xmlns="4873beb7-5857-4685-be1f-d57550cc96cc" xsi:nil="true"/>
-    <LocRecommendedHandoff xmlns="4873beb7-5857-4685-be1f-d57550cc96cc" xsi:nil="true"/>
-    <SourceTitle xmlns="4873beb7-5857-4685-be1f-d57550cc96cc" xsi:nil="true"/>
-    <CSXUpdate xmlns="4873beb7-5857-4685-be1f-d57550cc96cc">false</CSXUpdate>
-    <IntlLocPriority xmlns="4873beb7-5857-4685-be1f-d57550cc96cc" xsi:nil="true"/>
-    <UAProjectedTotalWords xmlns="4873beb7-5857-4685-be1f-d57550cc96cc" xsi:nil="true"/>
-    <AssetType xmlns="4873beb7-5857-4685-be1f-d57550cc96cc">TP</AssetType>
-    <MachineTranslated xmlns="4873beb7-5857-4685-be1f-d57550cc96cc">false</MachineTranslated>
-    <OutputCachingOn xmlns="4873beb7-5857-4685-be1f-d57550cc96cc">false</OutputCachingOn>
-    <TemplateStatus xmlns="4873beb7-5857-4685-be1f-d57550cc96cc">Complete</TemplateStatus>
-    <IsSearchable xmlns="4873beb7-5857-4685-be1f-d57550cc96cc">true</IsSearchable>
-    <ContentItem xmlns="4873beb7-5857-4685-be1f-d57550cc96cc" xsi:nil="true"/>
-    <HandoffToMSDN xmlns="4873beb7-5857-4685-be1f-d57550cc96cc" xsi:nil="true"/>
-    <ShowIn xmlns="4873beb7-5857-4685-be1f-d57550cc96cc">Show everywhere</ShowIn>
-    <ThumbnailAssetId xmlns="4873beb7-5857-4685-be1f-d57550cc96cc" xsi:nil="true"/>
-    <UALocComments xmlns="4873beb7-5857-4685-be1f-d57550cc96cc" xsi:nil="true"/>
-    <UALocRecommendation xmlns="4873beb7-5857-4685-be1f-d57550cc96cc">Localize</UALocRecommendation>
-    <LastModifiedDateTime xmlns="4873beb7-5857-4685-be1f-d57550cc96cc" xsi:nil="true"/>
-    <LegacyData xmlns="4873beb7-5857-4685-be1f-d57550cc96cc" xsi:nil="true"/>
-    <LocManualTestRequired xmlns="4873beb7-5857-4685-be1f-d57550cc96cc">false</LocManualTestRequired>
-    <LocMarketGroupTiers2 xmlns="4873beb7-5857-4685-be1f-d57550cc96cc" xsi:nil="true"/>
-    <ClipArtFilename xmlns="4873beb7-5857-4685-be1f-d57550cc96cc" xsi:nil="true"/>
-    <TPApplication xmlns="4873beb7-5857-4685-be1f-d57550cc96cc" xsi:nil="true"/>
-    <CSXHash xmlns="4873beb7-5857-4685-be1f-d57550cc96cc" xsi:nil="true"/>
-    <DirectSourceMarket xmlns="4873beb7-5857-4685-be1f-d57550cc96cc" xsi:nil="true"/>
-    <PrimaryImageGen xmlns="4873beb7-5857-4685-be1f-d57550cc96cc">true</PrimaryImageGen>
-    <PlannedPubDate xmlns="4873beb7-5857-4685-be1f-d57550cc96cc" xsi:nil="true"/>
-    <CSXSubmissionMarket xmlns="4873beb7-5857-4685-be1f-d57550cc96cc" xsi:nil="true"/>
-    <Downloads xmlns="4873beb7-5857-4685-be1f-d57550cc96cc">0</Downloads>
-    <ArtSampleDocs xmlns="4873beb7-5857-4685-be1f-d57550cc96cc" xsi:nil="true"/>
-    <TrustLevel xmlns="4873beb7-5857-4685-be1f-d57550cc96cc">1 Microsoft Managed Content</TrustLevel>
-    <BlockPublish xmlns="4873beb7-5857-4685-be1f-d57550cc96cc">false</BlockPublish>
-    <TPLaunchHelpLinkType xmlns="4873beb7-5857-4685-be1f-d57550cc96cc">Template</TPLaunchHelpLinkType>
-    <LocalizationTagsTaxHTField0 xmlns="4873beb7-5857-4685-be1f-d57550cc96cc">
-      <Terms xmlns="http://schemas.microsoft.com/office/infopath/2007/PartnerControls"/>
-    </LocalizationTagsTaxHTField0>
-    <BusinessGroup xmlns="4873beb7-5857-4685-be1f-d57550cc96cc" xsi:nil="true"/>
-    <Providers xmlns="4873beb7-5857-4685-be1f-d57550cc96cc" xsi:nil="true"/>
-    <TemplateTemplateType xmlns="4873beb7-5857-4685-be1f-d57550cc96cc">Word Document Template</TemplateTemplateType>
-    <TimesCloned xmlns="4873beb7-5857-4685-be1f-d57550cc96cc" xsi:nil="true"/>
-    <TPAppVersion xmlns="4873beb7-5857-4685-be1f-d57550cc96cc" xsi:nil="true"/>
-    <VoteCount xmlns="4873beb7-5857-4685-be1f-d57550cc96cc" xsi:nil="true"/>
-    <AverageRating xmlns="4873beb7-5857-4685-be1f-d57550cc96cc" xsi:nil="true"/>
-    <FeatureTagsTaxHTField0 xmlns="4873beb7-5857-4685-be1f-d57550cc96cc">
-      <Terms xmlns="http://schemas.microsoft.com/office/infopath/2007/PartnerControls"/>
-    </FeatureTagsTaxHTField0>
-    <Provider xmlns="4873beb7-5857-4685-be1f-d57550cc96cc" xsi:nil="true"/>
-    <UACurrentWords xmlns="4873beb7-5857-4685-be1f-d57550cc96cc" xsi:nil="true"/>
-    <AssetId xmlns="4873beb7-5857-4685-be1f-d57550cc96cc">TP103457714</AssetId>
-    <TPClientViewer xmlns="4873beb7-5857-4685-be1f-d57550cc96cc" xsi:nil="true"/>
-    <DSATActionTaken xmlns="4873beb7-5857-4685-be1f-d57550cc96cc" xsi:nil="true"/>
-    <APEditor xmlns="4873beb7-5857-4685-be1f-d57550cc96cc">
-      <UserInfo>
-        <DisplayName/>
-        <AccountId xsi:nil="true"/>
-        <AccountType/>
-      </UserInfo>
-    </APEditor>
-    <TPInstallLocation xmlns="4873beb7-5857-4685-be1f-d57550cc96cc" xsi:nil="true"/>
-    <OOCacheId xmlns="4873beb7-5857-4685-be1f-d57550cc96cc" xsi:nil="true"/>
-    <IsDeleted xmlns="4873beb7-5857-4685-be1f-d57550cc96cc">false</IsDeleted>
-    <PublishTargets xmlns="4873beb7-5857-4685-be1f-d57550cc96cc">OfficeOnlineVNext</PublishTargets>
-    <ApprovalLog xmlns="4873beb7-5857-4685-be1f-d57550cc96cc" xsi:nil="true"/>
-    <BugNumber xmlns="4873beb7-5857-4685-be1f-d57550cc96cc" xsi:nil="true"/>
-    <CrawlForDependencies xmlns="4873beb7-5857-4685-be1f-d57550cc96cc">false</CrawlForDependencies>
-    <InternalTagsTaxHTField0 xmlns="4873beb7-5857-4685-be1f-d57550cc96cc">
-      <Terms xmlns="http://schemas.microsoft.com/office/infopath/2007/PartnerControls"/>
-    </InternalTagsTaxHTField0>
-    <LastHandOff xmlns="4873beb7-5857-4685-be1f-d57550cc96cc" xsi:nil="true"/>
-    <Milestone xmlns="4873beb7-5857-4685-be1f-d57550cc96cc" xsi:nil="true"/>
-    <OriginalRelease xmlns="4873beb7-5857-4685-be1f-d57550cc96cc">15</OriginalRelease>
-    <RecommendationsModifier xmlns="4873beb7-5857-4685-be1f-d57550cc96cc" xsi:nil="true"/>
-    <ScenarioTagsTaxHTField0 xmlns="4873beb7-5857-4685-be1f-d57550cc96cc">
-      <Terms xmlns="http://schemas.microsoft.com/office/infopath/2007/PartnerControls"/>
-    </ScenarioTagsTaxHTField0>
-    <UANotes xmlns="4873beb7-5857-4685-be1f-d57550cc96cc" xsi:nil="true"/>
-  </documentManagement>
-</p:properties>
+<file path=customXml/itemProps2.xml><?xml version="1.0" encoding="utf-8"?>
+<ds:datastoreItem xmlns:ds="http://schemas.openxmlformats.org/officeDocument/2006/customXml" ds:itemID="{499EA1EC-B023-4266-9865-E1EDA122A8C9}">
+  <ds:schemaRefs>
+    <ds:schemaRef ds:uri="http://schemas.microsoft.com/sharepoint/v3/contenttype/forms"/>
+  </ds:schemaRefs>
+</ds:datastoreItem>
 </file>
 
-<file path=customXml/itemProps1.xml><?xml version="1.0" encoding="utf-8"?>
+<file path=customXml/itemProps3.xml><?xml version="1.0" encoding="utf-8"?>
 <ds:datastoreItem xmlns:ds="http://schemas.openxmlformats.org/officeDocument/2006/customXml" ds:itemID="{9332E30D-EFB4-40E8-AB8F-C2E02C2E75EB}">
   <ds:schemaRefs>
     <ds:schemaRef ds:uri="http://schemas.microsoft.com/office/2006/metadata/contentType"/>
@@ -4562,22 +5929,4 @@
     <ds:schemaRef ds:uri="http://schemas.microsoft.com/internal/obd"/>
   </ds:schemaRefs>
 </ds:datastoreItem>
-</file>
-
-<file path=customXml/itemProps2.xml><?xml version="1.0" encoding="utf-8"?>
-<ds:datastoreItem xmlns:ds="http://schemas.openxmlformats.org/officeDocument/2006/customXml" ds:itemID="{499EA1EC-B023-4266-9865-E1EDA122A8C9}">
-  <ds:schemaRefs>
-    <ds:schemaRef ds:uri="http://schemas.microsoft.com/sharepoint/v3/contenttype/forms"/>
-  </ds:schemaRefs>
-</ds:datastoreItem>
-</file>
-
-<file path=customXml/itemProps3.xml><?xml version="1.0" encoding="utf-8"?>
-<ds:datastoreItem xmlns:ds="http://schemas.openxmlformats.org/officeDocument/2006/customXml" ds:itemID="{63671810-3EF7-4C8E-BCBA-248ABE2BAB39}">
-  <ds:schemaRefs>
-    <ds:schemaRef ds:uri="http://schemas.microsoft.com/office/2006/metadata/properties"/>
-    <ds:schemaRef ds:uri="http://schemas.microsoft.com/office/infopath/2007/PartnerControls"/>
-    <ds:schemaRef ds:uri="4873beb7-5857-4685-be1f-d57550cc96cc"/>
-  </ds:schemaRefs>
-</ds:datastoreItem>
 </file>
</xml_diff>

<commit_message>
Add more info about docker images
</commit_message>
<xml_diff>
--- a/Play-with-Docker.docx
+++ b/Play-with-Docker.docx
@@ -19,10 +19,40 @@
       </w:r>
     </w:p>
     <w:p>
+      <w:pPr>
+        <w:rPr>
+          <w:lang w:val="pt-BR"/>
+        </w:rPr>
+      </w:pPr>
       <w:r>
         <w:tab/>
+      </w:r>
+      <w:r>
+        <w:rPr>
+          <w:lang w:val="pt-BR"/>
+        </w:rPr>
         <w:t>Primeira aula do tutorial Play with Docker</w:t>
       </w:r>
+      <w:r>
+        <w:rPr>
+          <w:lang w:val="pt-BR"/>
+        </w:rPr>
+        <w:t>.</w:t>
+      </w:r>
+    </w:p>
+    <w:p>
+      <w:pPr>
+        <w:ind w:firstLine="708"/>
+        <w:rPr>
+          <w:lang w:val="pt-BR"/>
+        </w:rPr>
+      </w:pPr>
+      <w:r>
+        <w:rPr>
+          <w:lang w:val="pt-BR"/>
+        </w:rPr>
+        <w:t>Visitar o link, pois as imagens no tutorial ajudam no entendimento do conteúdo.</w:t>
+      </w:r>
     </w:p>
     <w:p>
       <w:pPr>
@@ -44,7 +74,7 @@
           <w:lang w:val="pt-BR"/>
         </w:rPr>
       </w:pPr>
-      <w:hyperlink r:id="rId10" w:history="1">
+      <w:hyperlink r:id="rId11" w:history="1">
         <w:r>
           <w:rPr>
             <w:rStyle w:val="Hyperlink"/>
@@ -57,29 +87,22 @@
     <w:p>
       <w:pPr>
         <w:pStyle w:val="Heading2"/>
-        <w:rPr>
-          <w:lang w:val="pt-BR"/>
-        </w:rPr>
-      </w:pPr>
-      <w:r>
-        <w:rPr>
-          <w:lang w:val="pt-BR"/>
-        </w:rPr>
+      </w:pPr>
+      <w:r>
         <w:t>Containers</w:t>
       </w:r>
     </w:p>
     <w:p>
       <w:pPr>
         <w:ind w:firstLine="708"/>
-        <w:rPr>
-          <w:lang w:val="pt-BR"/>
-        </w:rPr>
-      </w:pPr>
-      <w:r>
-        <w:rPr>
-          <w:lang w:val="pt-BR"/>
-        </w:rPr>
-        <w:t>Executar um container:</w:t>
+      </w:pPr>
+      <w:proofErr w:type="spellStart"/>
+      <w:r>
+        <w:t>Executar</w:t>
+      </w:r>
+      <w:proofErr w:type="spellEnd"/>
+      <w:r>
+        <w:t xml:space="preserve"> um container:</w:t>
       </w:r>
     </w:p>
     <w:p>
@@ -89,8 +112,15 @@
           <w:i/>
         </w:rPr>
       </w:pPr>
-      <w:r>
-        <w:t xml:space="preserve">docker container run </w:t>
+      <w:proofErr w:type="spellStart"/>
+      <w:proofErr w:type="gramStart"/>
+      <w:r>
+        <w:t>docker</w:t>
+      </w:r>
+      <w:proofErr w:type="spellEnd"/>
+      <w:proofErr w:type="gramEnd"/>
+      <w:r>
+        <w:t xml:space="preserve"> container run </w:t>
       </w:r>
       <w:r>
         <w:rPr>
@@ -102,14 +132,27 @@
     <w:p>
       <w:r>
         <w:tab/>
-        <w:t>Exemplo do Play with Docker:</w:t>
+      </w:r>
+      <w:proofErr w:type="spellStart"/>
+      <w:r>
+        <w:t>Exemplo</w:t>
+      </w:r>
+      <w:proofErr w:type="spellEnd"/>
+      <w:r>
+        <w:t xml:space="preserve"> do Play with Docker:</w:t>
       </w:r>
     </w:p>
     <w:p>
       <w:pPr>
         <w:pStyle w:val="Code"/>
-      </w:pPr>
-      <w:r>
+        <w:rPr>
+          <w:lang w:val="pt-BR"/>
+        </w:rPr>
+      </w:pPr>
+      <w:r>
+        <w:rPr>
+          <w:lang w:val="pt-BR"/>
+        </w:rPr>
         <w:t>docker container run hello-world</w:t>
       </w:r>
     </w:p>
@@ -120,6 +163,9 @@
         </w:rPr>
       </w:pPr>
       <w:r>
+        <w:rPr>
+          <w:lang w:val="pt-BR"/>
+        </w:rPr>
         <w:tab/>
       </w:r>
       <w:r>
@@ -243,8 +289,15 @@
       <w:pPr>
         <w:pStyle w:val="Code"/>
       </w:pPr>
-      <w:r>
-        <w:t xml:space="preserve">docker image pull </w:t>
+      <w:proofErr w:type="spellStart"/>
+      <w:proofErr w:type="gramStart"/>
+      <w:r>
+        <w:t>docker</w:t>
+      </w:r>
+      <w:proofErr w:type="spellEnd"/>
+      <w:proofErr w:type="gramEnd"/>
+      <w:r>
+        <w:t xml:space="preserve"> image pull </w:t>
       </w:r>
       <w:r>
         <w:rPr>
@@ -257,28 +310,39 @@
       <w:pPr>
         <w:ind w:firstLine="708"/>
       </w:pPr>
-      <w:r>
-        <w:t>Exemplo do Play with Docker:</w:t>
+      <w:proofErr w:type="spellStart"/>
+      <w:r>
+        <w:t>Exemplo</w:t>
+      </w:r>
+      <w:proofErr w:type="spellEnd"/>
+      <w:r>
+        <w:t xml:space="preserve"> do Play with Docker:</w:t>
       </w:r>
     </w:p>
     <w:p>
       <w:pPr>
         <w:pStyle w:val="Code"/>
-      </w:pPr>
-      <w:r>
-        <w:t xml:space="preserve">docker </w:t>
-      </w:r>
-      <w:r>
-        <w:t>image pull alpine</w:t>
-      </w:r>
-    </w:p>
-    <w:p>
-      <w:pPr>
-        <w:rPr>
-          <w:lang w:val="pt-BR"/>
-        </w:rPr>
-      </w:pPr>
-      <w:r>
+        <w:rPr>
+          <w:lang w:val="pt-BR"/>
+        </w:rPr>
+      </w:pPr>
+      <w:r>
+        <w:rPr>
+          <w:lang w:val="pt-BR"/>
+        </w:rPr>
+        <w:t>docker image pull alpine</w:t>
+      </w:r>
+    </w:p>
+    <w:p>
+      <w:pPr>
+        <w:rPr>
+          <w:lang w:val="pt-BR"/>
+        </w:rPr>
+      </w:pPr>
+      <w:r>
+        <w:rPr>
+          <w:lang w:val="pt-BR"/>
+        </w:rPr>
         <w:tab/>
       </w:r>
       <w:r>
@@ -351,6 +415,7 @@
         <w:rPr>
           <w:lang w:val="pt-BR"/>
         </w:rPr>
+        <w:lastRenderedPageBreak/>
         <w:t>Executando um container</w:t>
       </w:r>
     </w:p>
@@ -361,17 +426,28 @@
         </w:rPr>
         <w:tab/>
       </w:r>
-      <w:r>
-        <w:t>Executando:</w:t>
+      <w:proofErr w:type="spellStart"/>
+      <w:r>
+        <w:t>Executando</w:t>
+      </w:r>
+      <w:proofErr w:type="spellEnd"/>
+      <w:r>
+        <w:t>:</w:t>
       </w:r>
     </w:p>
     <w:p>
       <w:pPr>
         <w:pStyle w:val="Code"/>
       </w:pPr>
-      <w:r>
-        <w:lastRenderedPageBreak/>
-        <w:t xml:space="preserve">docker container run </w:t>
+      <w:proofErr w:type="spellStart"/>
+      <w:proofErr w:type="gramStart"/>
+      <w:r>
+        <w:t>docker</w:t>
+      </w:r>
+      <w:proofErr w:type="spellEnd"/>
+      <w:proofErr w:type="gramEnd"/>
+      <w:r>
+        <w:t xml:space="preserve"> container run </w:t>
       </w:r>
       <w:r>
         <w:rPr>
@@ -390,31 +466,37 @@
       <w:pPr>
         <w:ind w:firstLine="708"/>
       </w:pPr>
-      <w:r>
-        <w:t>Exemplo do Play with Docker:</w:t>
+      <w:proofErr w:type="spellStart"/>
+      <w:r>
+        <w:t>Exemplo</w:t>
+      </w:r>
+      <w:proofErr w:type="spellEnd"/>
+      <w:r>
+        <w:t xml:space="preserve"> do Play with Docker:</w:t>
       </w:r>
     </w:p>
     <w:p>
       <w:pPr>
         <w:pStyle w:val="Code"/>
       </w:pPr>
-      <w:r>
-        <w:t xml:space="preserve">docker </w:t>
-      </w:r>
-      <w:r>
-        <w:t>container run alpine ls -l</w:t>
-      </w:r>
-    </w:p>
-    <w:p>
-      <w:pPr>
-        <w:rPr>
-          <w:lang w:val="pt-BR"/>
-        </w:rPr>
-      </w:pPr>
-      <w:r>
-        <w:rPr>
-          <w:lang w:val="pt-BR"/>
-        </w:rPr>
+      <w:proofErr w:type="spellStart"/>
+      <w:proofErr w:type="gramStart"/>
+      <w:r>
+        <w:t>docker</w:t>
+      </w:r>
+      <w:proofErr w:type="spellEnd"/>
+      <w:proofErr w:type="gramEnd"/>
+      <w:r>
+        <w:t xml:space="preserve"> container run alpine ls -l</w:t>
+      </w:r>
+    </w:p>
+    <w:p>
+      <w:pPr>
+        <w:rPr>
+          <w:lang w:val="pt-BR"/>
+        </w:rPr>
+      </w:pPr>
+      <w:r>
         <w:tab/>
       </w:r>
       <w:r>
@@ -513,8 +595,14 @@
     <w:p>
       <w:pPr>
         <w:pStyle w:val="Code"/>
-      </w:pPr>
-      <w:r>
+        <w:rPr>
+          <w:lang w:val="pt-BR"/>
+        </w:rPr>
+      </w:pPr>
+      <w:r>
+        <w:rPr>
+          <w:lang w:val="pt-BR"/>
+        </w:rPr>
         <w:t>docker container –it alpine /bin/sh</w:t>
       </w:r>
     </w:p>
@@ -569,31 +657,51 @@
       <w:pPr>
         <w:pStyle w:val="Code"/>
       </w:pPr>
-      <w:r>
-        <w:t>docker container run –it alpine /bin/ash</w:t>
+      <w:proofErr w:type="spellStart"/>
+      <w:proofErr w:type="gramStart"/>
+      <w:r>
+        <w:t>docker</w:t>
+      </w:r>
+      <w:proofErr w:type="spellEnd"/>
+      <w:proofErr w:type="gramEnd"/>
+      <w:r>
+        <w:t xml:space="preserve"> container run –it alpine /bin/ash</w:t>
       </w:r>
     </w:p>
     <w:p>
       <w:pPr>
         <w:pStyle w:val="Code"/>
       </w:pPr>
-      <w:r>
-        <w:t>echo “hello world” &gt; helloworld.txt</w:t>
+      <w:proofErr w:type="gramStart"/>
+      <w:r>
+        <w:t>echo</w:t>
+      </w:r>
+      <w:proofErr w:type="gramEnd"/>
+      <w:r>
+        <w:t xml:space="preserve"> “hello world” &gt; helloworld.txt</w:t>
       </w:r>
     </w:p>
     <w:p>
       <w:pPr>
         <w:pStyle w:val="Code"/>
       </w:pPr>
+      <w:proofErr w:type="gramStart"/>
       <w:r>
         <w:t>ls</w:t>
       </w:r>
+      <w:proofErr w:type="gramEnd"/>
     </w:p>
     <w:p>
       <w:pPr>
         <w:pStyle w:val="Code"/>
-      </w:pPr>
-      <w:r>
+        <w:rPr>
+          <w:lang w:val="pt-BR"/>
+        </w:rPr>
+      </w:pPr>
+      <w:r>
+        <w:rPr>
+          <w:lang w:val="pt-BR"/>
+        </w:rPr>
         <w:t>exit</w:t>
       </w:r>
     </w:p>
@@ -604,6 +712,9 @@
         </w:rPr>
       </w:pPr>
       <w:r>
+        <w:rPr>
+          <w:lang w:val="pt-BR"/>
+        </w:rPr>
         <w:tab/>
       </w:r>
       <w:r>
@@ -771,6 +882,7 @@
         <w:rPr>
           <w:lang w:val="pt-BR"/>
         </w:rPr>
+        <w:lastRenderedPageBreak/>
         <w:tab/>
         <w:t>O código irá listar novamente as arquivos no container, no entanto não haverá o arquivo .txt, visto que é criado um novo container. Ou seja, é uma nova instância completamente separada do container criado anteriormente.</w:t>
       </w:r>
@@ -799,23 +911,492 @@
         <w:rPr>
           <w:lang w:val="pt-BR"/>
         </w:rPr>
+        <w:tab/>
+        <w:t>Executando novamente o container com o arquivo de texto:</w:t>
+      </w:r>
+    </w:p>
+    <w:p>
+      <w:pPr>
+        <w:pStyle w:val="Code"/>
+        <w:rPr>
+          <w:i/>
+        </w:rPr>
+      </w:pPr>
+      <w:proofErr w:type="spellStart"/>
+      <w:proofErr w:type="gramStart"/>
+      <w:r>
+        <w:t>d</w:t>
+      </w:r>
+      <w:r>
+        <w:t>ocker</w:t>
+      </w:r>
+      <w:proofErr w:type="spellEnd"/>
+      <w:proofErr w:type="gramEnd"/>
+      <w:r>
+        <w:t xml:space="preserve"> container start </w:t>
+      </w:r>
+      <w:r>
+        <w:rPr>
+          <w:i/>
+        </w:rPr>
+        <w:t>&lt;container-id&gt;</w:t>
+      </w:r>
+    </w:p>
+    <w:p>
+      <w:pPr>
+        <w:rPr>
+          <w:lang w:val="pt-BR"/>
+        </w:rPr>
+      </w:pPr>
+      <w:r>
+        <w:tab/>
+      </w:r>
+      <w:r>
+        <w:rPr>
+          <w:lang w:val="pt-BR"/>
+        </w:rPr>
+        <w:t xml:space="preserve">O id do container pode ser identificado </w:t>
+      </w:r>
+      <w:r>
+        <w:rPr>
+          <w:lang w:val="pt-BR"/>
+        </w:rPr>
+        <w:t xml:space="preserve">com o código que lista os containers: </w:t>
+      </w:r>
+    </w:p>
+    <w:p>
+      <w:pPr>
+        <w:pStyle w:val="Code"/>
+        <w:rPr>
+          <w:lang w:val="pt-BR"/>
+        </w:rPr>
+      </w:pPr>
+      <w:r>
+        <w:rPr>
+          <w:lang w:val="pt-BR"/>
+        </w:rPr>
+        <w:t>docker container ls –a</w:t>
+      </w:r>
+    </w:p>
+    <w:p>
+      <w:pPr>
+        <w:rPr>
+          <w:lang w:val="pt-BR"/>
+        </w:rPr>
+      </w:pPr>
+      <w:r>
+        <w:rPr>
+          <w:lang w:val="pt-BR"/>
+        </w:rPr>
+        <w:t xml:space="preserve"> </w:t>
+      </w:r>
+      <w:r>
+        <w:rPr>
+          <w:lang w:val="pt-BR"/>
+        </w:rPr>
+        <w:tab/>
+      </w:r>
+      <w:r>
+        <w:rPr>
+          <w:lang w:val="pt-BR"/>
+        </w:rPr>
+        <w:t>Após executar o comando start, é possível verificar que o container continua ativo:</w:t>
+      </w:r>
+    </w:p>
+    <w:p>
+      <w:pPr>
+        <w:pStyle w:val="Code"/>
+        <w:rPr>
+          <w:lang w:val="pt-BR"/>
+        </w:rPr>
+      </w:pPr>
+      <w:r>
+        <w:rPr>
+          <w:lang w:val="pt-BR"/>
+        </w:rPr>
+        <w:t>docker container ls</w:t>
+      </w:r>
+    </w:p>
+    <w:p>
+      <w:pPr>
+        <w:rPr>
+          <w:lang w:val="pt-BR"/>
+        </w:rPr>
+      </w:pPr>
+      <w:r>
+        <w:rPr>
+          <w:lang w:val="pt-BR"/>
+        </w:rPr>
+        <w:tab/>
+        <w:t xml:space="preserve">Isso ocorre porque o shell </w:t>
+      </w:r>
+      <w:r>
+        <w:rPr>
+          <w:lang w:val="pt-BR"/>
+        </w:rPr>
+        <w:t xml:space="preserve">do tipo </w:t>
+      </w:r>
+      <w:r>
+        <w:rPr>
+          <w:lang w:val="pt-BR"/>
+        </w:rPr>
+        <w:t>“/ash” fica aguardando um comando para ser executado.</w:t>
+      </w:r>
+    </w:p>
+    <w:p>
+      <w:pPr>
+        <w:rPr>
+          <w:lang w:val="pt-BR"/>
+        </w:rPr>
+      </w:pPr>
+      <w:r>
+        <w:rPr>
+          <w:lang w:val="pt-BR"/>
+        </w:rPr>
+        <w:tab/>
+        <w:t xml:space="preserve">Para enviar um comando </w:t>
+      </w:r>
+      <w:r>
+        <w:rPr>
+          <w:lang w:val="pt-BR"/>
+        </w:rPr>
+        <w:t>nesse</w:t>
+      </w:r>
+      <w:r>
+        <w:rPr>
+          <w:lang w:val="pt-BR"/>
+        </w:rPr>
+        <w:t xml:space="preserve"> container, deve ser utilizado o comando “exec”: </w:t>
+      </w:r>
+    </w:p>
+    <w:p>
+      <w:pPr>
+        <w:pStyle w:val="Code"/>
+        <w:rPr>
+          <w:i/>
+        </w:rPr>
+      </w:pPr>
+      <w:proofErr w:type="spellStart"/>
+      <w:proofErr w:type="gramStart"/>
+      <w:r>
+        <w:t>docker</w:t>
+      </w:r>
+      <w:proofErr w:type="spellEnd"/>
+      <w:proofErr w:type="gramEnd"/>
+      <w:r>
+        <w:t xml:space="preserve"> container exec </w:t>
+      </w:r>
+      <w:r>
+        <w:rPr>
+          <w:i/>
+        </w:rPr>
+        <w:t>&lt;container-id&gt;</w:t>
+      </w:r>
+      <w:r>
+        <w:t xml:space="preserve"> </w:t>
+      </w:r>
+      <w:r>
+        <w:rPr>
+          <w:i/>
+        </w:rPr>
+        <w:t>&lt;command&gt;</w:t>
+      </w:r>
+    </w:p>
+    <w:p>
+      <w:pPr>
+        <w:rPr>
+          <w:lang w:val="pt-BR"/>
+        </w:rPr>
+      </w:pPr>
+      <w:r>
+        <w:tab/>
+      </w:r>
+      <w:r>
+        <w:rPr>
+          <w:lang w:val="pt-BR"/>
+        </w:rPr>
+        <w:t>No e</w:t>
+      </w:r>
+      <w:r>
+        <w:rPr>
+          <w:lang w:val="pt-BR"/>
+        </w:rPr>
+        <w:t xml:space="preserve">xemplo, para listar novamente os arquivos no container com o arquivo .txt: </w:t>
+      </w:r>
+    </w:p>
+    <w:p>
+      <w:pPr>
+        <w:pStyle w:val="Code"/>
+        <w:rPr>
+          <w:i/>
+        </w:rPr>
+      </w:pPr>
+      <w:proofErr w:type="spellStart"/>
+      <w:proofErr w:type="gramStart"/>
+      <w:r>
+        <w:t>docker</w:t>
+      </w:r>
+      <w:proofErr w:type="spellEnd"/>
+      <w:proofErr w:type="gramEnd"/>
+      <w:r>
+        <w:t xml:space="preserve"> container exec </w:t>
+      </w:r>
+      <w:r>
+        <w:rPr>
+          <w:i/>
+        </w:rPr>
+        <w:t>&lt;container-id&gt;</w:t>
+      </w:r>
+      <w:r>
+        <w:t xml:space="preserve"> </w:t>
+      </w:r>
+      <w:r>
+        <w:rPr>
+          <w:i/>
+        </w:rPr>
+        <w:t>ls</w:t>
+      </w:r>
+    </w:p>
+    <w:p>
+      <w:pPr>
+        <w:pStyle w:val="Heading1"/>
+      </w:pPr>
+      <w:r>
+        <w:t>Doing More With Docker Images</w:t>
+      </w:r>
+    </w:p>
+    <w:p>
+      <w:r>
+        <w:tab/>
+      </w:r>
+      <w:proofErr w:type="spellStart"/>
+      <w:r>
+        <w:t>Customização</w:t>
+      </w:r>
+      <w:proofErr w:type="spellEnd"/>
+      <w:r>
+        <w:t xml:space="preserve"> de images.</w:t>
+      </w:r>
+    </w:p>
+    <w:p>
+      <w:pPr>
+        <w:pStyle w:val="Heading2"/>
+      </w:pPr>
+      <w:r>
+        <w:t>Link</w:t>
+      </w:r>
+    </w:p>
+    <w:p>
+      <w:hyperlink r:id="rId12" w:history="1">
+        <w:r>
+          <w:rPr>
+            <w:rStyle w:val="Hyperlink"/>
+          </w:rPr>
+          <w:t>https://training.play-with-docker.com/ops-s1-images/</w:t>
+        </w:r>
+      </w:hyperlink>
+    </w:p>
+    <w:p>
+      <w:pPr>
+        <w:pStyle w:val="Heading2"/>
+        <w:rPr>
+          <w:lang w:val="pt-BR"/>
+        </w:rPr>
+      </w:pPr>
+      <w:r>
+        <w:rPr>
+          <w:lang w:val="pt-BR"/>
+        </w:rPr>
+        <w:t>Criando um image a partir de um container</w:t>
+      </w:r>
+      <w:r>
+        <w:rPr>
+          <w:lang w:val="pt-BR"/>
+        </w:rPr>
+        <w:t xml:space="preserve"> (Commit)</w:t>
+      </w:r>
+    </w:p>
+    <w:p>
+      <w:pPr>
+        <w:rPr>
+          <w:lang w:val="pt-BR"/>
+        </w:rPr>
+      </w:pPr>
+      <w:r>
+        <w:rPr>
+          <w:lang w:val="pt-BR"/>
+        </w:rPr>
+        <w:tab/>
+        <w:t>Criando um container de exemplo: ubuntu com figlet.</w:t>
+      </w:r>
+    </w:p>
+    <w:p>
+      <w:pPr>
+        <w:pStyle w:val="Code"/>
+      </w:pPr>
+      <w:proofErr w:type="spellStart"/>
+      <w:proofErr w:type="gramStart"/>
+      <w:r>
+        <w:t>docker</w:t>
+      </w:r>
+      <w:proofErr w:type="spellEnd"/>
+      <w:proofErr w:type="gramEnd"/>
+      <w:r>
+        <w:t xml:space="preserve"> container run –</w:t>
+      </w:r>
+      <w:proofErr w:type="spellStart"/>
+      <w:r>
+        <w:t>ti</w:t>
+      </w:r>
+      <w:proofErr w:type="spellEnd"/>
+      <w:r>
+        <w:t xml:space="preserve"> </w:t>
+      </w:r>
+      <w:proofErr w:type="spellStart"/>
+      <w:r>
+        <w:t>ubuntu</w:t>
+      </w:r>
+      <w:proofErr w:type="spellEnd"/>
+      <w:r>
+        <w:t xml:space="preserve"> bash</w:t>
+      </w:r>
+    </w:p>
+    <w:p>
+      <w:pPr>
+        <w:pStyle w:val="Code"/>
+      </w:pPr>
+      <w:proofErr w:type="gramStart"/>
+      <w:r>
+        <w:t>apt-get</w:t>
+      </w:r>
+      <w:proofErr w:type="gramEnd"/>
+      <w:r>
+        <w:t xml:space="preserve"> update</w:t>
+      </w:r>
+    </w:p>
+    <w:p>
+      <w:pPr>
+        <w:pStyle w:val="Code"/>
+      </w:pPr>
+      <w:proofErr w:type="gramStart"/>
+      <w:r>
+        <w:t>apt-get</w:t>
+      </w:r>
+      <w:proofErr w:type="gramEnd"/>
+      <w:r>
+        <w:t xml:space="preserve"> install –y </w:t>
+      </w:r>
+      <w:proofErr w:type="spellStart"/>
+      <w:r>
+        <w:t>figlet</w:t>
+      </w:r>
+      <w:proofErr w:type="spellEnd"/>
+    </w:p>
+    <w:p>
+      <w:pPr>
+        <w:pStyle w:val="Code"/>
+      </w:pPr>
+      <w:proofErr w:type="spellStart"/>
+      <w:proofErr w:type="gramStart"/>
+      <w:r>
+        <w:t>figlet</w:t>
+      </w:r>
+      <w:proofErr w:type="spellEnd"/>
+      <w:proofErr w:type="gramEnd"/>
+      <w:r>
+        <w:t xml:space="preserve"> “hello </w:t>
+      </w:r>
+      <w:proofErr w:type="spellStart"/>
+      <w:r>
+        <w:t>docker</w:t>
+      </w:r>
+      <w:proofErr w:type="spellEnd"/>
+      <w:r>
+        <w:t>”</w:t>
+      </w:r>
+    </w:p>
+    <w:p>
+      <w:pPr>
+        <w:pStyle w:val="Code"/>
+      </w:pPr>
+      <w:proofErr w:type="gramStart"/>
+      <w:r>
+        <w:t>exit</w:t>
+      </w:r>
+      <w:proofErr w:type="gramEnd"/>
+    </w:p>
+    <w:p>
+      <w:r>
+        <w:tab/>
+      </w:r>
+    </w:p>
+    <w:p>
+      <w:pPr>
+        <w:rPr>
+          <w:lang w:val="pt-BR"/>
+        </w:rPr>
+      </w:pPr>
+      <w:r>
         <w:lastRenderedPageBreak/>
         <w:tab/>
-        <w:t>Executando novamente o container com o arquivo de texto:</w:t>
+      </w:r>
+      <w:r>
+        <w:rPr>
+          <w:lang w:val="pt-BR"/>
+        </w:rPr>
+        <w:t>Para criar uma nova image é necess</w:t>
+      </w:r>
+      <w:r>
+        <w:rPr>
+          <w:lang w:val="pt-BR"/>
+        </w:rPr>
+        <w:t>ário saber o id do container:</w:t>
       </w:r>
     </w:p>
     <w:p>
       <w:pPr>
         <w:pStyle w:val="Code"/>
+      </w:pPr>
+      <w:r>
+        <w:rPr>
+          <w:lang w:val="pt-BR"/>
+        </w:rPr>
+        <w:t>docker</w:t>
+      </w:r>
+      <w:r>
+        <w:t xml:space="preserve"> container ls -a</w:t>
+      </w:r>
+    </w:p>
+    <w:p>
+      <w:pPr>
+        <w:rPr>
+          <w:lang w:val="pt-BR"/>
+        </w:rPr>
+      </w:pPr>
+      <w:r>
+        <w:rPr>
+          <w:lang w:val="pt-BR"/>
+        </w:rPr>
+        <w:tab/>
+        <w:t>Antes de criar a image é possível inspecionar as mudanças realizadas no container que foi criado. Utilizando o comando “diff”, é possível verificar todos os arquivos que foram criados ou modificados:</w:t>
+      </w:r>
+    </w:p>
+    <w:p>
+      <w:pPr>
+        <w:pStyle w:val="Code"/>
         <w:rPr>
           <w:i/>
         </w:rPr>
       </w:pPr>
-      <w:r>
-        <w:t>d</w:t>
-      </w:r>
-      <w:r>
-        <w:t xml:space="preserve">ocker container start </w:t>
+      <w:proofErr w:type="spellStart"/>
+      <w:proofErr w:type="gramStart"/>
+      <w:r>
+        <w:t>docker</w:t>
+      </w:r>
+      <w:proofErr w:type="spellEnd"/>
+      <w:proofErr w:type="gramEnd"/>
+      <w:r>
+        <w:t xml:space="preserve"> container diff </w:t>
       </w:r>
       <w:r>
         <w:rPr>
@@ -837,35 +1418,64 @@
         <w:rPr>
           <w:lang w:val="pt-BR"/>
         </w:rPr>
-        <w:t xml:space="preserve">O id do container pode ser identificado </w:t>
-      </w:r>
-      <w:r>
-        <w:rPr>
-          <w:lang w:val="pt-BR"/>
-        </w:rPr>
-        <w:t xml:space="preserve">com o código que lista os containers: </w:t>
+        <w:t>Para criar uma image é necess</w:t>
+      </w:r>
+      <w:r>
+        <w:rPr>
+          <w:lang w:val="pt-BR"/>
+        </w:rPr>
+        <w:t>ário dar commit no container. Um commit cria uma image localmente no sistema que está executando do Docker.</w:t>
       </w:r>
     </w:p>
     <w:p>
       <w:pPr>
         <w:pStyle w:val="Code"/>
-        <w:rPr>
-          <w:lang w:val="pt-BR"/>
-        </w:rPr>
-      </w:pPr>
-      <w:r>
-        <w:rPr>
-          <w:lang w:val="pt-BR"/>
-        </w:rPr>
-        <w:t>docker container ls –a</w:t>
-      </w:r>
-    </w:p>
-    <w:p>
-      <w:pPr>
-        <w:rPr>
-          <w:lang w:val="pt-BR"/>
-        </w:rPr>
-      </w:pPr>
+      </w:pPr>
+      <w:proofErr w:type="spellStart"/>
+      <w:proofErr w:type="gramStart"/>
+      <w:r>
+        <w:t>docker</w:t>
+      </w:r>
+      <w:proofErr w:type="spellEnd"/>
+      <w:proofErr w:type="gramEnd"/>
+      <w:r>
+        <w:t xml:space="preserve"> container commit </w:t>
+      </w:r>
+      <w:r>
+        <w:rPr>
+          <w:i/>
+        </w:rPr>
+        <w:t>&lt;container-id&gt;</w:t>
+      </w:r>
+    </w:p>
+    <w:p>
+      <w:pPr>
+        <w:rPr>
+          <w:lang w:val="pt-BR"/>
+        </w:rPr>
+      </w:pPr>
+      <w:r>
+        <w:tab/>
+      </w:r>
+      <w:r>
+        <w:rPr>
+          <w:lang w:val="pt-BR"/>
+        </w:rPr>
+        <w:t xml:space="preserve">O comando commit cria um image sem </w:t>
+      </w:r>
+      <w:r>
+        <w:rPr>
+          <w:lang w:val="pt-BR"/>
+        </w:rPr>
+        <w:t xml:space="preserve">repository e tag. Depois de utilizá-lo é possível vê-lo com o comando que lista as images locais:  </w:t>
+      </w:r>
+      <w:r>
+        <w:rPr>
+          <w:rStyle w:val="CodeChar"/>
+          <w:lang w:val="pt-BR"/>
+        </w:rPr>
+        <w:t>docker</w:t>
+      </w:r>
       <w:r>
         <w:rPr>
           <w:lang w:val="pt-BR"/>
@@ -874,118 +1484,1133 @@
       </w:r>
       <w:r>
         <w:rPr>
+          <w:rStyle w:val="CodeChar"/>
+          <w:lang w:val="pt-BR"/>
+        </w:rPr>
+        <w:t>image ls</w:t>
+      </w:r>
+    </w:p>
+    <w:p>
+      <w:pPr>
+        <w:pStyle w:val="Heading3"/>
+        <w:rPr>
+          <w:lang w:val="pt-BR"/>
+        </w:rPr>
+      </w:pPr>
+      <w:r>
+        <w:rPr>
+          <w:lang w:val="pt-BR"/>
+        </w:rPr>
+        <w:t>Tagging</w:t>
+      </w:r>
+      <w:r>
+        <w:rPr>
+          <w:lang w:val="pt-BR"/>
+        </w:rPr>
+        <w:t xml:space="preserve"> </w:t>
+      </w:r>
+    </w:p>
+    <w:p>
+      <w:pPr>
+        <w:rPr>
+          <w:lang w:val="pt-BR"/>
+        </w:rPr>
+      </w:pPr>
+      <w:r>
+        <w:rPr>
           <w:lang w:val="pt-BR"/>
         </w:rPr>
         <w:tab/>
-      </w:r>
-      <w:r>
-        <w:rPr>
-          <w:lang w:val="pt-BR"/>
-        </w:rPr>
-        <w:t>Após executar o comando start, é possível verificar que o container continua ativo:</w:t>
+        <w:t xml:space="preserve">Tagging é </w:t>
+      </w:r>
+      <w:r>
+        <w:rPr>
+          <w:lang w:val="pt-BR"/>
+        </w:rPr>
+        <w:t>atribuir um valor à tag de uma image criada.</w:t>
+      </w:r>
+    </w:p>
+    <w:p>
+      <w:pPr>
+        <w:rPr>
+          <w:lang w:val="pt-BR"/>
+        </w:rPr>
+      </w:pPr>
+      <w:r>
+        <w:rPr>
+          <w:lang w:val="pt-BR"/>
+        </w:rPr>
+        <w:tab/>
+        <w:t>É necessário conhecer o</w:t>
+      </w:r>
+      <w:r>
+        <w:rPr>
+          <w:lang w:val="pt-BR"/>
+        </w:rPr>
+        <w:t xml:space="preserve"> </w:t>
+      </w:r>
+      <w:r>
+        <w:rPr>
+          <w:lang w:val="pt-BR"/>
+        </w:rPr>
+        <w:t>id da image para poder fazer um tagging, verifica-se o id por meio da listagem de images:</w:t>
       </w:r>
     </w:p>
     <w:p>
       <w:pPr>
         <w:pStyle w:val="Code"/>
         <w:rPr>
-          <w:lang w:val="pt-BR"/>
-        </w:rPr>
-      </w:pPr>
-      <w:r>
-        <w:rPr>
-          <w:lang w:val="pt-BR"/>
-        </w:rPr>
-        <w:t>docker container ls</w:t>
-      </w:r>
-    </w:p>
-    <w:p>
-      <w:pPr>
-        <w:rPr>
-          <w:lang w:val="pt-BR"/>
-        </w:rPr>
-      </w:pPr>
+          <w:rStyle w:val="CodeChar"/>
+          <w:lang w:val="pt-BR"/>
+        </w:rPr>
+      </w:pPr>
+      <w:r>
+        <w:rPr>
+          <w:rStyle w:val="CodeChar"/>
+          <w:lang w:val="pt-BR"/>
+        </w:rPr>
+        <w:t>docker</w:t>
+      </w:r>
+      <w:r>
+        <w:rPr>
+          <w:lang w:val="pt-BR"/>
+        </w:rPr>
+        <w:t xml:space="preserve"> </w:t>
+      </w:r>
+      <w:r>
+        <w:rPr>
+          <w:rStyle w:val="CodeChar"/>
+          <w:lang w:val="pt-BR"/>
+        </w:rPr>
+        <w:t>image ls</w:t>
+      </w:r>
+    </w:p>
+    <w:p>
       <w:r>
         <w:rPr>
           <w:lang w:val="pt-BR"/>
         </w:rPr>
         <w:tab/>
-        <w:t xml:space="preserve">Isso ocorre porque o shell </w:t>
-      </w:r>
-      <w:r>
-        <w:rPr>
-          <w:lang w:val="pt-BR"/>
-        </w:rPr>
-        <w:t xml:space="preserve">do tipo </w:t>
-      </w:r>
-      <w:r>
-        <w:rPr>
-          <w:lang w:val="pt-BR"/>
-        </w:rPr>
-        <w:t>“/ash” fica aguardando um comando para ser executado.</w:t>
-      </w:r>
-    </w:p>
-    <w:p>
-      <w:pPr>
-        <w:rPr>
-          <w:lang w:val="pt-BR"/>
-        </w:rPr>
-      </w:pPr>
-      <w:r>
-        <w:rPr>
-          <w:lang w:val="pt-BR"/>
-        </w:rPr>
+      </w:r>
+      <w:proofErr w:type="spellStart"/>
+      <w:r>
+        <w:t>Comando</w:t>
+      </w:r>
+      <w:proofErr w:type="spellEnd"/>
+      <w:r>
+        <w:t xml:space="preserve"> para tagging:</w:t>
+      </w:r>
+    </w:p>
+    <w:p>
+      <w:pPr>
+        <w:pStyle w:val="Code"/>
+        <w:rPr>
+          <w:i/>
+        </w:rPr>
+      </w:pPr>
+      <w:proofErr w:type="spellStart"/>
+      <w:proofErr w:type="gramStart"/>
+      <w:r>
+        <w:t>docker</w:t>
+      </w:r>
+      <w:proofErr w:type="spellEnd"/>
+      <w:proofErr w:type="gramEnd"/>
+      <w:r>
+        <w:t xml:space="preserve"> image tag </w:t>
+      </w:r>
+      <w:r>
+        <w:rPr>
+          <w:i/>
+        </w:rPr>
+        <w:t>&lt;image-id&gt; &lt;tag-name&gt;</w:t>
+      </w:r>
+    </w:p>
+    <w:p>
+      <w:r>
         <w:tab/>
-        <w:t xml:space="preserve">Para enviar um comando </w:t>
-      </w:r>
-      <w:r>
-        <w:rPr>
-          <w:lang w:val="pt-BR"/>
-        </w:rPr>
-        <w:t>nesse</w:t>
-      </w:r>
-      <w:r>
-        <w:rPr>
-          <w:lang w:val="pt-BR"/>
-        </w:rPr>
-        <w:t xml:space="preserve"> container, deve ser utilizado o comando “exec”: </w:t>
+      </w:r>
+      <w:proofErr w:type="spellStart"/>
+      <w:r>
+        <w:t>Exemplo</w:t>
+      </w:r>
+      <w:proofErr w:type="spellEnd"/>
+      <w:r>
+        <w:t xml:space="preserve"> no Play with Docker: </w:t>
       </w:r>
     </w:p>
     <w:p>
       <w:pPr>
         <w:pStyle w:val="Code"/>
+      </w:pPr>
+      <w:proofErr w:type="spellStart"/>
+      <w:proofErr w:type="gramStart"/>
+      <w:r>
+        <w:t>docker</w:t>
+      </w:r>
+      <w:proofErr w:type="spellEnd"/>
+      <w:proofErr w:type="gramEnd"/>
+      <w:r>
+        <w:t xml:space="preserve"> image tag </w:t>
+      </w:r>
+      <w:r>
         <w:rPr>
           <w:i/>
         </w:rPr>
-      </w:pPr>
-      <w:r>
-        <w:t xml:space="preserve">docker </w:t>
-      </w:r>
-      <w:r>
-        <w:t xml:space="preserve">container exec </w:t>
-      </w:r>
-      <w:r>
+        <w:t>&lt;image-id&gt;</w:t>
+      </w:r>
+      <w:r>
+        <w:t xml:space="preserve"> </w:t>
+      </w:r>
+      <w:proofErr w:type="spellStart"/>
+      <w:r>
+        <w:t>ourfiglet</w:t>
+      </w:r>
+      <w:proofErr w:type="spellEnd"/>
+    </w:p>
+    <w:p>
+      <w:pPr>
+        <w:pStyle w:val="Heading3"/>
+      </w:pPr>
+      <w:proofErr w:type="spellStart"/>
+      <w:r>
+        <w:t>Testando</w:t>
+      </w:r>
+      <w:proofErr w:type="spellEnd"/>
+      <w:r>
+        <w:t xml:space="preserve"> o </w:t>
+      </w:r>
+      <w:proofErr w:type="spellStart"/>
+      <w:r>
+        <w:t>exemplo</w:t>
+      </w:r>
+      <w:proofErr w:type="spellEnd"/>
+    </w:p>
+    <w:p>
+      <w:pPr>
+        <w:rPr>
+          <w:lang w:val="pt-BR"/>
+        </w:rPr>
+      </w:pPr>
+      <w:r>
+        <w:tab/>
+      </w:r>
+      <w:r>
+        <w:rPr>
+          <w:lang w:val="pt-BR"/>
+        </w:rPr>
+        <w:t>É possível executar</w:t>
+      </w:r>
+      <w:r>
+        <w:rPr>
+          <w:lang w:val="pt-BR"/>
+        </w:rPr>
+        <w:t xml:space="preserve"> o </w:t>
+      </w:r>
+      <w:r>
+        <w:rPr>
+          <w:lang w:val="pt-BR"/>
+        </w:rPr>
+        <w:t>ourfiglet:</w:t>
+      </w:r>
+      <w:r>
+        <w:rPr>
+          <w:lang w:val="pt-BR"/>
+        </w:rPr>
+        <w:t xml:space="preserve"> </w:t>
+      </w:r>
+    </w:p>
+    <w:p>
+      <w:pPr>
+        <w:pStyle w:val="Code"/>
+      </w:pPr>
+      <w:proofErr w:type="spellStart"/>
+      <w:proofErr w:type="gramStart"/>
+      <w:r>
+        <w:t>docker</w:t>
+      </w:r>
+      <w:proofErr w:type="spellEnd"/>
+      <w:proofErr w:type="gramEnd"/>
+      <w:r>
+        <w:t xml:space="preserve"> container run </w:t>
+      </w:r>
+      <w:proofErr w:type="spellStart"/>
+      <w:r>
+        <w:t>ourfiglet</w:t>
+      </w:r>
+      <w:proofErr w:type="spellEnd"/>
+      <w:r>
+        <w:t xml:space="preserve"> </w:t>
+      </w:r>
+      <w:proofErr w:type="spellStart"/>
+      <w:r>
+        <w:t>figlet</w:t>
+      </w:r>
+      <w:proofErr w:type="spellEnd"/>
+      <w:r>
+        <w:t xml:space="preserve"> Hello</w:t>
+      </w:r>
+    </w:p>
+    <w:p>
+      <w:pPr>
+        <w:pStyle w:val="Heading2"/>
+      </w:pPr>
+      <w:proofErr w:type="spellStart"/>
+      <w:r>
+        <w:t>Criando</w:t>
+      </w:r>
+      <w:proofErr w:type="spellEnd"/>
+      <w:r>
+        <w:t xml:space="preserve"> image com </w:t>
+      </w:r>
+      <w:proofErr w:type="spellStart"/>
+      <w:r>
+        <w:t>Dockerfile</w:t>
+      </w:r>
+      <w:proofErr w:type="spellEnd"/>
+    </w:p>
+    <w:p>
+      <w:pPr>
+        <w:rPr>
+          <w:lang w:val="pt-BR"/>
+        </w:rPr>
+      </w:pPr>
+      <w:r>
+        <w:tab/>
+      </w:r>
+      <w:r>
+        <w:rPr>
+          <w:lang w:val="pt-BR"/>
+        </w:rPr>
+        <w:t>É possível utilizer o Dockerfile para criar</w:t>
+      </w:r>
+      <w:r>
+        <w:rPr>
+          <w:lang w:val="pt-BR"/>
+        </w:rPr>
+        <w:t xml:space="preserve"> images. </w:t>
+      </w:r>
+    </w:p>
+    <w:p>
+      <w:pPr>
+        <w:ind w:firstLine="708"/>
+        <w:rPr>
+          <w:lang w:val="pt-BR"/>
+        </w:rPr>
+      </w:pPr>
+      <w:r>
+        <w:rPr>
+          <w:lang w:val="pt-BR"/>
+        </w:rPr>
+        <w:t>O resultado final em relação ao commit é o mesmo. No entanto, o Dockerfile é um conjunto de instruções de como construir a image. Sendo útil na hora de realizar mudanças à image.</w:t>
+      </w:r>
+    </w:p>
+    <w:p>
+      <w:pPr>
+        <w:ind w:firstLine="708"/>
+        <w:rPr>
+          <w:lang w:val="pt-BR"/>
+        </w:rPr>
+      </w:pPr>
+      <w:r>
+        <w:rPr>
+          <w:lang w:val="pt-BR"/>
+        </w:rPr>
+        <w:t>Criando uma aplicação NodeJs de exemplo:</w:t>
+      </w:r>
+    </w:p>
+    <w:p>
+      <w:pPr>
+        <w:pStyle w:val="Code"/>
+      </w:pPr>
+      <w:proofErr w:type="gramStart"/>
+      <w:r>
+        <w:t>vi</w:t>
+      </w:r>
+      <w:proofErr w:type="gramEnd"/>
+      <w:r>
+        <w:t xml:space="preserve"> index.js</w:t>
+      </w:r>
+    </w:p>
+    <w:p>
+      <w:r>
+        <w:tab/>
+      </w:r>
+      <w:proofErr w:type="spellStart"/>
+      <w:r>
+        <w:t>Código</w:t>
+      </w:r>
+      <w:proofErr w:type="spellEnd"/>
+      <w:r>
+        <w:t xml:space="preserve"> </w:t>
+      </w:r>
+      <w:proofErr w:type="spellStart"/>
+      <w:r>
+        <w:t>em</w:t>
+      </w:r>
+      <w:proofErr w:type="spellEnd"/>
+      <w:r>
+        <w:t xml:space="preserve"> </w:t>
+      </w:r>
+      <w:proofErr w:type="spellStart"/>
+      <w:r>
+        <w:t>javascript</w:t>
+      </w:r>
+      <w:proofErr w:type="spellEnd"/>
+      <w:r>
+        <w:t xml:space="preserve">: </w:t>
+      </w:r>
+    </w:p>
+    <w:p>
+      <w:pPr>
+        <w:pStyle w:val="Code"/>
+        <w:rPr>
+          <w:lang w:val="pt-BR"/>
+        </w:rPr>
+      </w:pPr>
+      <w:r>
+        <w:rPr>
+          <w:lang w:val="pt-BR"/>
+        </w:rPr>
+        <w:t>var os = require(“os”);</w:t>
+      </w:r>
+    </w:p>
+    <w:p>
+      <w:pPr>
+        <w:pStyle w:val="Code"/>
+      </w:pPr>
+      <w:proofErr w:type="spellStart"/>
+      <w:proofErr w:type="gramStart"/>
+      <w:r>
+        <w:lastRenderedPageBreak/>
+        <w:t>var</w:t>
+      </w:r>
+      <w:proofErr w:type="spellEnd"/>
+      <w:proofErr w:type="gramEnd"/>
+      <w:r>
+        <w:t xml:space="preserve"> hostname = </w:t>
+      </w:r>
+      <w:proofErr w:type="spellStart"/>
+      <w:r>
+        <w:t>os.hostname</w:t>
+      </w:r>
+      <w:proofErr w:type="spellEnd"/>
+      <w:r>
+        <w:t>();</w:t>
+      </w:r>
+    </w:p>
+    <w:p>
+      <w:pPr>
+        <w:pStyle w:val="Code"/>
+      </w:pPr>
+      <w:proofErr w:type="gramStart"/>
+      <w:r>
+        <w:t>console.log(</w:t>
+      </w:r>
+      <w:proofErr w:type="gramEnd"/>
+      <w:r>
+        <w:t>“hello from ” + hostname);</w:t>
+      </w:r>
+    </w:p>
+    <w:p>
+      <w:pPr>
+        <w:rPr>
+          <w:lang w:val="pt-BR"/>
+        </w:rPr>
+      </w:pPr>
+      <w:r>
+        <w:tab/>
+      </w:r>
+      <w:r>
+        <w:rPr>
+          <w:lang w:val="pt-BR"/>
+        </w:rPr>
+        <w:t>O alpine</w:t>
+      </w:r>
+      <w:r>
+        <w:rPr>
+          <w:lang w:val="pt-BR"/>
+        </w:rPr>
+        <w:t xml:space="preserve"> é o </w:t>
+      </w:r>
+      <w:r>
+        <w:rPr>
+          <w:lang w:val="pt-BR"/>
+        </w:rPr>
+        <w:t>OS base</w:t>
+      </w:r>
+      <w:r>
+        <w:rPr>
+          <w:lang w:val="pt-BR"/>
+        </w:rPr>
+        <w:t xml:space="preserve"> do container</w:t>
+      </w:r>
+      <w:r>
+        <w:rPr>
+          <w:lang w:val="pt-BR"/>
+        </w:rPr>
+        <w:t xml:space="preserve">, </w:t>
+      </w:r>
+      <w:r>
+        <w:rPr>
+          <w:lang w:val="pt-BR"/>
+        </w:rPr>
+        <w:t>será adicionado também um runtime do NodeJS e uma cópia do código fonte (index.js).</w:t>
+      </w:r>
+    </w:p>
+    <w:p>
+      <w:pPr>
+        <w:rPr>
+          <w:lang w:val="pt-BR"/>
+        </w:rPr>
+      </w:pPr>
+      <w:r>
+        <w:rPr>
+          <w:lang w:val="pt-BR"/>
+        </w:rPr>
+        <w:tab/>
+        <w:t>Também será especificado qual o comando a ser usado na criação do container, “hello:v0.1”.</w:t>
+      </w:r>
+    </w:p>
+    <w:p>
+      <w:pPr>
+        <w:rPr>
+          <w:lang w:val="pt-BR"/>
+        </w:rPr>
+      </w:pPr>
+      <w:r>
+        <w:rPr>
+          <w:lang w:val="pt-BR"/>
+        </w:rPr>
+        <w:tab/>
+        <w:t xml:space="preserve">Criar um arquivo com o nome Dockerfile: </w:t>
+      </w:r>
+    </w:p>
+    <w:p>
+      <w:pPr>
+        <w:pStyle w:val="Code"/>
+        <w:rPr>
+          <w:lang w:val="pt-BR"/>
+        </w:rPr>
+      </w:pPr>
+      <w:r>
+        <w:rPr>
+          <w:lang w:val="pt-BR"/>
+        </w:rPr>
+        <w:t>vi Dockerfile</w:t>
+      </w:r>
+    </w:p>
+    <w:p>
+      <w:pPr>
+        <w:rPr>
+          <w:lang w:val="pt-BR"/>
+        </w:rPr>
+      </w:pPr>
+      <w:r>
+        <w:rPr>
+          <w:lang w:val="pt-BR"/>
+        </w:rPr>
+        <w:tab/>
+        <w:t>Adicionar o código no Dockerfile:</w:t>
+      </w:r>
+    </w:p>
+    <w:p>
+      <w:pPr>
+        <w:pStyle w:val="Code"/>
+        <w:rPr>
+          <w:lang w:val="pt-BR"/>
+        </w:rPr>
+      </w:pPr>
+      <w:r>
+        <w:rPr>
+          <w:lang w:val="pt-BR"/>
+        </w:rPr>
+        <w:t># Utiliza o container alpine como base</w:t>
+      </w:r>
+      <w:r>
+        <w:rPr>
+          <w:lang w:val="pt-BR"/>
+        </w:rPr>
+        <w:t>:</w:t>
+      </w:r>
+    </w:p>
+    <w:p>
+      <w:pPr>
+        <w:pStyle w:val="Code"/>
+        <w:rPr>
+          <w:lang w:val="pt-BR"/>
+        </w:rPr>
+      </w:pPr>
+      <w:r>
+        <w:rPr>
+          <w:lang w:val="pt-BR"/>
+        </w:rPr>
+        <w:t>FROM alpine</w:t>
+      </w:r>
+    </w:p>
+    <w:p>
+      <w:pPr>
+        <w:pStyle w:val="Code"/>
+        <w:rPr>
+          <w:lang w:val="pt-BR"/>
+        </w:rPr>
+      </w:pPr>
+      <w:r>
+        <w:rPr>
+          <w:lang w:val="pt-BR"/>
+        </w:rPr>
+        <w:t># Executa “apk update” e “apk add nodejs” no alpine:</w:t>
+      </w:r>
+    </w:p>
+    <w:p>
+      <w:pPr>
+        <w:pStyle w:val="Code"/>
+      </w:pPr>
+      <w:r>
+        <w:t xml:space="preserve">RUN </w:t>
+      </w:r>
+      <w:proofErr w:type="spellStart"/>
+      <w:r>
+        <w:t>apk</w:t>
+      </w:r>
+      <w:proofErr w:type="spellEnd"/>
+      <w:r>
+        <w:t xml:space="preserve"> update &amp;&amp; </w:t>
+      </w:r>
+      <w:proofErr w:type="spellStart"/>
+      <w:r>
+        <w:t>apk</w:t>
+      </w:r>
+      <w:proofErr w:type="spellEnd"/>
+      <w:r>
+        <w:t xml:space="preserve"> add </w:t>
+      </w:r>
+      <w:proofErr w:type="spellStart"/>
+      <w:r>
+        <w:t>nodejs</w:t>
+      </w:r>
+      <w:proofErr w:type="spellEnd"/>
+    </w:p>
+    <w:p>
+      <w:pPr>
+        <w:pStyle w:val="Code"/>
+        <w:rPr>
+          <w:lang w:val="pt-BR"/>
+        </w:rPr>
+      </w:pPr>
+      <w:r>
+        <w:rPr>
+          <w:lang w:val="pt-BR"/>
+        </w:rPr>
+        <w:t># Copia o conteudo de host (index.js)</w:t>
+      </w:r>
+      <w:r>
+        <w:rPr>
+          <w:lang w:val="pt-BR"/>
+        </w:rPr>
+        <w:t xml:space="preserve"> para a pasta /app no alpine:</w:t>
+      </w:r>
+    </w:p>
+    <w:p>
+      <w:pPr>
+        <w:pStyle w:val="Code"/>
+      </w:pPr>
+      <w:proofErr w:type="gramStart"/>
+      <w:r>
+        <w:t>COPY .</w:t>
+      </w:r>
+      <w:proofErr w:type="gramEnd"/>
+      <w:r>
+        <w:t xml:space="preserve"> /app</w:t>
+      </w:r>
+    </w:p>
+    <w:p>
+      <w:pPr>
+        <w:pStyle w:val="Code"/>
+        <w:rPr>
+          <w:lang w:val="pt-BR"/>
+        </w:rPr>
+      </w:pPr>
+      <w:r>
+        <w:rPr>
+          <w:lang w:val="pt-BR"/>
+        </w:rPr>
+        <w:t xml:space="preserve"># Altera o diretorio </w:t>
+      </w:r>
+      <w:r>
+        <w:rPr>
+          <w:lang w:val="pt-BR"/>
+        </w:rPr>
+        <w:t>de inicialização</w:t>
+      </w:r>
+      <w:r>
+        <w:rPr>
+          <w:lang w:val="pt-BR"/>
+        </w:rPr>
+        <w:t xml:space="preserve"> para /app</w:t>
+      </w:r>
+      <w:r>
+        <w:rPr>
+          <w:lang w:val="pt-BR"/>
+        </w:rPr>
+        <w:t>:</w:t>
+      </w:r>
+    </w:p>
+    <w:p>
+      <w:pPr>
+        <w:pStyle w:val="Code"/>
+      </w:pPr>
+      <w:r>
+        <w:t>WORKDIR /app</w:t>
+      </w:r>
+    </w:p>
+    <w:p>
+      <w:pPr>
+        <w:pStyle w:val="Code"/>
+        <w:rPr>
+          <w:lang w:val="pt-BR"/>
+        </w:rPr>
+      </w:pPr>
+      <w:r>
+        <w:rPr>
+          <w:lang w:val="pt-BR"/>
+        </w:rPr>
+        <w:t xml:space="preserve"># </w:t>
+      </w:r>
+      <w:r>
+        <w:rPr>
+          <w:lang w:val="pt-BR"/>
+        </w:rPr>
+        <w:t>Atribui um comando para executar na inicialização do container:</w:t>
+      </w:r>
+    </w:p>
+    <w:p>
+      <w:pPr>
+        <w:pStyle w:val="Code"/>
+        <w:rPr>
+          <w:lang w:val="pt-BR"/>
+        </w:rPr>
+      </w:pPr>
+      <w:r>
+        <w:rPr>
+          <w:lang w:val="pt-BR"/>
+        </w:rPr>
+        <w:t># node index.js</w:t>
+      </w:r>
+    </w:p>
+    <w:p>
+      <w:pPr>
+        <w:pStyle w:val="Code"/>
+      </w:pPr>
+      <w:r>
+        <w:t>CMD [“node”, “index.js”]</w:t>
+      </w:r>
+    </w:p>
+    <w:p>
+      <w:pPr>
+        <w:ind w:firstLine="708"/>
+      </w:pPr>
+      <w:r>
+        <w:t>Build:</w:t>
+      </w:r>
+    </w:p>
+    <w:p>
+      <w:pPr>
+        <w:pStyle w:val="Code"/>
+      </w:pPr>
+      <w:proofErr w:type="spellStart"/>
+      <w:proofErr w:type="gramStart"/>
+      <w:r>
+        <w:t>docker</w:t>
+      </w:r>
+      <w:proofErr w:type="spellEnd"/>
+      <w:proofErr w:type="gramEnd"/>
+      <w:r>
+        <w:t xml:space="preserve"> image build –t hello:v0.1 .</w:t>
+      </w:r>
+    </w:p>
+    <w:p>
+      <w:pPr>
+        <w:rPr>
+          <w:lang w:val="pt-BR"/>
+        </w:rPr>
+      </w:pPr>
+      <w:r>
+        <w:tab/>
+      </w:r>
+      <w:r>
+        <w:rPr>
+          <w:lang w:val="pt-BR"/>
+        </w:rPr>
+        <w:t>O Dockerfile permite especificar como construir o container</w:t>
+      </w:r>
+      <w:r>
+        <w:rPr>
+          <w:lang w:val="pt-BR"/>
+        </w:rPr>
+        <w:t>,</w:t>
+      </w:r>
+      <w:r>
+        <w:rPr>
+          <w:lang w:val="pt-BR"/>
+        </w:rPr>
+        <w:t xml:space="preserve"> e </w:t>
+      </w:r>
+      <w:r>
+        <w:rPr>
+          <w:lang w:val="pt-BR"/>
+        </w:rPr>
+        <w:t>o que o container deve fazer quando é executado. Uma vez que um container, construído pelo dockerfile,  é colocado num repositório: outros usuários não precisam construi-lo por eles mesmos, nem precisam saber quais comandos foram utilizados para construí-lo.</w:t>
+      </w:r>
+    </w:p>
+    <w:p>
+      <w:pPr>
+        <w:pStyle w:val="Heading2"/>
+        <w:rPr>
+          <w:lang w:val="pt-BR"/>
+        </w:rPr>
+      </w:pPr>
+      <w:r>
+        <w:rPr>
+          <w:lang w:val="pt-BR"/>
+        </w:rPr>
+        <w:t>Image Layers</w:t>
+      </w:r>
+    </w:p>
+    <w:p>
+      <w:pPr>
+        <w:rPr>
+          <w:lang w:val="pt-BR"/>
+        </w:rPr>
+      </w:pPr>
+      <w:r>
+        <w:rPr>
+          <w:lang w:val="pt-BR"/>
+        </w:rPr>
+        <w:tab/>
+        <w:t xml:space="preserve">As imagens </w:t>
+      </w:r>
+      <w:r>
+        <w:rPr>
+          <w:lang w:val="pt-BR"/>
+        </w:rPr>
+        <w:t xml:space="preserve">construídas </w:t>
+      </w:r>
+      <w:r>
+        <w:rPr>
+          <w:lang w:val="pt-BR"/>
+        </w:rPr>
+        <w:t>no Docker são construídas em camadas (layers).</w:t>
+      </w:r>
+    </w:p>
+    <w:p>
+      <w:pPr>
+        <w:rPr>
+          <w:lang w:val="pt-BR"/>
+        </w:rPr>
+      </w:pPr>
+      <w:r>
+        <w:rPr>
+          <w:lang w:val="pt-BR"/>
+        </w:rPr>
+        <w:tab/>
+      </w:r>
+      <w:r>
+        <w:rPr>
+          <w:lang w:val="pt-BR"/>
+        </w:rPr>
+        <w:t>Comando que lista todos os containers intermediários que foram criados</w:t>
+      </w:r>
+      <w:r>
+        <w:rPr>
+          <w:lang w:val="pt-BR"/>
+        </w:rPr>
+        <w:t xml:space="preserve"> antes de criar o build final</w:t>
+      </w:r>
+      <w:r>
+        <w:rPr>
+          <w:lang w:val="pt-BR"/>
+        </w:rPr>
+        <w:t>:</w:t>
+      </w:r>
+    </w:p>
+    <w:p>
+      <w:pPr>
+        <w:pStyle w:val="Code"/>
         <w:rPr>
           <w:i/>
         </w:rPr>
-        <w:t>&lt;container-id&gt;</w:t>
-      </w:r>
-      <w:r>
+      </w:pPr>
+      <w:proofErr w:type="spellStart"/>
+      <w:proofErr w:type="gramStart"/>
+      <w:r>
+        <w:t>docker</w:t>
+      </w:r>
+      <w:proofErr w:type="spellEnd"/>
+      <w:proofErr w:type="gramEnd"/>
+      <w:r>
+        <w:t xml:space="preserve"> image history </w:t>
+      </w:r>
+      <w:r>
+        <w:rPr>
+          <w:i/>
+        </w:rPr>
+        <w:t>&lt;image-id&gt;</w:t>
+      </w:r>
+    </w:p>
+    <w:p>
+      <w:pPr>
+        <w:rPr>
+          <w:lang w:val="pt-BR"/>
+        </w:rPr>
+      </w:pPr>
+      <w:r>
+        <w:lastRenderedPageBreak/>
+        <w:tab/>
+      </w:r>
+      <w:r>
+        <w:rPr>
+          <w:lang w:val="pt-BR"/>
+        </w:rPr>
+        <w:t>Alguns dos containers intermediários serão layers no build final.</w:t>
+      </w:r>
+    </w:p>
+    <w:p>
+      <w:pPr>
+        <w:rPr>
+          <w:lang w:val="pt-BR"/>
+        </w:rPr>
+      </w:pPr>
+      <w:r>
+        <w:rPr>
+          <w:lang w:val="pt-BR"/>
+        </w:rPr>
+        <w:tab/>
+        <w:t xml:space="preserve">O conceito de layers é interessante quando precisamos fazer mudanças no aplicativo. E essa mudança será em apenas uma camada. </w:t>
+      </w:r>
+    </w:p>
+    <w:p>
+      <w:pPr>
+        <w:rPr>
+          <w:lang w:val="pt-BR"/>
+        </w:rPr>
+      </w:pPr>
+      <w:r>
+        <w:rPr>
+          <w:lang w:val="pt-BR"/>
+        </w:rPr>
+        <w:tab/>
+        <w:t>Exemplo com utilizando os arquivos anteriores: adicionando mais um comando em index.js</w:t>
+      </w:r>
+    </w:p>
+    <w:p>
+      <w:pPr>
+        <w:pStyle w:val="Code"/>
+      </w:pPr>
+      <w:r>
+        <w:t>echo “</w:t>
+      </w:r>
+      <w:proofErr w:type="gramStart"/>
+      <w:r>
+        <w:t>console.log(</w:t>
+      </w:r>
+      <w:proofErr w:type="gramEnd"/>
+      <w:r>
+        <w:t>\”this is v0.2\”);”</w:t>
+      </w:r>
+      <w:r>
+        <w:t xml:space="preserve"> &gt;&gt; index.js</w:t>
+      </w:r>
+    </w:p>
+    <w:p>
+      <w:pPr>
+        <w:rPr>
+          <w:lang w:val="pt-BR"/>
+        </w:rPr>
+      </w:pPr>
+      <w:r>
+        <w:tab/>
+      </w:r>
+      <w:r>
+        <w:rPr>
+          <w:lang w:val="pt-BR"/>
+        </w:rPr>
+        <w:t>Construindo uma nova imagem com o c</w:t>
+      </w:r>
+      <w:r>
+        <w:rPr>
+          <w:lang w:val="pt-BR"/>
+        </w:rPr>
+        <w:t xml:space="preserve">ódigo atualizado: </w:t>
+      </w:r>
+    </w:p>
+    <w:p>
+      <w:pPr>
+        <w:pStyle w:val="Code"/>
+      </w:pPr>
+      <w:proofErr w:type="spellStart"/>
+      <w:proofErr w:type="gramStart"/>
+      <w:r>
+        <w:t>docker</w:t>
+      </w:r>
+      <w:proofErr w:type="spellEnd"/>
+      <w:proofErr w:type="gramEnd"/>
+      <w:r>
+        <w:t xml:space="preserve"> image build –t hello:v0.2</w:t>
+      </w:r>
+      <w:r>
+        <w:t xml:space="preserve"> .</w:t>
+      </w:r>
+    </w:p>
+    <w:p>
+      <w:pPr>
+        <w:rPr>
+          <w:lang w:val="pt-BR"/>
+        </w:rPr>
+      </w:pPr>
+      <w:r>
+        <w:tab/>
+      </w:r>
+      <w:r>
+        <w:rPr>
+          <w:lang w:val="pt-BR"/>
+        </w:rPr>
+        <w:t>A mensagem de saída exibe a palavra “</w:t>
+      </w:r>
+      <w:r>
+        <w:rPr>
+          <w:lang w:val="pt-BR"/>
+        </w:rPr>
+        <w:t>Using cache</w:t>
+      </w:r>
+      <w:r>
+        <w:rPr>
+          <w:lang w:val="pt-BR"/>
+        </w:rPr>
+        <w:t>”</w:t>
+      </w:r>
+      <w:r>
+        <w:rPr>
+          <w:lang w:val="pt-BR"/>
+        </w:rPr>
+        <w:t xml:space="preserve"> em alguns pontos</w:t>
+      </w:r>
+      <w:r>
+        <w:rPr>
+          <w:lang w:val="pt-BR"/>
+        </w:rPr>
+        <w:t xml:space="preserve">, pois o </w:t>
+      </w:r>
+      <w:r>
+        <w:rPr>
+          <w:lang w:val="pt-BR"/>
+        </w:rPr>
+        <w:t>D</w:t>
+      </w:r>
+      <w:r>
+        <w:rPr>
+          <w:lang w:val="pt-BR"/>
+        </w:rPr>
+        <w:t xml:space="preserve">ocker </w:t>
+      </w:r>
+      <w:r>
+        <w:rPr>
+          <w:lang w:val="pt-BR"/>
+        </w:rPr>
+        <w:t>reconhece que já construiu algumas d</w:t>
+      </w:r>
+      <w:r>
+        <w:rPr>
+          <w:lang w:val="pt-BR"/>
+        </w:rPr>
+        <w:t>ess</w:t>
+      </w:r>
+      <w:r>
+        <w:rPr>
+          <w:lang w:val="pt-BR"/>
+        </w:rPr>
+        <w:t xml:space="preserve">as layers anteriormente. Como não houve mudança nelas, o Docker </w:t>
+      </w:r>
+      <w:r>
+        <w:rPr>
+          <w:lang w:val="pt-BR"/>
+        </w:rPr>
+        <w:t>usa</w:t>
+      </w:r>
+      <w:r>
+        <w:rPr>
+          <w:lang w:val="pt-BR"/>
+        </w:rPr>
+        <w:t xml:space="preserve"> a versão que </w:t>
+      </w:r>
+      <w:r>
+        <w:rPr>
+          <w:lang w:val="pt-BR"/>
+        </w:rPr>
+        <w:t xml:space="preserve">já </w:t>
+      </w:r>
+      <w:r>
+        <w:rPr>
+          <w:lang w:val="pt-BR"/>
+        </w:rPr>
+        <w:t>está no cache.</w:t>
+      </w:r>
+      <w:r>
+        <w:rPr>
+          <w:lang w:val="pt-BR"/>
+        </w:rPr>
         <w:t xml:space="preserve"> </w:t>
       </w:r>
+    </w:p>
+    <w:p>
+      <w:pPr>
+        <w:pStyle w:val="Heading2"/>
+        <w:rPr>
+          <w:lang w:val="pt-BR"/>
+        </w:rPr>
+      </w:pPr>
+      <w:r>
+        <w:rPr>
+          <w:lang w:val="pt-BR"/>
+        </w:rPr>
+        <w:t>Inspecionando image</w:t>
+      </w:r>
+    </w:p>
+    <w:p>
+      <w:pPr>
+        <w:rPr>
+          <w:lang w:val="pt-BR"/>
+        </w:rPr>
+      </w:pPr>
+      <w:r>
+        <w:rPr>
+          <w:lang w:val="pt-BR"/>
+        </w:rPr>
+        <w:tab/>
+        <w:t>Retorna detalhes da image: comandos que executa, o OS, quais layers é composta ...</w:t>
+      </w:r>
+    </w:p>
+    <w:p>
+      <w:pPr>
+        <w:pStyle w:val="Code"/>
+      </w:pPr>
+      <w:proofErr w:type="spellStart"/>
+      <w:proofErr w:type="gramStart"/>
+      <w:r>
+        <w:t>docker</w:t>
+      </w:r>
+      <w:proofErr w:type="spellEnd"/>
+      <w:proofErr w:type="gramEnd"/>
+      <w:r>
+        <w:t xml:space="preserve"> image inspect </w:t>
+      </w:r>
       <w:r>
         <w:rPr>
           <w:i/>
         </w:rPr>
-        <w:t>&lt;command&gt;</w:t>
-      </w:r>
-    </w:p>
-    <w:p>
-      <w:pPr>
-        <w:rPr>
-          <w:lang w:val="pt-BR"/>
-        </w:rPr>
-      </w:pPr>
+        <w:t>&lt;image-name&gt;</w:t>
+      </w:r>
+    </w:p>
+    <w:p>
       <w:r>
         <w:tab/>
       </w:r>
@@ -993,13 +2618,21 @@
         <w:rPr>
           <w:lang w:val="pt-BR"/>
         </w:rPr>
-        <w:t>No e</w:t>
-      </w:r>
-      <w:r>
-        <w:rPr>
-          <w:lang w:val="pt-BR"/>
-        </w:rPr>
-        <w:t xml:space="preserve">xemplo, para listar novamente os arquivos no container com o arquivo .txt: </w:t>
+        <w:t>Como o retorno é um JSON, é possível filtrar as informações</w:t>
+      </w:r>
+      <w:r>
+        <w:rPr>
+          <w:lang w:val="pt-BR"/>
+        </w:rPr>
+        <w:t xml:space="preserve">. </w:t>
+      </w:r>
+      <w:proofErr w:type="spellStart"/>
+      <w:r>
+        <w:t>Exemplo</w:t>
+      </w:r>
+      <w:proofErr w:type="spellEnd"/>
+      <w:r>
+        <w:t>: layers da image.</w:t>
       </w:r>
     </w:p>
     <w:p>
@@ -1009,36 +2642,199 @@
           <w:i/>
         </w:rPr>
       </w:pPr>
-      <w:r>
-        <w:t xml:space="preserve">docker container exec </w:t>
+      <w:proofErr w:type="spellStart"/>
+      <w:proofErr w:type="gramStart"/>
+      <w:r>
+        <w:t>docker</w:t>
+      </w:r>
+      <w:proofErr w:type="spellEnd"/>
+      <w:proofErr w:type="gramEnd"/>
+      <w:r>
+        <w:t xml:space="preserve"> image inspect --format “{{ </w:t>
+      </w:r>
+      <w:proofErr w:type="spellStart"/>
+      <w:r>
+        <w:t>json</w:t>
+      </w:r>
+      <w:proofErr w:type="spellEnd"/>
+      <w:r>
+        <w:t xml:space="preserve"> .</w:t>
+      </w:r>
+      <w:proofErr w:type="spellStart"/>
+      <w:r>
+        <w:t>RootFS.Layers</w:t>
+      </w:r>
+      <w:proofErr w:type="spellEnd"/>
+      <w:r>
+        <w:t xml:space="preserve"> }}” </w:t>
       </w:r>
       <w:r>
         <w:rPr>
           <w:i/>
         </w:rPr>
-        <w:t>&lt;container-id&gt;</w:t>
-      </w:r>
-      <w:r>
-        <w:t xml:space="preserve"> </w:t>
+        <w:t>&lt;</w:t>
       </w:r>
       <w:r>
         <w:rPr>
           <w:i/>
         </w:rPr>
-        <w:t>ls</w:t>
-      </w:r>
-    </w:p>
-    <w:p>
+        <w:t>image-id</w:t>
+      </w:r>
+      <w:r>
+        <w:rPr>
+          <w:i/>
+        </w:rPr>
+        <w:t>&gt;</w:t>
+      </w:r>
+    </w:p>
+    <w:p>
+      <w:pPr>
+        <w:rPr>
+          <w:lang w:val="pt-BR"/>
+        </w:rPr>
+      </w:pPr>
       <w:r>
         <w:tab/>
       </w:r>
-    </w:p>
-    <w:p>
+      <w:r>
+        <w:rPr>
+          <w:lang w:val="pt-BR"/>
+        </w:rPr>
+        <w:t>A image criada (hello),</w:t>
+      </w:r>
+      <w:r>
+        <w:rPr>
+          <w:lang w:val="pt-BR"/>
+        </w:rPr>
+        <w:t xml:space="preserve"> deve possuir 3 layers: </w:t>
+      </w:r>
+    </w:p>
+    <w:p>
+      <w:pPr>
+        <w:pStyle w:val="ListParagraph"/>
+        <w:numPr>
+          <w:ilvl w:val="0"/>
+          <w:numId w:val="35"/>
+        </w:numPr>
+        <w:rPr>
+          <w:lang w:val="pt-BR"/>
+        </w:rPr>
+      </w:pPr>
+      <w:r>
+        <w:rPr>
+          <w:lang w:val="pt-BR"/>
+        </w:rPr>
+        <w:t>Alpine: OS base (comando FROM)</w:t>
+      </w:r>
+    </w:p>
+    <w:p>
+      <w:pPr>
+        <w:pStyle w:val="ListParagraph"/>
+        <w:numPr>
+          <w:ilvl w:val="0"/>
+          <w:numId w:val="35"/>
+        </w:numPr>
+        <w:rPr>
+          <w:lang w:val="pt-BR"/>
+        </w:rPr>
+      </w:pPr>
+      <w:r>
+        <w:rPr>
+          <w:lang w:val="pt-BR"/>
+        </w:rPr>
+        <w:t>Comando RUN</w:t>
+      </w:r>
+    </w:p>
+    <w:p>
+      <w:pPr>
+        <w:pStyle w:val="ListParagraph"/>
+        <w:numPr>
+          <w:ilvl w:val="0"/>
+          <w:numId w:val="35"/>
+        </w:numPr>
+        <w:rPr>
+          <w:lang w:val="pt-BR"/>
+        </w:rPr>
+      </w:pPr>
+      <w:r>
+        <w:rPr>
+          <w:lang w:val="pt-BR"/>
+        </w:rPr>
+        <w:t>Comando COPY</w:t>
+      </w:r>
+    </w:p>
+    <w:p>
+      <w:pPr>
+        <w:ind w:firstLine="708"/>
+        <w:rPr>
+          <w:lang w:val="pt-BR"/>
+        </w:rPr>
+      </w:pPr>
+      <w:r>
+        <w:rPr>
+          <w:lang w:val="pt-BR"/>
+        </w:rPr>
+        <w:t xml:space="preserve">Cada layer reprenta um comando no Dockerfile. Com excessão da última, cada layer existente na image é </w:t>
+      </w:r>
+      <w:r>
+        <w:rPr>
+          <w:i/>
+          <w:lang w:val="pt-BR"/>
+        </w:rPr>
+        <w:t>read-only</w:t>
+      </w:r>
+      <w:r>
+        <w:rPr>
+          <w:lang w:val="pt-BR"/>
+        </w:rPr>
+        <w:t>.</w:t>
+      </w:r>
+    </w:p>
+    <w:p>
+      <w:pPr>
+        <w:pStyle w:val="Heading2"/>
+        <w:rPr>
+          <w:lang w:val="pt-BR"/>
+        </w:rPr>
+      </w:pPr>
+      <w:r>
+        <w:rPr>
+          <w:lang w:val="pt-BR"/>
+        </w:rPr>
+        <w:t>Volume</w:t>
+      </w:r>
+    </w:p>
+    <w:p>
+      <w:pPr>
+        <w:rPr>
+          <w:lang w:val="pt-BR"/>
+        </w:rPr>
+      </w:pPr>
+      <w:r>
+        <w:rPr>
+          <w:lang w:val="pt-BR"/>
+        </w:rPr>
+        <w:tab/>
+        <w:t xml:space="preserve">Um layer especial que </w:t>
+      </w:r>
+      <w:r>
+        <w:rPr>
+          <w:lang w:val="pt-BR"/>
+        </w:rPr>
+        <w:t>permite a pesistência de dados. Permite os dados seram compartilhados entre os containers.</w:t>
+      </w:r>
+    </w:p>
+    <w:p>
+      <w:pPr>
+        <w:rPr>
+          <w:lang w:val="pt-BR"/>
+        </w:rPr>
+      </w:pPr>
       <w:bookmarkStart w:id="0" w:name="_GoBack"/>
       <w:bookmarkEnd w:id="0"/>
     </w:p>
     <w:sectPr>
-      <w:footerReference w:type="default" r:id="rId11"/>
+      <w:footerReference w:type="default" r:id="rId13"/>
       <w:pgSz w:w="12240" w:h="15840"/>
       <w:pgMar w:top="1440" w:right="1440" w:bottom="1440" w:left="1440" w:header="720" w:footer="720" w:gutter="0"/>
       <w:cols w:space="720"/>
@@ -1107,7 +2903,7 @@
           <w:rPr>
             <w:noProof/>
           </w:rPr>
-          <w:t>3</w:t>
+          <w:t>6</w:t>
         </w:r>
         <w:r>
           <w:rPr>
@@ -1334,6 +3130,119 @@
     </w:lvl>
   </w:abstractNum>
   <w:abstractNum w:abstractNumId="10" w15:restartNumberingAfterBreak="0">
+    <w:nsid w:val="04DE5956"/>
+    <w:multiLevelType w:val="hybridMultilevel"/>
+    <w:tmpl w:val="F5848D0C"/>
+    <w:lvl w:ilvl="0" w:tplc="04160001">
+      <w:start w:val="1"/>
+      <w:numFmt w:val="bullet"/>
+      <w:lvlText w:val=""/>
+      <w:lvlJc w:val="left"/>
+      <w:pPr>
+        <w:ind w:left="720" w:hanging="360"/>
+      </w:pPr>
+      <w:rPr>
+        <w:rFonts w:ascii="Symbol" w:hAnsi="Symbol" w:hint="default"/>
+      </w:rPr>
+    </w:lvl>
+    <w:lvl w:ilvl="1" w:tplc="04160003" w:tentative="1">
+      <w:start w:val="1"/>
+      <w:numFmt w:val="bullet"/>
+      <w:lvlText w:val="o"/>
+      <w:lvlJc w:val="left"/>
+      <w:pPr>
+        <w:ind w:left="1440" w:hanging="360"/>
+      </w:pPr>
+      <w:rPr>
+        <w:rFonts w:ascii="Courier New" w:hAnsi="Courier New" w:cs="Courier New" w:hint="default"/>
+      </w:rPr>
+    </w:lvl>
+    <w:lvl w:ilvl="2" w:tplc="04160005" w:tentative="1">
+      <w:start w:val="1"/>
+      <w:numFmt w:val="bullet"/>
+      <w:lvlText w:val=""/>
+      <w:lvlJc w:val="left"/>
+      <w:pPr>
+        <w:ind w:left="2160" w:hanging="360"/>
+      </w:pPr>
+      <w:rPr>
+        <w:rFonts w:ascii="Wingdings" w:hAnsi="Wingdings" w:hint="default"/>
+      </w:rPr>
+    </w:lvl>
+    <w:lvl w:ilvl="3" w:tplc="04160001" w:tentative="1">
+      <w:start w:val="1"/>
+      <w:numFmt w:val="bullet"/>
+      <w:lvlText w:val=""/>
+      <w:lvlJc w:val="left"/>
+      <w:pPr>
+        <w:ind w:left="2880" w:hanging="360"/>
+      </w:pPr>
+      <w:rPr>
+        <w:rFonts w:ascii="Symbol" w:hAnsi="Symbol" w:hint="default"/>
+      </w:rPr>
+    </w:lvl>
+    <w:lvl w:ilvl="4" w:tplc="04160003" w:tentative="1">
+      <w:start w:val="1"/>
+      <w:numFmt w:val="bullet"/>
+      <w:lvlText w:val="o"/>
+      <w:lvlJc w:val="left"/>
+      <w:pPr>
+        <w:ind w:left="3600" w:hanging="360"/>
+      </w:pPr>
+      <w:rPr>
+        <w:rFonts w:ascii="Courier New" w:hAnsi="Courier New" w:cs="Courier New" w:hint="default"/>
+      </w:rPr>
+    </w:lvl>
+    <w:lvl w:ilvl="5" w:tplc="04160005" w:tentative="1">
+      <w:start w:val="1"/>
+      <w:numFmt w:val="bullet"/>
+      <w:lvlText w:val=""/>
+      <w:lvlJc w:val="left"/>
+      <w:pPr>
+        <w:ind w:left="4320" w:hanging="360"/>
+      </w:pPr>
+      <w:rPr>
+        <w:rFonts w:ascii="Wingdings" w:hAnsi="Wingdings" w:hint="default"/>
+      </w:rPr>
+    </w:lvl>
+    <w:lvl w:ilvl="6" w:tplc="04160001" w:tentative="1">
+      <w:start w:val="1"/>
+      <w:numFmt w:val="bullet"/>
+      <w:lvlText w:val=""/>
+      <w:lvlJc w:val="left"/>
+      <w:pPr>
+        <w:ind w:left="5040" w:hanging="360"/>
+      </w:pPr>
+      <w:rPr>
+        <w:rFonts w:ascii="Symbol" w:hAnsi="Symbol" w:hint="default"/>
+      </w:rPr>
+    </w:lvl>
+    <w:lvl w:ilvl="7" w:tplc="04160003" w:tentative="1">
+      <w:start w:val="1"/>
+      <w:numFmt w:val="bullet"/>
+      <w:lvlText w:val="o"/>
+      <w:lvlJc w:val="left"/>
+      <w:pPr>
+        <w:ind w:left="5760" w:hanging="360"/>
+      </w:pPr>
+      <w:rPr>
+        <w:rFonts w:ascii="Courier New" w:hAnsi="Courier New" w:cs="Courier New" w:hint="default"/>
+      </w:rPr>
+    </w:lvl>
+    <w:lvl w:ilvl="8" w:tplc="04160005" w:tentative="1">
+      <w:start w:val="1"/>
+      <w:numFmt w:val="bullet"/>
+      <w:lvlText w:val=""/>
+      <w:lvlJc w:val="left"/>
+      <w:pPr>
+        <w:ind w:left="6480" w:hanging="360"/>
+      </w:pPr>
+      <w:rPr>
+        <w:rFonts w:ascii="Wingdings" w:hAnsi="Wingdings" w:hint="default"/>
+      </w:rPr>
+    </w:lvl>
+  </w:abstractNum>
+  <w:abstractNum w:abstractNumId="11" w15:restartNumberingAfterBreak="0">
     <w:nsid w:val="07370819"/>
     <w:multiLevelType w:val="multilevel"/>
     <w:tmpl w:val="0409001F"/>
@@ -1419,7 +3328,7 @@
       </w:pPr>
     </w:lvl>
   </w:abstractNum>
-  <w:abstractNum w:abstractNumId="11" w15:restartNumberingAfterBreak="0">
+  <w:abstractNum w:abstractNumId="12" w15:restartNumberingAfterBreak="0">
     <w:nsid w:val="0A42467A"/>
     <w:multiLevelType w:val="multilevel"/>
     <w:tmpl w:val="32C64BCA"/>
@@ -1506,7 +3415,7 @@
       </w:pPr>
     </w:lvl>
   </w:abstractNum>
-  <w:abstractNum w:abstractNumId="12" w15:restartNumberingAfterBreak="0">
+  <w:abstractNum w:abstractNumId="13" w15:restartNumberingAfterBreak="0">
     <w:nsid w:val="0ADB35B5"/>
     <w:multiLevelType w:val="hybridMultilevel"/>
     <w:tmpl w:val="61707E88"/>
@@ -1619,7 +3528,7 @@
       </w:rPr>
     </w:lvl>
   </w:abstractNum>
-  <w:abstractNum w:abstractNumId="13" w15:restartNumberingAfterBreak="0">
+  <w:abstractNum w:abstractNumId="14" w15:restartNumberingAfterBreak="0">
     <w:nsid w:val="0B086CCA"/>
     <w:multiLevelType w:val="multilevel"/>
     <w:tmpl w:val="04090023"/>
@@ -1706,7 +3615,7 @@
       </w:pPr>
     </w:lvl>
   </w:abstractNum>
-  <w:abstractNum w:abstractNumId="14" w15:restartNumberingAfterBreak="0">
+  <w:abstractNum w:abstractNumId="15" w15:restartNumberingAfterBreak="0">
     <w:nsid w:val="0DBE68A0"/>
     <w:multiLevelType w:val="multilevel"/>
     <w:tmpl w:val="0409001F"/>
@@ -1792,7 +3701,7 @@
       </w:pPr>
     </w:lvl>
   </w:abstractNum>
-  <w:abstractNum w:abstractNumId="15" w15:restartNumberingAfterBreak="0">
+  <w:abstractNum w:abstractNumId="16" w15:restartNumberingAfterBreak="0">
     <w:nsid w:val="1482775B"/>
     <w:multiLevelType w:val="multilevel"/>
     <w:tmpl w:val="0EBA3C40"/>
@@ -1878,7 +3787,7 @@
       </w:pPr>
     </w:lvl>
   </w:abstractNum>
-  <w:abstractNum w:abstractNumId="16" w15:restartNumberingAfterBreak="0">
+  <w:abstractNum w:abstractNumId="17" w15:restartNumberingAfterBreak="0">
     <w:nsid w:val="157272BF"/>
     <w:multiLevelType w:val="multilevel"/>
     <w:tmpl w:val="0409001D"/>
@@ -1964,7 +3873,7 @@
       </w:pPr>
     </w:lvl>
   </w:abstractNum>
-  <w:abstractNum w:abstractNumId="17" w15:restartNumberingAfterBreak="0">
+  <w:abstractNum w:abstractNumId="18" w15:restartNumberingAfterBreak="0">
     <w:nsid w:val="15731755"/>
     <w:multiLevelType w:val="hybridMultilevel"/>
     <w:tmpl w:val="AAA29834"/>
@@ -2077,7 +3986,7 @@
       </w:rPr>
     </w:lvl>
   </w:abstractNum>
-  <w:abstractNum w:abstractNumId="18" w15:restartNumberingAfterBreak="0">
+  <w:abstractNum w:abstractNumId="19" w15:restartNumberingAfterBreak="0">
     <w:nsid w:val="3F9A3F7E"/>
     <w:multiLevelType w:val="multilevel"/>
     <w:tmpl w:val="04090023"/>
@@ -2164,7 +4073,120 @@
       </w:pPr>
     </w:lvl>
   </w:abstractNum>
-  <w:abstractNum w:abstractNumId="19" w15:restartNumberingAfterBreak="0">
+  <w:abstractNum w:abstractNumId="20" w15:restartNumberingAfterBreak="0">
+    <w:nsid w:val="42477166"/>
+    <w:multiLevelType w:val="hybridMultilevel"/>
+    <w:tmpl w:val="62F2613E"/>
+    <w:lvl w:ilvl="0" w:tplc="04160001">
+      <w:start w:val="1"/>
+      <w:numFmt w:val="bullet"/>
+      <w:lvlText w:val=""/>
+      <w:lvlJc w:val="left"/>
+      <w:pPr>
+        <w:ind w:left="720" w:hanging="360"/>
+      </w:pPr>
+      <w:rPr>
+        <w:rFonts w:ascii="Symbol" w:hAnsi="Symbol" w:hint="default"/>
+      </w:rPr>
+    </w:lvl>
+    <w:lvl w:ilvl="1" w:tplc="04160003" w:tentative="1">
+      <w:start w:val="1"/>
+      <w:numFmt w:val="bullet"/>
+      <w:lvlText w:val="o"/>
+      <w:lvlJc w:val="left"/>
+      <w:pPr>
+        <w:ind w:left="1440" w:hanging="360"/>
+      </w:pPr>
+      <w:rPr>
+        <w:rFonts w:ascii="Courier New" w:hAnsi="Courier New" w:cs="Courier New" w:hint="default"/>
+      </w:rPr>
+    </w:lvl>
+    <w:lvl w:ilvl="2" w:tplc="04160005" w:tentative="1">
+      <w:start w:val="1"/>
+      <w:numFmt w:val="bullet"/>
+      <w:lvlText w:val=""/>
+      <w:lvlJc w:val="left"/>
+      <w:pPr>
+        <w:ind w:left="2160" w:hanging="360"/>
+      </w:pPr>
+      <w:rPr>
+        <w:rFonts w:ascii="Wingdings" w:hAnsi="Wingdings" w:hint="default"/>
+      </w:rPr>
+    </w:lvl>
+    <w:lvl w:ilvl="3" w:tplc="04160001" w:tentative="1">
+      <w:start w:val="1"/>
+      <w:numFmt w:val="bullet"/>
+      <w:lvlText w:val=""/>
+      <w:lvlJc w:val="left"/>
+      <w:pPr>
+        <w:ind w:left="2880" w:hanging="360"/>
+      </w:pPr>
+      <w:rPr>
+        <w:rFonts w:ascii="Symbol" w:hAnsi="Symbol" w:hint="default"/>
+      </w:rPr>
+    </w:lvl>
+    <w:lvl w:ilvl="4" w:tplc="04160003" w:tentative="1">
+      <w:start w:val="1"/>
+      <w:numFmt w:val="bullet"/>
+      <w:lvlText w:val="o"/>
+      <w:lvlJc w:val="left"/>
+      <w:pPr>
+        <w:ind w:left="3600" w:hanging="360"/>
+      </w:pPr>
+      <w:rPr>
+        <w:rFonts w:ascii="Courier New" w:hAnsi="Courier New" w:cs="Courier New" w:hint="default"/>
+      </w:rPr>
+    </w:lvl>
+    <w:lvl w:ilvl="5" w:tplc="04160005" w:tentative="1">
+      <w:start w:val="1"/>
+      <w:numFmt w:val="bullet"/>
+      <w:lvlText w:val=""/>
+      <w:lvlJc w:val="left"/>
+      <w:pPr>
+        <w:ind w:left="4320" w:hanging="360"/>
+      </w:pPr>
+      <w:rPr>
+        <w:rFonts w:ascii="Wingdings" w:hAnsi="Wingdings" w:hint="default"/>
+      </w:rPr>
+    </w:lvl>
+    <w:lvl w:ilvl="6" w:tplc="04160001" w:tentative="1">
+      <w:start w:val="1"/>
+      <w:numFmt w:val="bullet"/>
+      <w:lvlText w:val=""/>
+      <w:lvlJc w:val="left"/>
+      <w:pPr>
+        <w:ind w:left="5040" w:hanging="360"/>
+      </w:pPr>
+      <w:rPr>
+        <w:rFonts w:ascii="Symbol" w:hAnsi="Symbol" w:hint="default"/>
+      </w:rPr>
+    </w:lvl>
+    <w:lvl w:ilvl="7" w:tplc="04160003" w:tentative="1">
+      <w:start w:val="1"/>
+      <w:numFmt w:val="bullet"/>
+      <w:lvlText w:val="o"/>
+      <w:lvlJc w:val="left"/>
+      <w:pPr>
+        <w:ind w:left="5760" w:hanging="360"/>
+      </w:pPr>
+      <w:rPr>
+        <w:rFonts w:ascii="Courier New" w:hAnsi="Courier New" w:cs="Courier New" w:hint="default"/>
+      </w:rPr>
+    </w:lvl>
+    <w:lvl w:ilvl="8" w:tplc="04160005" w:tentative="1">
+      <w:start w:val="1"/>
+      <w:numFmt w:val="bullet"/>
+      <w:lvlText w:val=""/>
+      <w:lvlJc w:val="left"/>
+      <w:pPr>
+        <w:ind w:left="6480" w:hanging="360"/>
+      </w:pPr>
+      <w:rPr>
+        <w:rFonts w:ascii="Wingdings" w:hAnsi="Wingdings" w:hint="default"/>
+      </w:rPr>
+    </w:lvl>
+  </w:abstractNum>
+  <w:abstractNum w:abstractNumId="21" w15:restartNumberingAfterBreak="0">
     <w:nsid w:val="4986523D"/>
     <w:multiLevelType w:val="multilevel"/>
     <w:tmpl w:val="0409001D"/>
@@ -2250,7 +4272,120 @@
       </w:pPr>
     </w:lvl>
   </w:abstractNum>
-  <w:abstractNum w:abstractNumId="20" w15:restartNumberingAfterBreak="0">
+  <w:abstractNum w:abstractNumId="22" w15:restartNumberingAfterBreak="0">
+    <w:nsid w:val="51BC5993"/>
+    <w:multiLevelType w:val="hybridMultilevel"/>
+    <w:tmpl w:val="5AC4A372"/>
+    <w:lvl w:ilvl="0" w:tplc="04160001">
+      <w:start w:val="1"/>
+      <w:numFmt w:val="bullet"/>
+      <w:lvlText w:val=""/>
+      <w:lvlJc w:val="left"/>
+      <w:pPr>
+        <w:ind w:left="720" w:hanging="360"/>
+      </w:pPr>
+      <w:rPr>
+        <w:rFonts w:ascii="Symbol" w:hAnsi="Symbol" w:hint="default"/>
+      </w:rPr>
+    </w:lvl>
+    <w:lvl w:ilvl="1" w:tplc="04160003" w:tentative="1">
+      <w:start w:val="1"/>
+      <w:numFmt w:val="bullet"/>
+      <w:lvlText w:val="o"/>
+      <w:lvlJc w:val="left"/>
+      <w:pPr>
+        <w:ind w:left="1440" w:hanging="360"/>
+      </w:pPr>
+      <w:rPr>
+        <w:rFonts w:ascii="Courier New" w:hAnsi="Courier New" w:cs="Courier New" w:hint="default"/>
+      </w:rPr>
+    </w:lvl>
+    <w:lvl w:ilvl="2" w:tplc="04160005" w:tentative="1">
+      <w:start w:val="1"/>
+      <w:numFmt w:val="bullet"/>
+      <w:lvlText w:val=""/>
+      <w:lvlJc w:val="left"/>
+      <w:pPr>
+        <w:ind w:left="2160" w:hanging="360"/>
+      </w:pPr>
+      <w:rPr>
+        <w:rFonts w:ascii="Wingdings" w:hAnsi="Wingdings" w:hint="default"/>
+      </w:rPr>
+    </w:lvl>
+    <w:lvl w:ilvl="3" w:tplc="04160001" w:tentative="1">
+      <w:start w:val="1"/>
+      <w:numFmt w:val="bullet"/>
+      <w:lvlText w:val=""/>
+      <w:lvlJc w:val="left"/>
+      <w:pPr>
+        <w:ind w:left="2880" w:hanging="360"/>
+      </w:pPr>
+      <w:rPr>
+        <w:rFonts w:ascii="Symbol" w:hAnsi="Symbol" w:hint="default"/>
+      </w:rPr>
+    </w:lvl>
+    <w:lvl w:ilvl="4" w:tplc="04160003" w:tentative="1">
+      <w:start w:val="1"/>
+      <w:numFmt w:val="bullet"/>
+      <w:lvlText w:val="o"/>
+      <w:lvlJc w:val="left"/>
+      <w:pPr>
+        <w:ind w:left="3600" w:hanging="360"/>
+      </w:pPr>
+      <w:rPr>
+        <w:rFonts w:ascii="Courier New" w:hAnsi="Courier New" w:cs="Courier New" w:hint="default"/>
+      </w:rPr>
+    </w:lvl>
+    <w:lvl w:ilvl="5" w:tplc="04160005" w:tentative="1">
+      <w:start w:val="1"/>
+      <w:numFmt w:val="bullet"/>
+      <w:lvlText w:val=""/>
+      <w:lvlJc w:val="left"/>
+      <w:pPr>
+        <w:ind w:left="4320" w:hanging="360"/>
+      </w:pPr>
+      <w:rPr>
+        <w:rFonts w:ascii="Wingdings" w:hAnsi="Wingdings" w:hint="default"/>
+      </w:rPr>
+    </w:lvl>
+    <w:lvl w:ilvl="6" w:tplc="04160001" w:tentative="1">
+      <w:start w:val="1"/>
+      <w:numFmt w:val="bullet"/>
+      <w:lvlText w:val=""/>
+      <w:lvlJc w:val="left"/>
+      <w:pPr>
+        <w:ind w:left="5040" w:hanging="360"/>
+      </w:pPr>
+      <w:rPr>
+        <w:rFonts w:ascii="Symbol" w:hAnsi="Symbol" w:hint="default"/>
+      </w:rPr>
+    </w:lvl>
+    <w:lvl w:ilvl="7" w:tplc="04160003" w:tentative="1">
+      <w:start w:val="1"/>
+      <w:numFmt w:val="bullet"/>
+      <w:lvlText w:val="o"/>
+      <w:lvlJc w:val="left"/>
+      <w:pPr>
+        <w:ind w:left="5760" w:hanging="360"/>
+      </w:pPr>
+      <w:rPr>
+        <w:rFonts w:ascii="Courier New" w:hAnsi="Courier New" w:cs="Courier New" w:hint="default"/>
+      </w:rPr>
+    </w:lvl>
+    <w:lvl w:ilvl="8" w:tplc="04160005" w:tentative="1">
+      <w:start w:val="1"/>
+      <w:numFmt w:val="bullet"/>
+      <w:lvlText w:val=""/>
+      <w:lvlJc w:val="left"/>
+      <w:pPr>
+        <w:ind w:left="6480" w:hanging="360"/>
+      </w:pPr>
+      <w:rPr>
+        <w:rFonts w:ascii="Wingdings" w:hAnsi="Wingdings" w:hint="default"/>
+      </w:rPr>
+    </w:lvl>
+  </w:abstractNum>
+  <w:abstractNum w:abstractNumId="23" w15:restartNumberingAfterBreak="0">
     <w:nsid w:val="712A1F6D"/>
     <w:multiLevelType w:val="hybridMultilevel"/>
     <w:tmpl w:val="A9D024B2"/>
@@ -2364,10 +4499,10 @@
     </w:lvl>
   </w:abstractNum>
   <w:num w:numId="1">
-    <w:abstractNumId w:val="15"/>
+    <w:abstractNumId w:val="16"/>
   </w:num>
   <w:num w:numId="2">
-    <w:abstractNumId w:val="15"/>
+    <w:abstractNumId w:val="16"/>
     <w:lvlOverride w:ilvl="0">
       <w:startOverride w:val="1"/>
     </w:lvlOverride>
@@ -2397,46 +4532,46 @@
     </w:lvlOverride>
   </w:num>
   <w:num w:numId="3">
-    <w:abstractNumId w:val="15"/>
+    <w:abstractNumId w:val="16"/>
   </w:num>
   <w:num w:numId="4">
-    <w:abstractNumId w:val="15"/>
+    <w:abstractNumId w:val="16"/>
   </w:num>
   <w:num w:numId="5">
-    <w:abstractNumId w:val="15"/>
+    <w:abstractNumId w:val="16"/>
   </w:num>
   <w:num w:numId="6">
-    <w:abstractNumId w:val="15"/>
+    <w:abstractNumId w:val="16"/>
   </w:num>
   <w:num w:numId="7">
-    <w:abstractNumId w:val="15"/>
+    <w:abstractNumId w:val="16"/>
   </w:num>
   <w:num w:numId="8">
-    <w:abstractNumId w:val="15"/>
+    <w:abstractNumId w:val="16"/>
   </w:num>
   <w:num w:numId="9">
-    <w:abstractNumId w:val="15"/>
+    <w:abstractNumId w:val="16"/>
   </w:num>
   <w:num w:numId="10">
-    <w:abstractNumId w:val="15"/>
+    <w:abstractNumId w:val="16"/>
   </w:num>
   <w:num w:numId="11">
-    <w:abstractNumId w:val="15"/>
+    <w:abstractNumId w:val="16"/>
   </w:num>
   <w:num w:numId="12">
-    <w:abstractNumId w:val="15"/>
+    <w:abstractNumId w:val="16"/>
   </w:num>
   <w:num w:numId="13">
-    <w:abstractNumId w:val="10"/>
+    <w:abstractNumId w:val="11"/>
   </w:num>
   <w:num w:numId="14">
-    <w:abstractNumId w:val="19"/>
+    <w:abstractNumId w:val="21"/>
   </w:num>
   <w:num w:numId="15">
-    <w:abstractNumId w:val="11"/>
+    <w:abstractNumId w:val="12"/>
   </w:num>
   <w:num w:numId="16">
-    <w:abstractNumId w:val="13"/>
+    <w:abstractNumId w:val="14"/>
   </w:num>
   <w:num w:numId="17">
     <w:abstractNumId w:val="9"/>
@@ -2469,22 +4604,31 @@
     <w:abstractNumId w:val="0"/>
   </w:num>
   <w:num w:numId="27">
-    <w:abstractNumId w:val="14"/>
+    <w:abstractNumId w:val="15"/>
   </w:num>
   <w:num w:numId="28">
-    <w:abstractNumId w:val="16"/>
+    <w:abstractNumId w:val="17"/>
   </w:num>
   <w:num w:numId="29">
+    <w:abstractNumId w:val="19"/>
+  </w:num>
+  <w:num w:numId="30">
+    <w:abstractNumId w:val="13"/>
+  </w:num>
+  <w:num w:numId="31">
+    <w:abstractNumId w:val="23"/>
+  </w:num>
+  <w:num w:numId="32">
     <w:abstractNumId w:val="18"/>
   </w:num>
-  <w:num w:numId="30">
-    <w:abstractNumId w:val="12"/>
+  <w:num w:numId="33">
+    <w:abstractNumId w:val="10"/>
   </w:num>
-  <w:num w:numId="31">
+  <w:num w:numId="34">
+    <w:abstractNumId w:val="22"/>
+  </w:num>
+  <w:num w:numId="35">
     <w:abstractNumId w:val="20"/>
-  </w:num>
-  <w:num w:numId="32">
-    <w:abstractNumId w:val="17"/>
   </w:num>
 </w:numbering>
 </file>
@@ -2943,7 +5087,6 @@
     <w:next w:val="Normal"/>
     <w:link w:val="Heading3Char"/>
     <w:uiPriority w:val="9"/>
-    <w:semiHidden/>
     <w:unhideWhenUsed/>
     <w:qFormat/>
     <w:rsid w:val="00FD262C"/>
@@ -3204,7 +5347,6 @@
     <w:basedOn w:val="DefaultParagraphFont"/>
     <w:link w:val="Heading3"/>
     <w:uiPriority w:val="9"/>
-    <w:semiHidden/>
     <w:rsid w:val="00FD262C"/>
     <w:rPr>
       <w:rFonts w:asciiTheme="majorHAnsi" w:eastAsiaTheme="majorEastAsia" w:hAnsiTheme="majorHAnsi" w:cstheme="majorBidi"/>
@@ -3882,583 +6024,6 @@
 </w:styles>
 </file>
 
-<file path=word/glossary/document.xml><?xml version="1.0" encoding="utf-8"?>
-<w:glossaryDocument xmlns:wpc="http://schemas.microsoft.com/office/word/2010/wordprocessingCanvas" xmlns:cx="http://schemas.microsoft.com/office/drawing/2014/chartex" xmlns:cx1="http://schemas.microsoft.com/office/drawing/2015/9/8/chartex" xmlns:mc="http://schemas.openxmlformats.org/markup-compatibility/2006" xmlns:o="urn:schemas-microsoft-com:office:office" xmlns:r="http://schemas.openxmlformats.org/officeDocument/2006/relationships" xmlns:m="http://schemas.openxmlformats.org/officeDocument/2006/math" xmlns:v="urn:schemas-microsoft-com:vml" xmlns:wp14="http://schemas.microsoft.com/office/word/2010/wordprocessingDrawing" xmlns:wp="http://schemas.openxmlformats.org/drawingml/2006/wordprocessingDrawing" xmlns:w10="urn:schemas-microsoft-com:office:word" xmlns:w="http://schemas.openxmlformats.org/wordprocessingml/2006/main" xmlns:w14="http://schemas.microsoft.com/office/word/2010/wordml" xmlns:w15="http://schemas.microsoft.com/office/word/2012/wordml" xmlns:w16se="http://schemas.microsoft.com/office/word/2015/wordml/symex" xmlns:wpg="http://schemas.microsoft.com/office/word/2010/wordprocessingGroup" xmlns:wpi="http://schemas.microsoft.com/office/word/2010/wordprocessingInk" xmlns:wne="http://schemas.microsoft.com/office/word/2006/wordml" xmlns:wps="http://schemas.microsoft.com/office/word/2010/wordprocessingShape" mc:Ignorable="w14 w15 w16se wp14"/>
-</file>
-
-<file path=word/glossary/fontTable.xml><?xml version="1.0" encoding="utf-8"?>
-<w:fonts xmlns:mc="http://schemas.openxmlformats.org/markup-compatibility/2006" xmlns:r="http://schemas.openxmlformats.org/officeDocument/2006/relationships" xmlns:w="http://schemas.openxmlformats.org/wordprocessingml/2006/main" xmlns:w14="http://schemas.microsoft.com/office/word/2010/wordml" xmlns:w15="http://schemas.microsoft.com/office/word/2012/wordml" xmlns:w16se="http://schemas.microsoft.com/office/word/2015/wordml/symex" mc:Ignorable="w14 w15 w16se">
-  <w:font w:name="Symbol">
-    <w:panose1 w:val="05050102010706020507"/>
-    <w:charset w:val="02"/>
-    <w:family w:val="roman"/>
-    <w:pitch w:val="variable"/>
-    <w:sig w:usb0="00000000" w:usb1="10000000" w:usb2="00000000" w:usb3="00000000" w:csb0="80000000" w:csb1="00000000"/>
-  </w:font>
-  <w:font w:name="Times New Roman">
-    <w:panose1 w:val="02020603050405020304"/>
-    <w:charset w:val="00"/>
-    <w:family w:val="roman"/>
-    <w:pitch w:val="variable"/>
-    <w:sig w:usb0="E0002EFF" w:usb1="C000785B" w:usb2="00000009" w:usb3="00000000" w:csb0="000001FF" w:csb1="00000000"/>
-  </w:font>
-  <w:font w:name="Courier New">
-    <w:panose1 w:val="02070309020205020404"/>
-    <w:charset w:val="00"/>
-    <w:family w:val="modern"/>
-    <w:pitch w:val="fixed"/>
-    <w:sig w:usb0="E0002EFF" w:usb1="C0007843" w:usb2="00000009" w:usb3="00000000" w:csb0="000001FF" w:csb1="00000000"/>
-  </w:font>
-  <w:font w:name="Wingdings">
-    <w:panose1 w:val="05000000000000000000"/>
-    <w:charset w:val="02"/>
-    <w:family w:val="auto"/>
-    <w:pitch w:val="variable"/>
-    <w:sig w:usb0="00000000" w:usb1="10000000" w:usb2="00000000" w:usb3="00000000" w:csb0="80000000" w:csb1="00000000"/>
-  </w:font>
-  <w:font w:name="Calibri">
-    <w:panose1 w:val="020F0502020204030204"/>
-    <w:charset w:val="00"/>
-    <w:family w:val="swiss"/>
-    <w:pitch w:val="variable"/>
-    <w:sig w:usb0="E0002AFF" w:usb1="C000247B" w:usb2="00000009" w:usb3="00000000" w:csb0="000001FF" w:csb1="00000000"/>
-  </w:font>
-  <w:font w:name="SimSun">
-    <w:altName w:val="宋体"/>
-    <w:panose1 w:val="02010600030101010101"/>
-    <w:charset w:val="86"/>
-    <w:family w:val="auto"/>
-    <w:pitch w:val="variable"/>
-    <w:sig w:usb0="00000003" w:usb1="288F0000" w:usb2="00000016" w:usb3="00000000" w:csb0="00040001" w:csb1="00000000"/>
-  </w:font>
-  <w:font w:name="Arial">
-    <w:panose1 w:val="020B0604020202020204"/>
-    <w:charset w:val="00"/>
-    <w:family w:val="swiss"/>
-    <w:pitch w:val="variable"/>
-    <w:sig w:usb0="E0002EFF" w:usb1="C0007843" w:usb2="00000009" w:usb3="00000000" w:csb0="000001FF" w:csb1="00000000"/>
-  </w:font>
-  <w:font w:name="Calibri Light">
-    <w:panose1 w:val="020F0302020204030204"/>
-    <w:charset w:val="00"/>
-    <w:family w:val="swiss"/>
-    <w:pitch w:val="variable"/>
-    <w:sig w:usb0="E0002AFF" w:usb1="C000247B" w:usb2="00000009" w:usb3="00000000" w:csb0="000001FF" w:csb1="00000000"/>
-  </w:font>
-  <w:font w:name="Segoe UI">
-    <w:panose1 w:val="020B0502040204020203"/>
-    <w:charset w:val="00"/>
-    <w:family w:val="swiss"/>
-    <w:pitch w:val="variable"/>
-    <w:sig w:usb0="E4002EFF" w:usb1="C000E47F" w:usb2="00000009" w:usb3="00000000" w:csb0="000001FF" w:csb1="00000000"/>
-  </w:font>
-  <w:font w:name="Consolas">
-    <w:panose1 w:val="020B0609020204030204"/>
-    <w:charset w:val="00"/>
-    <w:family w:val="modern"/>
-    <w:pitch w:val="fixed"/>
-    <w:sig w:usb0="E00006FF" w:usb1="0000FCFF" w:usb2="00000001" w:usb3="00000000" w:csb0="0000019F" w:csb1="00000000"/>
-  </w:font>
-  <w:font w:name="Yu Mincho">
-    <w:altName w:val="游明朝"/>
-    <w:panose1 w:val="00000000000000000000"/>
-    <w:charset w:val="80"/>
-    <w:family w:val="roman"/>
-    <w:notTrueType/>
-    <w:pitch w:val="default"/>
-  </w:font>
-  <w:font w:name="Yu Gothic Light">
-    <w:altName w:val="游ゴシック Light"/>
-    <w:panose1 w:val="020B0300000000000000"/>
-    <w:charset w:val="80"/>
-    <w:family w:val="swiss"/>
-    <w:pitch w:val="variable"/>
-    <w:sig w:usb0="E00002FF" w:usb1="2AC7FDFF" w:usb2="00000016" w:usb3="00000000" w:csb0="0002009F" w:csb1="00000000"/>
-  </w:font>
-</w:fonts>
-</file>
-
-<file path=word/glossary/settings.xml><?xml version="1.0" encoding="utf-8"?>
-<w:settings xmlns:mc="http://schemas.openxmlformats.org/markup-compatibility/2006" xmlns:o="urn:schemas-microsoft-com:office:office" xmlns:r="http://schemas.openxmlformats.org/officeDocument/2006/relationships" xmlns:m="http://schemas.openxmlformats.org/officeDocument/2006/math" xmlns:v="urn:schemas-microsoft-com:vml" xmlns:w10="urn:schemas-microsoft-com:office:word" xmlns:w="http://schemas.openxmlformats.org/wordprocessingml/2006/main" xmlns:w14="http://schemas.microsoft.com/office/word/2010/wordml" xmlns:w15="http://schemas.microsoft.com/office/word/2012/wordml" xmlns:w16se="http://schemas.microsoft.com/office/word/2015/wordml/symex" xmlns:sl="http://schemas.openxmlformats.org/schemaLibrary/2006/main" mc:Ignorable="w14 w15 w16se">
-  <w:view w:val="normal"/>
-  <w:defaultTabStop w:val="708"/>
-  <w:hyphenationZone w:val="425"/>
-  <w:characterSpacingControl w:val="doNotCompress"/>
-  <w:compat>
-    <w:useFELayout/>
-    <w:compatSetting w:name="compatibilityMode" w:uri="http://schemas.microsoft.com/office/word" w:val="15"/>
-    <w:compatSetting w:name="overrideTableStyleFontSizeAndJustification" w:uri="http://schemas.microsoft.com/office/word" w:val="1"/>
-    <w:compatSetting w:name="enableOpenTypeFeatures" w:uri="http://schemas.microsoft.com/office/word" w:val="1"/>
-    <w:compatSetting w:name="doNotFlipMirrorIndents" w:uri="http://schemas.microsoft.com/office/word" w:val="1"/>
-    <w:compatSetting w:name="differentiateMultirowTableHeaders" w:uri="http://schemas.microsoft.com/office/word" w:val="1"/>
-  </w:compat>
-  <w:rsids>
-    <w:rsidRoot w:val="001E4277"/>
-    <w:rsid w:val="001E4277"/>
-    <w:rsid w:val="002E4981"/>
-    <w:rsid w:val="007842AB"/>
-  </w:rsids>
-  <m:mathPr>
-    <m:mathFont m:val="Cambria Math"/>
-    <m:brkBin m:val="before"/>
-    <m:brkBinSub m:val="--"/>
-    <m:smallFrac m:val="0"/>
-    <m:dispDef/>
-    <m:lMargin m:val="0"/>
-    <m:rMargin m:val="0"/>
-    <m:defJc m:val="centerGroup"/>
-    <m:wrapIndent m:val="1440"/>
-    <m:intLim m:val="subSup"/>
-    <m:naryLim m:val="undOvr"/>
-  </m:mathPr>
-  <w:themeFontLang w:val="pt-BR" w:eastAsia="ja-JP"/>
-  <w:clrSchemeMapping w:bg1="light1" w:t1="dark1" w:bg2="light2" w:t2="dark2" w:accent1="accent1" w:accent2="accent2" w:accent3="accent3" w:accent4="accent4" w:accent5="accent5" w:accent6="accent6" w:hyperlink="hyperlink" w:followedHyperlink="followedHyperlink"/>
-  <w:decimalSymbol w:val=","/>
-  <w:listSeparator w:val=";"/>
-  <w15:chartTrackingRefBased/>
-</w:settings>
-</file>
-
-<file path=word/glossary/styles.xml><?xml version="1.0" encoding="utf-8"?>
-<w:styles xmlns:mc="http://schemas.openxmlformats.org/markup-compatibility/2006" xmlns:r="http://schemas.openxmlformats.org/officeDocument/2006/relationships" xmlns:w="http://schemas.openxmlformats.org/wordprocessingml/2006/main" xmlns:w14="http://schemas.microsoft.com/office/word/2010/wordml" xmlns:w15="http://schemas.microsoft.com/office/word/2012/wordml" xmlns:w16se="http://schemas.microsoft.com/office/word/2015/wordml/symex" mc:Ignorable="w14 w15 w16se">
-  <w:docDefaults>
-    <w:rPrDefault>
-      <w:rPr>
-        <w:rFonts w:asciiTheme="minorHAnsi" w:eastAsiaTheme="minorEastAsia" w:hAnsiTheme="minorHAnsi" w:cstheme="minorBidi"/>
-        <w:sz w:val="22"/>
-        <w:szCs w:val="22"/>
-        <w:lang w:val="pt-BR" w:eastAsia="ja-JP" w:bidi="ar-SA"/>
-      </w:rPr>
-    </w:rPrDefault>
-    <w:pPrDefault>
-      <w:pPr>
-        <w:spacing w:after="160" w:line="259" w:lineRule="auto"/>
-      </w:pPr>
-    </w:pPrDefault>
-  </w:docDefaults>
-  <w:latentStyles w:defLockedState="0" w:defUIPriority="99" w:defSemiHidden="0" w:defUnhideWhenUsed="0" w:defQFormat="0" w:count="371">
-    <w:lsdException w:name="Normal" w:uiPriority="0" w:qFormat="1"/>
-    <w:lsdException w:name="heading 1" w:uiPriority="9" w:qFormat="1"/>
-    <w:lsdException w:name="heading 2" w:semiHidden="1" w:uiPriority="9" w:unhideWhenUsed="1" w:qFormat="1"/>
-    <w:lsdException w:name="heading 3" w:semiHidden="1" w:uiPriority="9" w:unhideWhenUsed="1" w:qFormat="1"/>
-    <w:lsdException w:name="heading 4" w:semiHidden="1" w:uiPriority="9" w:unhideWhenUsed="1" w:qFormat="1"/>
-    <w:lsdException w:name="heading 5" w:semiHidden="1" w:uiPriority="9" w:unhideWhenUsed="1" w:qFormat="1"/>
-    <w:lsdException w:name="heading 6" w:semiHidden="1" w:uiPriority="9" w:unhideWhenUsed="1" w:qFormat="1"/>
-    <w:lsdException w:name="heading 7" w:semiHidden="1" w:uiPriority="9" w:unhideWhenUsed="1" w:qFormat="1"/>
-    <w:lsdException w:name="heading 8" w:semiHidden="1" w:uiPriority="9" w:unhideWhenUsed="1" w:qFormat="1"/>
-    <w:lsdException w:name="heading 9" w:semiHidden="1" w:uiPriority="9" w:unhideWhenUsed="1" w:qFormat="1"/>
-    <w:lsdException w:name="index 1" w:semiHidden="1" w:unhideWhenUsed="1"/>
-    <w:lsdException w:name="index 2" w:semiHidden="1" w:unhideWhenUsed="1"/>
-    <w:lsdException w:name="index 3" w:semiHidden="1" w:unhideWhenUsed="1"/>
-    <w:lsdException w:name="index 4" w:semiHidden="1" w:unhideWhenUsed="1"/>
-    <w:lsdException w:name="index 5" w:semiHidden="1" w:unhideWhenUsed="1"/>
-    <w:lsdException w:name="index 6" w:semiHidden="1" w:unhideWhenUsed="1"/>
-    <w:lsdException w:name="index 7" w:semiHidden="1" w:unhideWhenUsed="1"/>
-    <w:lsdException w:name="index 8" w:semiHidden="1" w:unhideWhenUsed="1"/>
-    <w:lsdException w:name="index 9" w:semiHidden="1" w:unhideWhenUsed="1"/>
-    <w:lsdException w:name="toc 1" w:semiHidden="1" w:uiPriority="39" w:unhideWhenUsed="1"/>
-    <w:lsdException w:name="toc 2" w:semiHidden="1" w:uiPriority="39" w:unhideWhenUsed="1"/>
-    <w:lsdException w:name="toc 3" w:semiHidden="1" w:uiPriority="39" w:unhideWhenUsed="1"/>
-    <w:lsdException w:name="toc 4" w:semiHidden="1" w:uiPriority="39" w:unhideWhenUsed="1"/>
-    <w:lsdException w:name="toc 5" w:semiHidden="1" w:uiPriority="39" w:unhideWhenUsed="1"/>
-    <w:lsdException w:name="toc 6" w:semiHidden="1" w:uiPriority="39" w:unhideWhenUsed="1"/>
-    <w:lsdException w:name="toc 7" w:semiHidden="1" w:uiPriority="39" w:unhideWhenUsed="1"/>
-    <w:lsdException w:name="toc 8" w:semiHidden="1" w:uiPriority="39" w:unhideWhenUsed="1"/>
-    <w:lsdException w:name="toc 9" w:semiHidden="1" w:uiPriority="39" w:unhideWhenUsed="1"/>
-    <w:lsdException w:name="Normal Indent" w:semiHidden="1" w:unhideWhenUsed="1"/>
-    <w:lsdException w:name="footnote text" w:semiHidden="1" w:unhideWhenUsed="1"/>
-    <w:lsdException w:name="annotation text" w:semiHidden="1" w:unhideWhenUsed="1"/>
-    <w:lsdException w:name="header" w:semiHidden="1" w:unhideWhenUsed="1"/>
-    <w:lsdException w:name="footer" w:semiHidden="1" w:unhideWhenUsed="1"/>
-    <w:lsdException w:name="index heading" w:semiHidden="1" w:unhideWhenUsed="1"/>
-    <w:lsdException w:name="caption" w:semiHidden="1" w:uiPriority="35" w:unhideWhenUsed="1" w:qFormat="1"/>
-    <w:lsdException w:name="table of figures" w:semiHidden="1" w:unhideWhenUsed="1"/>
-    <w:lsdException w:name="envelope address" w:semiHidden="1" w:unhideWhenUsed="1"/>
-    <w:lsdException w:name="envelope return" w:semiHidden="1" w:unhideWhenUsed="1"/>
-    <w:lsdException w:name="footnote reference" w:semiHidden="1" w:unhideWhenUsed="1"/>
-    <w:lsdException w:name="annotation reference" w:semiHidden="1" w:unhideWhenUsed="1"/>
-    <w:lsdException w:name="line number" w:semiHidden="1" w:unhideWhenUsed="1"/>
-    <w:lsdException w:name="page number" w:semiHidden="1" w:unhideWhenUsed="1"/>
-    <w:lsdException w:name="endnote reference" w:semiHidden="1" w:unhideWhenUsed="1"/>
-    <w:lsdException w:name="endnote text" w:semiHidden="1" w:unhideWhenUsed="1"/>
-    <w:lsdException w:name="table of authorities" w:semiHidden="1" w:unhideWhenUsed="1"/>
-    <w:lsdException w:name="macro" w:semiHidden="1" w:unhideWhenUsed="1"/>
-    <w:lsdException w:name="toa heading" w:semiHidden="1" w:unhideWhenUsed="1"/>
-    <w:lsdException w:name="List" w:semiHidden="1" w:unhideWhenUsed="1"/>
-    <w:lsdException w:name="List Bullet" w:semiHidden="1" w:unhideWhenUsed="1"/>
-    <w:lsdException w:name="List Number" w:semiHidden="1" w:unhideWhenUsed="1"/>
-    <w:lsdException w:name="List 2" w:semiHidden="1" w:unhideWhenUsed="1"/>
-    <w:lsdException w:name="List 3" w:semiHidden="1" w:unhideWhenUsed="1"/>
-    <w:lsdException w:name="List 4" w:semiHidden="1" w:unhideWhenUsed="1"/>
-    <w:lsdException w:name="List 5" w:semiHidden="1" w:unhideWhenUsed="1"/>
-    <w:lsdException w:name="List Bullet 2" w:semiHidden="1" w:unhideWhenUsed="1"/>
-    <w:lsdException w:name="List Bullet 3" w:semiHidden="1" w:unhideWhenUsed="1"/>
-    <w:lsdException w:name="List Bullet 4" w:semiHidden="1" w:unhideWhenUsed="1"/>
-    <w:lsdException w:name="List Bullet 5" w:semiHidden="1" w:unhideWhenUsed="1"/>
-    <w:lsdException w:name="List Number 2" w:semiHidden="1" w:unhideWhenUsed="1"/>
-    <w:lsdException w:name="List Number 3" w:semiHidden="1" w:unhideWhenUsed="1"/>
-    <w:lsdException w:name="List Number 4" w:semiHidden="1" w:unhideWhenUsed="1"/>
-    <w:lsdException w:name="List Number 5" w:semiHidden="1" w:unhideWhenUsed="1"/>
-    <w:lsdException w:name="Title" w:uiPriority="10" w:qFormat="1"/>
-    <w:lsdException w:name="Closing" w:semiHidden="1" w:unhideWhenUsed="1"/>
-    <w:lsdException w:name="Signature" w:semiHidden="1" w:unhideWhenUsed="1"/>
-    <w:lsdException w:name="Default Paragraph Font" w:semiHidden="1" w:uiPriority="1" w:unhideWhenUsed="1"/>
-    <w:lsdException w:name="Body Text" w:semiHidden="1" w:unhideWhenUsed="1"/>
-    <w:lsdException w:name="Body Text Indent" w:semiHidden="1" w:unhideWhenUsed="1"/>
-    <w:lsdException w:name="List Continue" w:semiHidden="1" w:unhideWhenUsed="1"/>
-    <w:lsdException w:name="List Continue 2" w:semiHidden="1" w:unhideWhenUsed="1"/>
-    <w:lsdException w:name="List Continue 3" w:semiHidden="1" w:unhideWhenUsed="1"/>
-    <w:lsdException w:name="List Continue 4" w:semiHidden="1" w:unhideWhenUsed="1"/>
-    <w:lsdException w:name="List Continue 5" w:semiHidden="1" w:unhideWhenUsed="1"/>
-    <w:lsdException w:name="Message Header" w:semiHidden="1" w:unhideWhenUsed="1"/>
-    <w:lsdException w:name="Subtitle" w:uiPriority="11" w:qFormat="1"/>
-    <w:lsdException w:name="Salutation" w:semiHidden="1" w:unhideWhenUsed="1"/>
-    <w:lsdException w:name="Date" w:semiHidden="1" w:unhideWhenUsed="1"/>
-    <w:lsdException w:name="Body Text First Indent" w:semiHidden="1" w:unhideWhenUsed="1"/>
-    <w:lsdException w:name="Body Text First Indent 2" w:semiHidden="1" w:unhideWhenUsed="1"/>
-    <w:lsdException w:name="Note Heading" w:semiHidden="1" w:unhideWhenUsed="1"/>
-    <w:lsdException w:name="Body Text 2" w:semiHidden="1" w:unhideWhenUsed="1"/>
-    <w:lsdException w:name="Body Text 3" w:semiHidden="1" w:unhideWhenUsed="1"/>
-    <w:lsdException w:name="Body Text Indent 2" w:semiHidden="1" w:unhideWhenUsed="1"/>
-    <w:lsdException w:name="Body Text Indent 3" w:semiHidden="1" w:unhideWhenUsed="1"/>
-    <w:lsdException w:name="Block Text" w:semiHidden="1" w:unhideWhenUsed="1"/>
-    <w:lsdException w:name="Hyperlink" w:semiHidden="1" w:unhideWhenUsed="1"/>
-    <w:lsdException w:name="FollowedHyperlink" w:semiHidden="1" w:unhideWhenUsed="1"/>
-    <w:lsdException w:name="Strong" w:uiPriority="22" w:qFormat="1"/>
-    <w:lsdException w:name="Emphasis" w:uiPriority="20" w:qFormat="1"/>
-    <w:lsdException w:name="Document Map" w:semiHidden="1" w:unhideWhenUsed="1"/>
-    <w:lsdException w:name="Plain Text" w:semiHidden="1" w:unhideWhenUsed="1"/>
-    <w:lsdException w:name="E-mail Signature" w:semiHidden="1" w:unhideWhenUsed="1"/>
-    <w:lsdException w:name="HTML Top of Form" w:semiHidden="1" w:unhideWhenUsed="1"/>
-    <w:lsdException w:name="HTML Bottom of Form" w:semiHidden="1" w:unhideWhenUsed="1"/>
-    <w:lsdException w:name="Normal (Web)" w:semiHidden="1" w:unhideWhenUsed="1"/>
-    <w:lsdException w:name="HTML Acronym" w:semiHidden="1" w:unhideWhenUsed="1"/>
-    <w:lsdException w:name="HTML Address" w:semiHidden="1" w:unhideWhenUsed="1"/>
-    <w:lsdException w:name="HTML Cite" w:semiHidden="1" w:unhideWhenUsed="1"/>
-    <w:lsdException w:name="HTML Code" w:semiHidden="1" w:unhideWhenUsed="1"/>
-    <w:lsdException w:name="HTML Definition" w:semiHidden="1" w:unhideWhenUsed="1"/>
-    <w:lsdException w:name="HTML Keyboard" w:semiHidden="1" w:unhideWhenUsed="1"/>
-    <w:lsdException w:name="HTML Preformatted" w:semiHidden="1" w:unhideWhenUsed="1"/>
-    <w:lsdException w:name="HTML Sample" w:semiHidden="1" w:unhideWhenUsed="1"/>
-    <w:lsdException w:name="HTML Typewriter" w:semiHidden="1" w:unhideWhenUsed="1"/>
-    <w:lsdException w:name="HTML Variable" w:semiHidden="1" w:unhideWhenUsed="1"/>
-    <w:lsdException w:name="Normal Table" w:semiHidden="1" w:unhideWhenUsed="1"/>
-    <w:lsdException w:name="annotation subject" w:semiHidden="1" w:unhideWhenUsed="1"/>
-    <w:lsdException w:name="No List" w:semiHidden="1" w:unhideWhenUsed="1"/>
-    <w:lsdException w:name="Outline List 1" w:semiHidden="1" w:unhideWhenUsed="1"/>
-    <w:lsdException w:name="Outline List 2" w:semiHidden="1" w:unhideWhenUsed="1"/>
-    <w:lsdException w:name="Outline List 3" w:semiHidden="1" w:unhideWhenUsed="1"/>
-    <w:lsdException w:name="Table Simple 1" w:semiHidden="1" w:unhideWhenUsed="1"/>
-    <w:lsdException w:name="Table Simple 2" w:semiHidden="1" w:unhideWhenUsed="1"/>
-    <w:lsdException w:name="Table Simple 3" w:semiHidden="1" w:unhideWhenUsed="1"/>
-    <w:lsdException w:name="Table Classic 1" w:semiHidden="1" w:unhideWhenUsed="1"/>
-    <w:lsdException w:name="Table Classic 2" w:semiHidden="1" w:unhideWhenUsed="1"/>
-    <w:lsdException w:name="Table Classic 3" w:semiHidden="1" w:unhideWhenUsed="1"/>
-    <w:lsdException w:name="Table Classic 4" w:semiHidden="1" w:unhideWhenUsed="1"/>
-    <w:lsdException w:name="Table Colorful 1" w:semiHidden="1" w:unhideWhenUsed="1"/>
-    <w:lsdException w:name="Table Colorful 2" w:semiHidden="1" w:unhideWhenUsed="1"/>
-    <w:lsdException w:name="Table Colorful 3" w:semiHidden="1" w:unhideWhenUsed="1"/>
-    <w:lsdException w:name="Table Columns 1" w:semiHidden="1" w:unhideWhenUsed="1"/>
-    <w:lsdException w:name="Table Columns 2" w:semiHidden="1" w:unhideWhenUsed="1"/>
-    <w:lsdException w:name="Table Columns 3" w:semiHidden="1" w:unhideWhenUsed="1"/>
-    <w:lsdException w:name="Table Columns 4" w:semiHidden="1" w:unhideWhenUsed="1"/>
-    <w:lsdException w:name="Table Columns 5" w:semiHidden="1" w:unhideWhenUsed="1"/>
-    <w:lsdException w:name="Table Grid 1" w:semiHidden="1" w:unhideWhenUsed="1"/>
-    <w:lsdException w:name="Table Grid 2" w:semiHidden="1" w:unhideWhenUsed="1"/>
-    <w:lsdException w:name="Table Grid 3" w:semiHidden="1" w:unhideWhenUsed="1"/>
-    <w:lsdException w:name="Table Grid 4" w:semiHidden="1" w:unhideWhenUsed="1"/>
-    <w:lsdException w:name="Table Grid 5" w:semiHidden="1" w:unhideWhenUsed="1"/>
-    <w:lsdException w:name="Table Grid 6" w:semiHidden="1" w:unhideWhenUsed="1"/>
-    <w:lsdException w:name="Table Grid 7" w:semiHidden="1" w:unhideWhenUsed="1"/>
-    <w:lsdException w:name="Table Grid 8" w:semiHidden="1" w:unhideWhenUsed="1"/>
-    <w:lsdException w:name="Table List 1" w:semiHidden="1" w:unhideWhenUsed="1"/>
-    <w:lsdException w:name="Table List 2" w:semiHidden="1" w:unhideWhenUsed="1"/>
-    <w:lsdException w:name="Table List 3" w:semiHidden="1" w:unhideWhenUsed="1"/>
-    <w:lsdException w:name="Table List 4" w:semiHidden="1" w:unhideWhenUsed="1"/>
-    <w:lsdException w:name="Table List 5" w:semiHidden="1" w:unhideWhenUsed="1"/>
-    <w:lsdException w:name="Table List 6" w:semiHidden="1" w:unhideWhenUsed="1"/>
-    <w:lsdException w:name="Table List 7" w:semiHidden="1" w:unhideWhenUsed="1"/>
-    <w:lsdException w:name="Table List 8" w:semiHidden="1" w:unhideWhenUsed="1"/>
-    <w:lsdException w:name="Table 3D effects 1" w:semiHidden="1" w:unhideWhenUsed="1"/>
-    <w:lsdException w:name="Table 3D effects 2" w:semiHidden="1" w:unhideWhenUsed="1"/>
-    <w:lsdException w:name="Table 3D effects 3" w:semiHidden="1" w:unhideWhenUsed="1"/>
-    <w:lsdException w:name="Table Contemporary" w:semiHidden="1" w:unhideWhenUsed="1"/>
-    <w:lsdException w:name="Table Elegant" w:semiHidden="1" w:unhideWhenUsed="1"/>
-    <w:lsdException w:name="Table Professional" w:semiHidden="1" w:unhideWhenUsed="1"/>
-    <w:lsdException w:name="Table Subtle 1" w:semiHidden="1" w:unhideWhenUsed="1"/>
-    <w:lsdException w:name="Table Subtle 2" w:semiHidden="1" w:unhideWhenUsed="1"/>
-    <w:lsdException w:name="Table Web 1" w:semiHidden="1" w:unhideWhenUsed="1"/>
-    <w:lsdException w:name="Table Web 2" w:semiHidden="1" w:unhideWhenUsed="1"/>
-    <w:lsdException w:name="Table Web 3" w:semiHidden="1" w:unhideWhenUsed="1"/>
-    <w:lsdException w:name="Balloon Text" w:semiHidden="1" w:unhideWhenUsed="1"/>
-    <w:lsdException w:name="Table Grid" w:uiPriority="39"/>
-    <w:lsdException w:name="Table Theme" w:semiHidden="1" w:unhideWhenUsed="1"/>
-    <w:lsdException w:name="Placeholder Text" w:semiHidden="1"/>
-    <w:lsdException w:name="No Spacing" w:uiPriority="1" w:qFormat="1"/>
-    <w:lsdException w:name="Light Shading" w:uiPriority="60"/>
-    <w:lsdException w:name="Light List" w:uiPriority="61"/>
-    <w:lsdException w:name="Light Grid" w:uiPriority="62"/>
-    <w:lsdException w:name="Medium Shading 1" w:uiPriority="63"/>
-    <w:lsdException w:name="Medium Shading 2" w:uiPriority="64"/>
-    <w:lsdException w:name="Medium List 1" w:uiPriority="65"/>
-    <w:lsdException w:name="Medium List 2" w:uiPriority="66"/>
-    <w:lsdException w:name="Medium Grid 1" w:uiPriority="67"/>
-    <w:lsdException w:name="Medium Grid 2" w:uiPriority="68"/>
-    <w:lsdException w:name="Medium Grid 3" w:uiPriority="69"/>
-    <w:lsdException w:name="Dark List" w:uiPriority="70"/>
-    <w:lsdException w:name="Colorful Shading" w:uiPriority="71"/>
-    <w:lsdException w:name="Colorful List" w:uiPriority="72"/>
-    <w:lsdException w:name="Colorful Grid" w:uiPriority="73"/>
-    <w:lsdException w:name="Light Shading Accent 1" w:uiPriority="60"/>
-    <w:lsdException w:name="Light List Accent 1" w:uiPriority="61"/>
-    <w:lsdException w:name="Light Grid Accent 1" w:uiPriority="62"/>
-    <w:lsdException w:name="Medium Shading 1 Accent 1" w:uiPriority="63"/>
-    <w:lsdException w:name="Medium Shading 2 Accent 1" w:uiPriority="64"/>
-    <w:lsdException w:name="Medium List 1 Accent 1" w:uiPriority="65"/>
-    <w:lsdException w:name="Revision" w:semiHidden="1"/>
-    <w:lsdException w:name="List Paragraph" w:uiPriority="34" w:qFormat="1"/>
-    <w:lsdException w:name="Quote" w:uiPriority="29" w:qFormat="1"/>
-    <w:lsdException w:name="Intense Quote" w:uiPriority="30" w:qFormat="1"/>
-    <w:lsdException w:name="Medium List 2 Accent 1" w:uiPriority="66"/>
-    <w:lsdException w:name="Medium Grid 1 Accent 1" w:uiPriority="67"/>
-    <w:lsdException w:name="Medium Grid 2 Accent 1" w:uiPriority="68"/>
-    <w:lsdException w:name="Medium Grid 3 Accent 1" w:uiPriority="69"/>
-    <w:lsdException w:name="Dark List Accent 1" w:uiPriority="70"/>
-    <w:lsdException w:name="Colorful Shading Accent 1" w:uiPriority="71"/>
-    <w:lsdException w:name="Colorful List Accent 1" w:uiPriority="72"/>
-    <w:lsdException w:name="Colorful Grid Accent 1" w:uiPriority="73"/>
-    <w:lsdException w:name="Light Shading Accent 2" w:uiPriority="60"/>
-    <w:lsdException w:name="Light List Accent 2" w:uiPriority="61"/>
-    <w:lsdException w:name="Light Grid Accent 2" w:uiPriority="62"/>
-    <w:lsdException w:name="Medium Shading 1 Accent 2" w:uiPriority="63"/>
-    <w:lsdException w:name="Medium Shading 2 Accent 2" w:uiPriority="64"/>
-    <w:lsdException w:name="Medium List 1 Accent 2" w:uiPriority="65"/>
-    <w:lsdException w:name="Medium List 2 Accent 2" w:uiPriority="66"/>
-    <w:lsdException w:name="Medium Grid 1 Accent 2" w:uiPriority="67"/>
-    <w:lsdException w:name="Medium Grid 2 Accent 2" w:uiPriority="68"/>
-    <w:lsdException w:name="Medium Grid 3 Accent 2" w:uiPriority="69"/>
-    <w:lsdException w:name="Dark List Accent 2" w:uiPriority="70"/>
-    <w:lsdException w:name="Colorful Shading Accent 2" w:uiPriority="71"/>
-    <w:lsdException w:name="Colorful List Accent 2" w:uiPriority="72"/>
-    <w:lsdException w:name="Colorful Grid Accent 2" w:uiPriority="73"/>
-    <w:lsdException w:name="Light Shading Accent 3" w:uiPriority="60"/>
-    <w:lsdException w:name="Light List Accent 3" w:uiPriority="61"/>
-    <w:lsdException w:name="Light Grid Accent 3" w:uiPriority="62"/>
-    <w:lsdException w:name="Medium Shading 1 Accent 3" w:uiPriority="63"/>
-    <w:lsdException w:name="Medium Shading 2 Accent 3" w:uiPriority="64"/>
-    <w:lsdException w:name="Medium List 1 Accent 3" w:uiPriority="65"/>
-    <w:lsdException w:name="Medium List 2 Accent 3" w:uiPriority="66"/>
-    <w:lsdException w:name="Medium Grid 1 Accent 3" w:uiPriority="67"/>
-    <w:lsdException w:name="Medium Grid 2 Accent 3" w:uiPriority="68"/>
-    <w:lsdException w:name="Medium Grid 3 Accent 3" w:uiPriority="69"/>
-    <w:lsdException w:name="Dark List Accent 3" w:uiPriority="70"/>
-    <w:lsdException w:name="Colorful Shading Accent 3" w:uiPriority="71"/>
-    <w:lsdException w:name="Colorful List Accent 3" w:uiPriority="72"/>
-    <w:lsdException w:name="Colorful Grid Accent 3" w:uiPriority="73"/>
-    <w:lsdException w:name="Light Shading Accent 4" w:uiPriority="60"/>
-    <w:lsdException w:name="Light List Accent 4" w:uiPriority="61"/>
-    <w:lsdException w:name="Light Grid Accent 4" w:uiPriority="62"/>
-    <w:lsdException w:name="Medium Shading 1 Accent 4" w:uiPriority="63"/>
-    <w:lsdException w:name="Medium Shading 2 Accent 4" w:uiPriority="64"/>
-    <w:lsdException w:name="Medium List 1 Accent 4" w:uiPriority="65"/>
-    <w:lsdException w:name="Medium List 2 Accent 4" w:uiPriority="66"/>
-    <w:lsdException w:name="Medium Grid 1 Accent 4" w:uiPriority="67"/>
-    <w:lsdException w:name="Medium Grid 2 Accent 4" w:uiPriority="68"/>
-    <w:lsdException w:name="Medium Grid 3 Accent 4" w:uiPriority="69"/>
-    <w:lsdException w:name="Dark List Accent 4" w:uiPriority="70"/>
-    <w:lsdException w:name="Colorful Shading Accent 4" w:uiPriority="71"/>
-    <w:lsdException w:name="Colorful List Accent 4" w:uiPriority="72"/>
-    <w:lsdException w:name="Colorful Grid Accent 4" w:uiPriority="73"/>
-    <w:lsdException w:name="Light Shading Accent 5" w:uiPriority="60"/>
-    <w:lsdException w:name="Light List Accent 5" w:uiPriority="61"/>
-    <w:lsdException w:name="Light Grid Accent 5" w:uiPriority="62"/>
-    <w:lsdException w:name="Medium Shading 1 Accent 5" w:uiPriority="63"/>
-    <w:lsdException w:name="Medium Shading 2 Accent 5" w:uiPriority="64"/>
-    <w:lsdException w:name="Medium List 1 Accent 5" w:uiPriority="65"/>
-    <w:lsdException w:name="Medium List 2 Accent 5" w:uiPriority="66"/>
-    <w:lsdException w:name="Medium Grid 1 Accent 5" w:uiPriority="67"/>
-    <w:lsdException w:name="Medium Grid 2 Accent 5" w:uiPriority="68"/>
-    <w:lsdException w:name="Medium Grid 3 Accent 5" w:uiPriority="69"/>
-    <w:lsdException w:name="Dark List Accent 5" w:uiPriority="70"/>
-    <w:lsdException w:name="Colorful Shading Accent 5" w:uiPriority="71"/>
-    <w:lsdException w:name="Colorful List Accent 5" w:uiPriority="72"/>
-    <w:lsdException w:name="Colorful Grid Accent 5" w:uiPriority="73"/>
-    <w:lsdException w:name="Light Shading Accent 6" w:uiPriority="60"/>
-    <w:lsdException w:name="Light List Accent 6" w:uiPriority="61"/>
-    <w:lsdException w:name="Light Grid Accent 6" w:uiPriority="62"/>
-    <w:lsdException w:name="Medium Shading 1 Accent 6" w:uiPriority="63"/>
-    <w:lsdException w:name="Medium Shading 2 Accent 6" w:uiPriority="64"/>
-    <w:lsdException w:name="Medium List 1 Accent 6" w:uiPriority="65"/>
-    <w:lsdException w:name="Medium List 2 Accent 6" w:uiPriority="66"/>
-    <w:lsdException w:name="Medium Grid 1 Accent 6" w:uiPriority="67"/>
-    <w:lsdException w:name="Medium Grid 2 Accent 6" w:uiPriority="68"/>
-    <w:lsdException w:name="Medium Grid 3 Accent 6" w:uiPriority="69"/>
-    <w:lsdException w:name="Dark List Accent 6" w:uiPriority="70"/>
-    <w:lsdException w:name="Colorful Shading Accent 6" w:uiPriority="71"/>
-    <w:lsdException w:name="Colorful List Accent 6" w:uiPriority="72"/>
-    <w:lsdException w:name="Colorful Grid Accent 6" w:uiPriority="73"/>
-    <w:lsdException w:name="Subtle Emphasis" w:uiPriority="19" w:qFormat="1"/>
-    <w:lsdException w:name="Intense Emphasis" w:uiPriority="21" w:qFormat="1"/>
-    <w:lsdException w:name="Subtle Reference" w:uiPriority="31" w:qFormat="1"/>
-    <w:lsdException w:name="Intense Reference" w:uiPriority="32" w:qFormat="1"/>
-    <w:lsdException w:name="Book Title" w:uiPriority="33" w:qFormat="1"/>
-    <w:lsdException w:name="Bibliography" w:semiHidden="1" w:uiPriority="37" w:unhideWhenUsed="1"/>
-    <w:lsdException w:name="TOC Heading" w:semiHidden="1" w:uiPriority="39" w:unhideWhenUsed="1" w:qFormat="1"/>
-    <w:lsdException w:name="Plain Table 1" w:uiPriority="41"/>
-    <w:lsdException w:name="Plain Table 2" w:uiPriority="42"/>
-    <w:lsdException w:name="Plain Table 3" w:uiPriority="43"/>
-    <w:lsdException w:name="Plain Table 4" w:uiPriority="44"/>
-    <w:lsdException w:name="Plain Table 5" w:uiPriority="45"/>
-    <w:lsdException w:name="Grid Table Light" w:uiPriority="40"/>
-    <w:lsdException w:name="Grid Table 1 Light" w:uiPriority="46"/>
-    <w:lsdException w:name="Grid Table 2" w:uiPriority="47"/>
-    <w:lsdException w:name="Grid Table 3" w:uiPriority="48"/>
-    <w:lsdException w:name="Grid Table 4" w:uiPriority="49"/>
-    <w:lsdException w:name="Grid Table 5 Dark" w:uiPriority="50"/>
-    <w:lsdException w:name="Grid Table 6 Colorful" w:uiPriority="51"/>
-    <w:lsdException w:name="Grid Table 7 Colorful" w:uiPriority="52"/>
-    <w:lsdException w:name="Grid Table 1 Light Accent 1" w:uiPriority="46"/>
-    <w:lsdException w:name="Grid Table 2 Accent 1" w:uiPriority="47"/>
-    <w:lsdException w:name="Grid Table 3 Accent 1" w:uiPriority="48"/>
-    <w:lsdException w:name="Grid Table 4 Accent 1" w:uiPriority="49"/>
-    <w:lsdException w:name="Grid Table 5 Dark Accent 1" w:uiPriority="50"/>
-    <w:lsdException w:name="Grid Table 6 Colorful Accent 1" w:uiPriority="51"/>
-    <w:lsdException w:name="Grid Table 7 Colorful Accent 1" w:uiPriority="52"/>
-    <w:lsdException w:name="Grid Table 1 Light Accent 2" w:uiPriority="46"/>
-    <w:lsdException w:name="Grid Table 2 Accent 2" w:uiPriority="47"/>
-    <w:lsdException w:name="Grid Table 3 Accent 2" w:uiPriority="48"/>
-    <w:lsdException w:name="Grid Table 4 Accent 2" w:uiPriority="49"/>
-    <w:lsdException w:name="Grid Table 5 Dark Accent 2" w:uiPriority="50"/>
-    <w:lsdException w:name="Grid Table 6 Colorful Accent 2" w:uiPriority="51"/>
-    <w:lsdException w:name="Grid Table 7 Colorful Accent 2" w:uiPriority="52"/>
-    <w:lsdException w:name="Grid Table 1 Light Accent 3" w:uiPriority="46"/>
-    <w:lsdException w:name="Grid Table 2 Accent 3" w:uiPriority="47"/>
-    <w:lsdException w:name="Grid Table 3 Accent 3" w:uiPriority="48"/>
-    <w:lsdException w:name="Grid Table 4 Accent 3" w:uiPriority="49"/>
-    <w:lsdException w:name="Grid Table 5 Dark Accent 3" w:uiPriority="50"/>
-    <w:lsdException w:name="Grid Table 6 Colorful Accent 3" w:uiPriority="51"/>
-    <w:lsdException w:name="Grid Table 7 Colorful Accent 3" w:uiPriority="52"/>
-    <w:lsdException w:name="Grid Table 1 Light Accent 4" w:uiPriority="46"/>
-    <w:lsdException w:name="Grid Table 2 Accent 4" w:uiPriority="47"/>
-    <w:lsdException w:name="Grid Table 3 Accent 4" w:uiPriority="48"/>
-    <w:lsdException w:name="Grid Table 4 Accent 4" w:uiPriority="49"/>
-    <w:lsdException w:name="Grid Table 5 Dark Accent 4" w:uiPriority="50"/>
-    <w:lsdException w:name="Grid Table 6 Colorful Accent 4" w:uiPriority="51"/>
-    <w:lsdException w:name="Grid Table 7 Colorful Accent 4" w:uiPriority="52"/>
-    <w:lsdException w:name="Grid Table 1 Light Accent 5" w:uiPriority="46"/>
-    <w:lsdException w:name="Grid Table 2 Accent 5" w:uiPriority="47"/>
-    <w:lsdException w:name="Grid Table 3 Accent 5" w:uiPriority="48"/>
-    <w:lsdException w:name="Grid Table 4 Accent 5" w:uiPriority="49"/>
-    <w:lsdException w:name="Grid Table 5 Dark Accent 5" w:uiPriority="50"/>
-    <w:lsdException w:name="Grid Table 6 Colorful Accent 5" w:uiPriority="51"/>
-    <w:lsdException w:name="Grid Table 7 Colorful Accent 5" w:uiPriority="52"/>
-    <w:lsdException w:name="Grid Table 1 Light Accent 6" w:uiPriority="46"/>
-    <w:lsdException w:name="Grid Table 2 Accent 6" w:uiPriority="47"/>
-    <w:lsdException w:name="Grid Table 3 Accent 6" w:uiPriority="48"/>
-    <w:lsdException w:name="Grid Table 4 Accent 6" w:uiPriority="49"/>
-    <w:lsdException w:name="Grid Table 5 Dark Accent 6" w:uiPriority="50"/>
-    <w:lsdException w:name="Grid Table 6 Colorful Accent 6" w:uiPriority="51"/>
-    <w:lsdException w:name="Grid Table 7 Colorful Accent 6" w:uiPriority="52"/>
-    <w:lsdException w:name="List Table 1 Light" w:uiPriority="46"/>
-    <w:lsdException w:name="List Table 2" w:uiPriority="47"/>
-    <w:lsdException w:name="List Table 3" w:uiPriority="48"/>
-    <w:lsdException w:name="List Table 4" w:uiPriority="49"/>
-    <w:lsdException w:name="List Table 5 Dark" w:uiPriority="50"/>
-    <w:lsdException w:name="List Table 6 Colorful" w:uiPriority="51"/>
-    <w:lsdException w:name="List Table 7 Colorful" w:uiPriority="52"/>
-    <w:lsdException w:name="List Table 1 Light Accent 1" w:uiPriority="46"/>
-    <w:lsdException w:name="List Table 2 Accent 1" w:uiPriority="47"/>
-    <w:lsdException w:name="List Table 3 Accent 1" w:uiPriority="48"/>
-    <w:lsdException w:name="List Table 4 Accent 1" w:uiPriority="49"/>
-    <w:lsdException w:name="List Table 5 Dark Accent 1" w:uiPriority="50"/>
-    <w:lsdException w:name="List Table 6 Colorful Accent 1" w:uiPriority="51"/>
-    <w:lsdException w:name="List Table 7 Colorful Accent 1" w:uiPriority="52"/>
-    <w:lsdException w:name="List Table 1 Light Accent 2" w:uiPriority="46"/>
-    <w:lsdException w:name="List Table 2 Accent 2" w:uiPriority="47"/>
-    <w:lsdException w:name="List Table 3 Accent 2" w:uiPriority="48"/>
-    <w:lsdException w:name="List Table 4 Accent 2" w:uiPriority="49"/>
-    <w:lsdException w:name="List Table 5 Dark Accent 2" w:uiPriority="50"/>
-    <w:lsdException w:name="List Table 6 Colorful Accent 2" w:uiPriority="51"/>
-    <w:lsdException w:name="List Table 7 Colorful Accent 2" w:uiPriority="52"/>
-    <w:lsdException w:name="List Table 1 Light Accent 3" w:uiPriority="46"/>
-    <w:lsdException w:name="List Table 2 Accent 3" w:uiPriority="47"/>
-    <w:lsdException w:name="List Table 3 Accent 3" w:uiPriority="48"/>
-    <w:lsdException w:name="List Table 4 Accent 3" w:uiPriority="49"/>
-    <w:lsdException w:name="List Table 5 Dark Accent 3" w:uiPriority="50"/>
-    <w:lsdException w:name="List Table 6 Colorful Accent 3" w:uiPriority="51"/>
-    <w:lsdException w:name="List Table 7 Colorful Accent 3" w:uiPriority="52"/>
-    <w:lsdException w:name="List Table 1 Light Accent 4" w:uiPriority="46"/>
-    <w:lsdException w:name="List Table 2 Accent 4" w:uiPriority="47"/>
-    <w:lsdException w:name="List Table 3 Accent 4" w:uiPriority="48"/>
-    <w:lsdException w:name="List Table 4 Accent 4" w:uiPriority="49"/>
-    <w:lsdException w:name="List Table 5 Dark Accent 4" w:uiPriority="50"/>
-    <w:lsdException w:name="List Table 6 Colorful Accent 4" w:uiPriority="51"/>
-    <w:lsdException w:name="List Table 7 Colorful Accent 4" w:uiPriority="52"/>
-    <w:lsdException w:name="List Table 1 Light Accent 5" w:uiPriority="46"/>
-    <w:lsdException w:name="List Table 2 Accent 5" w:uiPriority="47"/>
-    <w:lsdException w:name="List Table 3 Accent 5" w:uiPriority="48"/>
-    <w:lsdException w:name="List Table 4 Accent 5" w:uiPriority="49"/>
-    <w:lsdException w:name="List Table 5 Dark Accent 5" w:uiPriority="50"/>
-    <w:lsdException w:name="List Table 6 Colorful Accent 5" w:uiPriority="51"/>
-    <w:lsdException w:name="List Table 7 Colorful Accent 5" w:uiPriority="52"/>
-    <w:lsdException w:name="List Table 1 Light Accent 6" w:uiPriority="46"/>
-    <w:lsdException w:name="List Table 2 Accent 6" w:uiPriority="47"/>
-    <w:lsdException w:name="List Table 3 Accent 6" w:uiPriority="48"/>
-    <w:lsdException w:name="List Table 4 Accent 6" w:uiPriority="49"/>
-    <w:lsdException w:name="List Table 5 Dark Accent 6" w:uiPriority="50"/>
-    <w:lsdException w:name="List Table 6 Colorful Accent 6" w:uiPriority="51"/>
-    <w:lsdException w:name="List Table 7 Colorful Accent 6" w:uiPriority="52"/>
-  </w:latentStyles>
-  <w:style w:type="paragraph" w:default="1" w:styleId="Normal">
-    <w:name w:val="Normal"/>
-    <w:qFormat/>
-  </w:style>
-  <w:style w:type="character" w:default="1" w:styleId="DefaultParagraphFont">
-    <w:name w:val="Default Paragraph Font"/>
-    <w:uiPriority w:val="1"/>
-    <w:semiHidden/>
-    <w:unhideWhenUsed/>
-  </w:style>
-  <w:style w:type="table" w:default="1" w:styleId="TableNormal">
-    <w:name w:val="Normal Table"/>
-    <w:uiPriority w:val="99"/>
-    <w:semiHidden/>
-    <w:unhideWhenUsed/>
-    <w:tblPr>
-      <w:tblInd w:w="0" w:type="dxa"/>
-      <w:tblCellMar>
-        <w:top w:w="0" w:type="dxa"/>
-        <w:left w:w="108" w:type="dxa"/>
-        <w:bottom w:w="0" w:type="dxa"/>
-        <w:right w:w="108" w:type="dxa"/>
-      </w:tblCellMar>
-    </w:tblPr>
-  </w:style>
-  <w:style w:type="numbering" w:default="1" w:styleId="NoList">
-    <w:name w:val="No List"/>
-    <w:uiPriority w:val="99"/>
-    <w:semiHidden/>
-    <w:unhideWhenUsed/>
-  </w:style>
-  <w:style w:type="paragraph" w:customStyle="1" w:styleId="B63E95D7BEF5419F9866F9FD81FA6BD1">
-    <w:name w:val="B63E95D7BEF5419F9866F9FD81FA6BD1"/>
-  </w:style>
-  <w:style w:type="paragraph" w:customStyle="1" w:styleId="624985A5AB5B4C94921DA88692BF6545">
-    <w:name w:val="624985A5AB5B4C94921DA88692BF6545"/>
-  </w:style>
-  <w:style w:type="paragraph" w:customStyle="1" w:styleId="CBDBC94112F2408493499D59518EC1E5">
-    <w:name w:val="CBDBC94112F2408493499D59518EC1E5"/>
-  </w:style>
-</w:styles>
-</file>
-
-<file path=word/glossary/webSettings.xml><?xml version="1.0" encoding="utf-8"?>
-<w:webSettings xmlns:mc="http://schemas.openxmlformats.org/markup-compatibility/2006" xmlns:r="http://schemas.openxmlformats.org/officeDocument/2006/relationships" xmlns:w="http://schemas.openxmlformats.org/wordprocessingml/2006/main" xmlns:w14="http://schemas.microsoft.com/office/word/2010/wordml" xmlns:w15="http://schemas.microsoft.com/office/word/2012/wordml" xmlns:w16se="http://schemas.microsoft.com/office/word/2015/wordml/symex" mc:Ignorable="w14 w15 w16se">
-  <w:optimizeForBrowser/>
-  <w:allowPNG/>
-</w:webSettings>
-</file>
-
 <file path=word/theme/theme1.xml><?xml version="1.0" encoding="utf-8"?>
 <a:theme xmlns:a="http://schemas.openxmlformats.org/drawingml/2006/main" name="Office Theme">
   <a:themeElements>
@@ -4721,141 +6286,6 @@
 </file>
 
 <file path=customXml/item1.xml><?xml version="1.0" encoding="utf-8"?>
-<p:properties xmlns:p="http://schemas.microsoft.com/office/2006/metadata/properties" xmlns:xsi="http://www.w3.org/2001/XMLSchema-instance" xmlns:pc="http://schemas.microsoft.com/office/infopath/2007/PartnerControls">
-  <documentManagement>
-    <APDescription xmlns="4873beb7-5857-4685-be1f-d57550cc96cc" xsi:nil="true"/>
-    <AssetExpire xmlns="4873beb7-5857-4685-be1f-d57550cc96cc">2029-01-01T08:00:00+00:00</AssetExpire>
-    <CampaignTagsTaxHTField0 xmlns="4873beb7-5857-4685-be1f-d57550cc96cc">
-      <Terms xmlns="http://schemas.microsoft.com/office/infopath/2007/PartnerControls"/>
-    </CampaignTagsTaxHTField0>
-    <IntlLangReviewDate xmlns="4873beb7-5857-4685-be1f-d57550cc96cc" xsi:nil="true"/>
-    <TPFriendlyName xmlns="4873beb7-5857-4685-be1f-d57550cc96cc" xsi:nil="true"/>
-    <IntlLangReview xmlns="4873beb7-5857-4685-be1f-d57550cc96cc">false</IntlLangReview>
-    <LocLastLocAttemptVersionLookup xmlns="4873beb7-5857-4685-be1f-d57550cc96cc">856581</LocLastLocAttemptVersionLookup>
-    <PolicheckWords xmlns="4873beb7-5857-4685-be1f-d57550cc96cc" xsi:nil="true"/>
-    <SubmitterId xmlns="4873beb7-5857-4685-be1f-d57550cc96cc" xsi:nil="true"/>
-    <AcquiredFrom xmlns="4873beb7-5857-4685-be1f-d57550cc96cc">Internal MS</AcquiredFrom>
-    <EditorialStatus xmlns="4873beb7-5857-4685-be1f-d57550cc96cc">Complete</EditorialStatus>
-    <Markets xmlns="4873beb7-5857-4685-be1f-d57550cc96cc"/>
-    <OriginAsset xmlns="4873beb7-5857-4685-be1f-d57550cc96cc" xsi:nil="true"/>
-    <AssetStart xmlns="4873beb7-5857-4685-be1f-d57550cc96cc">2012-09-19T07:42:00+00:00</AssetStart>
-    <FriendlyTitle xmlns="4873beb7-5857-4685-be1f-d57550cc96cc" xsi:nil="true"/>
-    <MarketSpecific xmlns="4873beb7-5857-4685-be1f-d57550cc96cc">false</MarketSpecific>
-    <TPNamespace xmlns="4873beb7-5857-4685-be1f-d57550cc96cc" xsi:nil="true"/>
-    <PublishStatusLookup xmlns="4873beb7-5857-4685-be1f-d57550cc96cc">
-      <Value>1622610</Value>
-    </PublishStatusLookup>
-    <APAuthor xmlns="4873beb7-5857-4685-be1f-d57550cc96cc">
-      <UserInfo>
-        <DisplayName>REDMOND\v-aptall</DisplayName>
-        <AccountId>2566</AccountId>
-        <AccountType/>
-      </UserInfo>
-    </APAuthor>
-    <TPCommandLine xmlns="4873beb7-5857-4685-be1f-d57550cc96cc" xsi:nil="true"/>
-    <IntlLangReviewer xmlns="4873beb7-5857-4685-be1f-d57550cc96cc" xsi:nil="true"/>
-    <OpenTemplate xmlns="4873beb7-5857-4685-be1f-d57550cc96cc">true</OpenTemplate>
-    <CSXSubmissionDate xmlns="4873beb7-5857-4685-be1f-d57550cc96cc" xsi:nil="true"/>
-    <TaxCatchAll xmlns="4873beb7-5857-4685-be1f-d57550cc96cc"/>
-    <Manager xmlns="4873beb7-5857-4685-be1f-d57550cc96cc" xsi:nil="true"/>
-    <NumericId xmlns="4873beb7-5857-4685-be1f-d57550cc96cc" xsi:nil="true"/>
-    <ParentAssetId xmlns="4873beb7-5857-4685-be1f-d57550cc96cc" xsi:nil="true"/>
-    <OriginalSourceMarket xmlns="4873beb7-5857-4685-be1f-d57550cc96cc" xsi:nil="true"/>
-    <ApprovalStatus xmlns="4873beb7-5857-4685-be1f-d57550cc96cc">InProgress</ApprovalStatus>
-    <TPComponent xmlns="4873beb7-5857-4685-be1f-d57550cc96cc" xsi:nil="true"/>
-    <EditorialTags xmlns="4873beb7-5857-4685-be1f-d57550cc96cc" xsi:nil="true"/>
-    <TPExecutable xmlns="4873beb7-5857-4685-be1f-d57550cc96cc" xsi:nil="true"/>
-    <TPLaunchHelpLink xmlns="4873beb7-5857-4685-be1f-d57550cc96cc" xsi:nil="true"/>
-    <LocComments xmlns="4873beb7-5857-4685-be1f-d57550cc96cc" xsi:nil="true"/>
-    <LocRecommendedHandoff xmlns="4873beb7-5857-4685-be1f-d57550cc96cc" xsi:nil="true"/>
-    <SourceTitle xmlns="4873beb7-5857-4685-be1f-d57550cc96cc" xsi:nil="true"/>
-    <CSXUpdate xmlns="4873beb7-5857-4685-be1f-d57550cc96cc">false</CSXUpdate>
-    <IntlLocPriority xmlns="4873beb7-5857-4685-be1f-d57550cc96cc" xsi:nil="true"/>
-    <UAProjectedTotalWords xmlns="4873beb7-5857-4685-be1f-d57550cc96cc" xsi:nil="true"/>
-    <AssetType xmlns="4873beb7-5857-4685-be1f-d57550cc96cc">TP</AssetType>
-    <MachineTranslated xmlns="4873beb7-5857-4685-be1f-d57550cc96cc">false</MachineTranslated>
-    <OutputCachingOn xmlns="4873beb7-5857-4685-be1f-d57550cc96cc">false</OutputCachingOn>
-    <TemplateStatus xmlns="4873beb7-5857-4685-be1f-d57550cc96cc">Complete</TemplateStatus>
-    <IsSearchable xmlns="4873beb7-5857-4685-be1f-d57550cc96cc">true</IsSearchable>
-    <ContentItem xmlns="4873beb7-5857-4685-be1f-d57550cc96cc" xsi:nil="true"/>
-    <HandoffToMSDN xmlns="4873beb7-5857-4685-be1f-d57550cc96cc" xsi:nil="true"/>
-    <ShowIn xmlns="4873beb7-5857-4685-be1f-d57550cc96cc">Show everywhere</ShowIn>
-    <ThumbnailAssetId xmlns="4873beb7-5857-4685-be1f-d57550cc96cc" xsi:nil="true"/>
-    <UALocComments xmlns="4873beb7-5857-4685-be1f-d57550cc96cc" xsi:nil="true"/>
-    <UALocRecommendation xmlns="4873beb7-5857-4685-be1f-d57550cc96cc">Localize</UALocRecommendation>
-    <LastModifiedDateTime xmlns="4873beb7-5857-4685-be1f-d57550cc96cc" xsi:nil="true"/>
-    <LegacyData xmlns="4873beb7-5857-4685-be1f-d57550cc96cc" xsi:nil="true"/>
-    <LocManualTestRequired xmlns="4873beb7-5857-4685-be1f-d57550cc96cc">false</LocManualTestRequired>
-    <LocMarketGroupTiers2 xmlns="4873beb7-5857-4685-be1f-d57550cc96cc" xsi:nil="true"/>
-    <ClipArtFilename xmlns="4873beb7-5857-4685-be1f-d57550cc96cc" xsi:nil="true"/>
-    <TPApplication xmlns="4873beb7-5857-4685-be1f-d57550cc96cc" xsi:nil="true"/>
-    <CSXHash xmlns="4873beb7-5857-4685-be1f-d57550cc96cc" xsi:nil="true"/>
-    <DirectSourceMarket xmlns="4873beb7-5857-4685-be1f-d57550cc96cc" xsi:nil="true"/>
-    <PrimaryImageGen xmlns="4873beb7-5857-4685-be1f-d57550cc96cc">true</PrimaryImageGen>
-    <PlannedPubDate xmlns="4873beb7-5857-4685-be1f-d57550cc96cc" xsi:nil="true"/>
-    <CSXSubmissionMarket xmlns="4873beb7-5857-4685-be1f-d57550cc96cc" xsi:nil="true"/>
-    <Downloads xmlns="4873beb7-5857-4685-be1f-d57550cc96cc">0</Downloads>
-    <ArtSampleDocs xmlns="4873beb7-5857-4685-be1f-d57550cc96cc" xsi:nil="true"/>
-    <TrustLevel xmlns="4873beb7-5857-4685-be1f-d57550cc96cc">1 Microsoft Managed Content</TrustLevel>
-    <BlockPublish xmlns="4873beb7-5857-4685-be1f-d57550cc96cc">false</BlockPublish>
-    <TPLaunchHelpLinkType xmlns="4873beb7-5857-4685-be1f-d57550cc96cc">Template</TPLaunchHelpLinkType>
-    <LocalizationTagsTaxHTField0 xmlns="4873beb7-5857-4685-be1f-d57550cc96cc">
-      <Terms xmlns="http://schemas.microsoft.com/office/infopath/2007/PartnerControls"/>
-    </LocalizationTagsTaxHTField0>
-    <BusinessGroup xmlns="4873beb7-5857-4685-be1f-d57550cc96cc" xsi:nil="true"/>
-    <Providers xmlns="4873beb7-5857-4685-be1f-d57550cc96cc" xsi:nil="true"/>
-    <TemplateTemplateType xmlns="4873beb7-5857-4685-be1f-d57550cc96cc">Word Document Template</TemplateTemplateType>
-    <TimesCloned xmlns="4873beb7-5857-4685-be1f-d57550cc96cc" xsi:nil="true"/>
-    <TPAppVersion xmlns="4873beb7-5857-4685-be1f-d57550cc96cc" xsi:nil="true"/>
-    <VoteCount xmlns="4873beb7-5857-4685-be1f-d57550cc96cc" xsi:nil="true"/>
-    <AverageRating xmlns="4873beb7-5857-4685-be1f-d57550cc96cc" xsi:nil="true"/>
-    <FeatureTagsTaxHTField0 xmlns="4873beb7-5857-4685-be1f-d57550cc96cc">
-      <Terms xmlns="http://schemas.microsoft.com/office/infopath/2007/PartnerControls"/>
-    </FeatureTagsTaxHTField0>
-    <Provider xmlns="4873beb7-5857-4685-be1f-d57550cc96cc" xsi:nil="true"/>
-    <UACurrentWords xmlns="4873beb7-5857-4685-be1f-d57550cc96cc" xsi:nil="true"/>
-    <AssetId xmlns="4873beb7-5857-4685-be1f-d57550cc96cc">TP103457714</AssetId>
-    <TPClientViewer xmlns="4873beb7-5857-4685-be1f-d57550cc96cc" xsi:nil="true"/>
-    <DSATActionTaken xmlns="4873beb7-5857-4685-be1f-d57550cc96cc" xsi:nil="true"/>
-    <APEditor xmlns="4873beb7-5857-4685-be1f-d57550cc96cc">
-      <UserInfo>
-        <DisplayName/>
-        <AccountId xsi:nil="true"/>
-        <AccountType/>
-      </UserInfo>
-    </APEditor>
-    <TPInstallLocation xmlns="4873beb7-5857-4685-be1f-d57550cc96cc" xsi:nil="true"/>
-    <OOCacheId xmlns="4873beb7-5857-4685-be1f-d57550cc96cc" xsi:nil="true"/>
-    <IsDeleted xmlns="4873beb7-5857-4685-be1f-d57550cc96cc">false</IsDeleted>
-    <PublishTargets xmlns="4873beb7-5857-4685-be1f-d57550cc96cc">OfficeOnlineVNext</PublishTargets>
-    <ApprovalLog xmlns="4873beb7-5857-4685-be1f-d57550cc96cc" xsi:nil="true"/>
-    <BugNumber xmlns="4873beb7-5857-4685-be1f-d57550cc96cc" xsi:nil="true"/>
-    <CrawlForDependencies xmlns="4873beb7-5857-4685-be1f-d57550cc96cc">false</CrawlForDependencies>
-    <InternalTagsTaxHTField0 xmlns="4873beb7-5857-4685-be1f-d57550cc96cc">
-      <Terms xmlns="http://schemas.microsoft.com/office/infopath/2007/PartnerControls"/>
-    </InternalTagsTaxHTField0>
-    <LastHandOff xmlns="4873beb7-5857-4685-be1f-d57550cc96cc" xsi:nil="true"/>
-    <Milestone xmlns="4873beb7-5857-4685-be1f-d57550cc96cc" xsi:nil="true"/>
-    <OriginalRelease xmlns="4873beb7-5857-4685-be1f-d57550cc96cc">15</OriginalRelease>
-    <RecommendationsModifier xmlns="4873beb7-5857-4685-be1f-d57550cc96cc" xsi:nil="true"/>
-    <ScenarioTagsTaxHTField0 xmlns="4873beb7-5857-4685-be1f-d57550cc96cc">
-      <Terms xmlns="http://schemas.microsoft.com/office/infopath/2007/PartnerControls"/>
-    </ScenarioTagsTaxHTField0>
-    <UANotes xmlns="4873beb7-5857-4685-be1f-d57550cc96cc" xsi:nil="true"/>
-  </documentManagement>
-</p:properties>
-</file>
-
-<file path=customXml/item2.xml><?xml version="1.0" encoding="utf-8"?>
-<?mso-contentType ?>
-<FormTemplates xmlns="http://schemas.microsoft.com/sharepoint/v3/contenttype/forms">
-  <Display>DocumentLibraryForm</Display>
-  <Edit>AssetEditForm</Edit>
-  <New>DocumentLibraryForm</New>
-</FormTemplates>
-</file>
-
-<file path=customXml/item3.xml><?xml version="1.0" encoding="utf-8"?>
 <ct:contentTypeSchema xmlns:ct="http://schemas.microsoft.com/office/2006/metadata/contentType" xmlns:ma="http://schemas.microsoft.com/office/2006/metadata/properties/metaAttributes" ct:_="" ma:_="" ma:contentTypeName="TemplateFile" ma:contentTypeID="0x0101006EDDDB5EE6D98C44930B742096920B300400F5B6D36B3EF94B4E9A635CDF2A18F5B8" ma:contentTypeVersion="72" ma:contentTypeDescription="Create a new document." ma:contentTypeScope="" ma:versionID="a23e56308344d904b51738559c3d67c9">
   <xsd:schema xmlns:xsd="http://www.w3.org/2001/XMLSchema" xmlns:xs="http://www.w3.org/2001/XMLSchema" xmlns:p="http://schemas.microsoft.com/office/2006/metadata/properties" xmlns:ns2="4873beb7-5857-4685-be1f-d57550cc96cc" targetNamespace="http://schemas.microsoft.com/office/2006/metadata/properties" ma:root="true" ma:fieldsID="cd0908cc4600e77bf5da051303e00c8d" ns2:_="">
     <xsd:import namespace="4873beb7-5857-4685-be1f-d57550cc96cc"/>
@@ -5895,25 +7325,146 @@
 </ct:contentTypeSchema>
 </file>
 
-<file path=customXml/itemProps1.xml><?xml version="1.0" encoding="utf-8"?>
-<ds:datastoreItem xmlns:ds="http://schemas.openxmlformats.org/officeDocument/2006/customXml" ds:itemID="{63671810-3EF7-4C8E-BCBA-248ABE2BAB39}">
-  <ds:schemaRefs>
-    <ds:schemaRef ds:uri="http://schemas.microsoft.com/office/2006/metadata/properties"/>
-    <ds:schemaRef ds:uri="http://schemas.microsoft.com/office/infopath/2007/PartnerControls"/>
-    <ds:schemaRef ds:uri="4873beb7-5857-4685-be1f-d57550cc96cc"/>
-  </ds:schemaRefs>
-</ds:datastoreItem>
+<file path=customXml/item2.xml><?xml version="1.0" encoding="utf-8"?>
+<?mso-contentType ?>
+<FormTemplates xmlns="http://schemas.microsoft.com/sharepoint/v3/contenttype/forms">
+  <Display>DocumentLibraryForm</Display>
+  <Edit>AssetEditForm</Edit>
+  <New>DocumentLibraryForm</New>
+</FormTemplates>
 </file>
 
-<file path=customXml/itemProps2.xml><?xml version="1.0" encoding="utf-8"?>
-<ds:datastoreItem xmlns:ds="http://schemas.openxmlformats.org/officeDocument/2006/customXml" ds:itemID="{499EA1EC-B023-4266-9865-E1EDA122A8C9}">
-  <ds:schemaRefs>
-    <ds:schemaRef ds:uri="http://schemas.microsoft.com/sharepoint/v3/contenttype/forms"/>
-  </ds:schemaRefs>
-</ds:datastoreItem>
+<file path=customXml/item3.xml><?xml version="1.0" encoding="utf-8"?>
+<p:properties xmlns:p="http://schemas.microsoft.com/office/2006/metadata/properties" xmlns:xsi="http://www.w3.org/2001/XMLSchema-instance" xmlns:pc="http://schemas.microsoft.com/office/infopath/2007/PartnerControls">
+  <documentManagement>
+    <APDescription xmlns="4873beb7-5857-4685-be1f-d57550cc96cc" xsi:nil="true"/>
+    <AssetExpire xmlns="4873beb7-5857-4685-be1f-d57550cc96cc">2029-01-01T08:00:00+00:00</AssetExpire>
+    <CampaignTagsTaxHTField0 xmlns="4873beb7-5857-4685-be1f-d57550cc96cc">
+      <Terms xmlns="http://schemas.microsoft.com/office/infopath/2007/PartnerControls"/>
+    </CampaignTagsTaxHTField0>
+    <IntlLangReviewDate xmlns="4873beb7-5857-4685-be1f-d57550cc96cc" xsi:nil="true"/>
+    <TPFriendlyName xmlns="4873beb7-5857-4685-be1f-d57550cc96cc" xsi:nil="true"/>
+    <IntlLangReview xmlns="4873beb7-5857-4685-be1f-d57550cc96cc">false</IntlLangReview>
+    <LocLastLocAttemptVersionLookup xmlns="4873beb7-5857-4685-be1f-d57550cc96cc">856581</LocLastLocAttemptVersionLookup>
+    <PolicheckWords xmlns="4873beb7-5857-4685-be1f-d57550cc96cc" xsi:nil="true"/>
+    <SubmitterId xmlns="4873beb7-5857-4685-be1f-d57550cc96cc" xsi:nil="true"/>
+    <AcquiredFrom xmlns="4873beb7-5857-4685-be1f-d57550cc96cc">Internal MS</AcquiredFrom>
+    <EditorialStatus xmlns="4873beb7-5857-4685-be1f-d57550cc96cc">Complete</EditorialStatus>
+    <Markets xmlns="4873beb7-5857-4685-be1f-d57550cc96cc"/>
+    <OriginAsset xmlns="4873beb7-5857-4685-be1f-d57550cc96cc" xsi:nil="true"/>
+    <AssetStart xmlns="4873beb7-5857-4685-be1f-d57550cc96cc">2012-09-19T07:42:00+00:00</AssetStart>
+    <FriendlyTitle xmlns="4873beb7-5857-4685-be1f-d57550cc96cc" xsi:nil="true"/>
+    <MarketSpecific xmlns="4873beb7-5857-4685-be1f-d57550cc96cc">false</MarketSpecific>
+    <TPNamespace xmlns="4873beb7-5857-4685-be1f-d57550cc96cc" xsi:nil="true"/>
+    <PublishStatusLookup xmlns="4873beb7-5857-4685-be1f-d57550cc96cc">
+      <Value>1622610</Value>
+    </PublishStatusLookup>
+    <APAuthor xmlns="4873beb7-5857-4685-be1f-d57550cc96cc">
+      <UserInfo>
+        <DisplayName>REDMOND\v-aptall</DisplayName>
+        <AccountId>2566</AccountId>
+        <AccountType/>
+      </UserInfo>
+    </APAuthor>
+    <TPCommandLine xmlns="4873beb7-5857-4685-be1f-d57550cc96cc" xsi:nil="true"/>
+    <IntlLangReviewer xmlns="4873beb7-5857-4685-be1f-d57550cc96cc" xsi:nil="true"/>
+    <OpenTemplate xmlns="4873beb7-5857-4685-be1f-d57550cc96cc">true</OpenTemplate>
+    <CSXSubmissionDate xmlns="4873beb7-5857-4685-be1f-d57550cc96cc" xsi:nil="true"/>
+    <TaxCatchAll xmlns="4873beb7-5857-4685-be1f-d57550cc96cc"/>
+    <Manager xmlns="4873beb7-5857-4685-be1f-d57550cc96cc" xsi:nil="true"/>
+    <NumericId xmlns="4873beb7-5857-4685-be1f-d57550cc96cc" xsi:nil="true"/>
+    <ParentAssetId xmlns="4873beb7-5857-4685-be1f-d57550cc96cc" xsi:nil="true"/>
+    <OriginalSourceMarket xmlns="4873beb7-5857-4685-be1f-d57550cc96cc" xsi:nil="true"/>
+    <ApprovalStatus xmlns="4873beb7-5857-4685-be1f-d57550cc96cc">InProgress</ApprovalStatus>
+    <TPComponent xmlns="4873beb7-5857-4685-be1f-d57550cc96cc" xsi:nil="true"/>
+    <EditorialTags xmlns="4873beb7-5857-4685-be1f-d57550cc96cc" xsi:nil="true"/>
+    <TPExecutable xmlns="4873beb7-5857-4685-be1f-d57550cc96cc" xsi:nil="true"/>
+    <TPLaunchHelpLink xmlns="4873beb7-5857-4685-be1f-d57550cc96cc" xsi:nil="true"/>
+    <LocComments xmlns="4873beb7-5857-4685-be1f-d57550cc96cc" xsi:nil="true"/>
+    <LocRecommendedHandoff xmlns="4873beb7-5857-4685-be1f-d57550cc96cc" xsi:nil="true"/>
+    <SourceTitle xmlns="4873beb7-5857-4685-be1f-d57550cc96cc" xsi:nil="true"/>
+    <CSXUpdate xmlns="4873beb7-5857-4685-be1f-d57550cc96cc">false</CSXUpdate>
+    <IntlLocPriority xmlns="4873beb7-5857-4685-be1f-d57550cc96cc" xsi:nil="true"/>
+    <UAProjectedTotalWords xmlns="4873beb7-5857-4685-be1f-d57550cc96cc" xsi:nil="true"/>
+    <AssetType xmlns="4873beb7-5857-4685-be1f-d57550cc96cc">TP</AssetType>
+    <MachineTranslated xmlns="4873beb7-5857-4685-be1f-d57550cc96cc">false</MachineTranslated>
+    <OutputCachingOn xmlns="4873beb7-5857-4685-be1f-d57550cc96cc">false</OutputCachingOn>
+    <TemplateStatus xmlns="4873beb7-5857-4685-be1f-d57550cc96cc">Complete</TemplateStatus>
+    <IsSearchable xmlns="4873beb7-5857-4685-be1f-d57550cc96cc">true</IsSearchable>
+    <ContentItem xmlns="4873beb7-5857-4685-be1f-d57550cc96cc" xsi:nil="true"/>
+    <HandoffToMSDN xmlns="4873beb7-5857-4685-be1f-d57550cc96cc" xsi:nil="true"/>
+    <ShowIn xmlns="4873beb7-5857-4685-be1f-d57550cc96cc">Show everywhere</ShowIn>
+    <ThumbnailAssetId xmlns="4873beb7-5857-4685-be1f-d57550cc96cc" xsi:nil="true"/>
+    <UALocComments xmlns="4873beb7-5857-4685-be1f-d57550cc96cc" xsi:nil="true"/>
+    <UALocRecommendation xmlns="4873beb7-5857-4685-be1f-d57550cc96cc">Localize</UALocRecommendation>
+    <LastModifiedDateTime xmlns="4873beb7-5857-4685-be1f-d57550cc96cc" xsi:nil="true"/>
+    <LegacyData xmlns="4873beb7-5857-4685-be1f-d57550cc96cc" xsi:nil="true"/>
+    <LocManualTestRequired xmlns="4873beb7-5857-4685-be1f-d57550cc96cc">false</LocManualTestRequired>
+    <LocMarketGroupTiers2 xmlns="4873beb7-5857-4685-be1f-d57550cc96cc" xsi:nil="true"/>
+    <ClipArtFilename xmlns="4873beb7-5857-4685-be1f-d57550cc96cc" xsi:nil="true"/>
+    <TPApplication xmlns="4873beb7-5857-4685-be1f-d57550cc96cc" xsi:nil="true"/>
+    <CSXHash xmlns="4873beb7-5857-4685-be1f-d57550cc96cc" xsi:nil="true"/>
+    <DirectSourceMarket xmlns="4873beb7-5857-4685-be1f-d57550cc96cc" xsi:nil="true"/>
+    <PrimaryImageGen xmlns="4873beb7-5857-4685-be1f-d57550cc96cc">true</PrimaryImageGen>
+    <PlannedPubDate xmlns="4873beb7-5857-4685-be1f-d57550cc96cc" xsi:nil="true"/>
+    <CSXSubmissionMarket xmlns="4873beb7-5857-4685-be1f-d57550cc96cc" xsi:nil="true"/>
+    <Downloads xmlns="4873beb7-5857-4685-be1f-d57550cc96cc">0</Downloads>
+    <ArtSampleDocs xmlns="4873beb7-5857-4685-be1f-d57550cc96cc" xsi:nil="true"/>
+    <TrustLevel xmlns="4873beb7-5857-4685-be1f-d57550cc96cc">1 Microsoft Managed Content</TrustLevel>
+    <BlockPublish xmlns="4873beb7-5857-4685-be1f-d57550cc96cc">false</BlockPublish>
+    <TPLaunchHelpLinkType xmlns="4873beb7-5857-4685-be1f-d57550cc96cc">Template</TPLaunchHelpLinkType>
+    <LocalizationTagsTaxHTField0 xmlns="4873beb7-5857-4685-be1f-d57550cc96cc">
+      <Terms xmlns="http://schemas.microsoft.com/office/infopath/2007/PartnerControls"/>
+    </LocalizationTagsTaxHTField0>
+    <BusinessGroup xmlns="4873beb7-5857-4685-be1f-d57550cc96cc" xsi:nil="true"/>
+    <Providers xmlns="4873beb7-5857-4685-be1f-d57550cc96cc" xsi:nil="true"/>
+    <TemplateTemplateType xmlns="4873beb7-5857-4685-be1f-d57550cc96cc">Word Document Template</TemplateTemplateType>
+    <TimesCloned xmlns="4873beb7-5857-4685-be1f-d57550cc96cc" xsi:nil="true"/>
+    <TPAppVersion xmlns="4873beb7-5857-4685-be1f-d57550cc96cc" xsi:nil="true"/>
+    <VoteCount xmlns="4873beb7-5857-4685-be1f-d57550cc96cc" xsi:nil="true"/>
+    <AverageRating xmlns="4873beb7-5857-4685-be1f-d57550cc96cc" xsi:nil="true"/>
+    <FeatureTagsTaxHTField0 xmlns="4873beb7-5857-4685-be1f-d57550cc96cc">
+      <Terms xmlns="http://schemas.microsoft.com/office/infopath/2007/PartnerControls"/>
+    </FeatureTagsTaxHTField0>
+    <Provider xmlns="4873beb7-5857-4685-be1f-d57550cc96cc" xsi:nil="true"/>
+    <UACurrentWords xmlns="4873beb7-5857-4685-be1f-d57550cc96cc" xsi:nil="true"/>
+    <AssetId xmlns="4873beb7-5857-4685-be1f-d57550cc96cc">TP103457714</AssetId>
+    <TPClientViewer xmlns="4873beb7-5857-4685-be1f-d57550cc96cc" xsi:nil="true"/>
+    <DSATActionTaken xmlns="4873beb7-5857-4685-be1f-d57550cc96cc" xsi:nil="true"/>
+    <APEditor xmlns="4873beb7-5857-4685-be1f-d57550cc96cc">
+      <UserInfo>
+        <DisplayName/>
+        <AccountId xsi:nil="true"/>
+        <AccountType/>
+      </UserInfo>
+    </APEditor>
+    <TPInstallLocation xmlns="4873beb7-5857-4685-be1f-d57550cc96cc" xsi:nil="true"/>
+    <OOCacheId xmlns="4873beb7-5857-4685-be1f-d57550cc96cc" xsi:nil="true"/>
+    <IsDeleted xmlns="4873beb7-5857-4685-be1f-d57550cc96cc">false</IsDeleted>
+    <PublishTargets xmlns="4873beb7-5857-4685-be1f-d57550cc96cc">OfficeOnlineVNext</PublishTargets>
+    <ApprovalLog xmlns="4873beb7-5857-4685-be1f-d57550cc96cc" xsi:nil="true"/>
+    <BugNumber xmlns="4873beb7-5857-4685-be1f-d57550cc96cc" xsi:nil="true"/>
+    <CrawlForDependencies xmlns="4873beb7-5857-4685-be1f-d57550cc96cc">false</CrawlForDependencies>
+    <InternalTagsTaxHTField0 xmlns="4873beb7-5857-4685-be1f-d57550cc96cc">
+      <Terms xmlns="http://schemas.microsoft.com/office/infopath/2007/PartnerControls"/>
+    </InternalTagsTaxHTField0>
+    <LastHandOff xmlns="4873beb7-5857-4685-be1f-d57550cc96cc" xsi:nil="true"/>
+    <Milestone xmlns="4873beb7-5857-4685-be1f-d57550cc96cc" xsi:nil="true"/>
+    <OriginalRelease xmlns="4873beb7-5857-4685-be1f-d57550cc96cc">15</OriginalRelease>
+    <RecommendationsModifier xmlns="4873beb7-5857-4685-be1f-d57550cc96cc" xsi:nil="true"/>
+    <ScenarioTagsTaxHTField0 xmlns="4873beb7-5857-4685-be1f-d57550cc96cc">
+      <Terms xmlns="http://schemas.microsoft.com/office/infopath/2007/PartnerControls"/>
+    </ScenarioTagsTaxHTField0>
+    <UANotes xmlns="4873beb7-5857-4685-be1f-d57550cc96cc" xsi:nil="true"/>
+  </documentManagement>
+</p:properties>
 </file>
 
-<file path=customXml/itemProps3.xml><?xml version="1.0" encoding="utf-8"?>
+<file path=customXml/item4.xml><?xml version="1.0" encoding="utf-8"?>
+<b:Sources xmlns:b="http://schemas.openxmlformats.org/officeDocument/2006/bibliography" xmlns="http://schemas.openxmlformats.org/officeDocument/2006/bibliography" SelectedStyle="\APASixthEditionOfficeOnline.xsl" StyleName="APA" Version="6"/>
+</file>
+
+<file path=customXml/itemProps1.xml><?xml version="1.0" encoding="utf-8"?>
 <ds:datastoreItem xmlns:ds="http://schemas.openxmlformats.org/officeDocument/2006/customXml" ds:itemID="{9332E30D-EFB4-40E8-AB8F-C2E02C2E75EB}">
   <ds:schemaRefs>
     <ds:schemaRef ds:uri="http://schemas.microsoft.com/office/2006/metadata/contentType"/>
@@ -5929,4 +7480,30 @@
     <ds:schemaRef ds:uri="http://schemas.microsoft.com/internal/obd"/>
   </ds:schemaRefs>
 </ds:datastoreItem>
+</file>
+
+<file path=customXml/itemProps2.xml><?xml version="1.0" encoding="utf-8"?>
+<ds:datastoreItem xmlns:ds="http://schemas.openxmlformats.org/officeDocument/2006/customXml" ds:itemID="{499EA1EC-B023-4266-9865-E1EDA122A8C9}">
+  <ds:schemaRefs>
+    <ds:schemaRef ds:uri="http://schemas.microsoft.com/sharepoint/v3/contenttype/forms"/>
+  </ds:schemaRefs>
+</ds:datastoreItem>
+</file>
+
+<file path=customXml/itemProps3.xml><?xml version="1.0" encoding="utf-8"?>
+<ds:datastoreItem xmlns:ds="http://schemas.openxmlformats.org/officeDocument/2006/customXml" ds:itemID="{63671810-3EF7-4C8E-BCBA-248ABE2BAB39}">
+  <ds:schemaRefs>
+    <ds:schemaRef ds:uri="http://schemas.microsoft.com/office/2006/metadata/properties"/>
+    <ds:schemaRef ds:uri="http://schemas.microsoft.com/office/infopath/2007/PartnerControls"/>
+    <ds:schemaRef ds:uri="4873beb7-5857-4685-be1f-d57550cc96cc"/>
+  </ds:schemaRefs>
+</ds:datastoreItem>
+</file>
+
+<file path=customXml/itemProps4.xml><?xml version="1.0" encoding="utf-8"?>
+<ds:datastoreItem xmlns:ds="http://schemas.openxmlformats.org/officeDocument/2006/customXml" ds:itemID="{FE9AD2B8-AD90-4544-A2F6-4FF758F409F7}">
+  <ds:schemaRefs>
+    <ds:schemaRef ds:uri="http://schemas.openxmlformats.org/officeDocument/2006/bibliography"/>
+  </ds:schemaRefs>
+</ds:datastoreItem>
 </file>
</xml_diff>